<commit_message>
added short description and missing commas in the report
</commit_message>
<xml_diff>
--- a/Praktikumsbericht.docx
+++ b/Praktikumsbericht.docx
@@ -1,6 +1,6 @@
 
 <file path=word/document.xml><?xml version="1.0" encoding="utf-8"?>
-<w:document xmlns:wpc="http://schemas.microsoft.com/office/word/2010/wordprocessingCanvas" xmlns:cx="http://schemas.microsoft.com/office/drawing/2014/chartex" xmlns:cx1="http://schemas.microsoft.com/office/drawing/2015/9/8/chartex" xmlns:cx2="http://schemas.microsoft.com/office/drawing/2015/10/21/chartex" xmlns:cx3="http://schemas.microsoft.com/office/drawing/2016/5/9/chartex" xmlns:cx4="http://schemas.microsoft.com/office/drawing/2016/5/10/chartex" xmlns:cx5="http://schemas.microsoft.com/office/drawing/2016/5/11/chartex" xmlns:cx6="http://schemas.microsoft.com/office/drawing/2016/5/12/chartex" xmlns:cx7="http://schemas.microsoft.com/office/drawing/2016/5/13/chartex" xmlns:cx8="http://schemas.microsoft.com/office/drawing/2016/5/14/chartex" xmlns:mc="http://schemas.openxmlformats.org/markup-compatibility/2006" xmlns:aink="http://schemas.microsoft.com/office/drawing/2016/ink" xmlns:am3d="http://schemas.microsoft.com/office/drawing/2017/model3d" xmlns:o="urn:schemas-microsoft-com:office:office" xmlns:r="http://schemas.openxmlformats.org/officeDocument/2006/relationships" xmlns:m="http://schemas.openxmlformats.org/officeDocument/2006/math" xmlns:v="urn:schemas-microsoft-com:vml" xmlns:wp14="http://schemas.microsoft.com/office/word/2010/wordprocessingDrawing" xmlns:wp="http://schemas.openxmlformats.org/drawingml/2006/wordprocessingDrawing" xmlns:w10="urn:schemas-microsoft-com:office:word" xmlns:w="http://schemas.openxmlformats.org/wordprocessingml/2006/main" xmlns:w14="http://schemas.microsoft.com/office/word/2010/wordml" xmlns:w15="http://schemas.microsoft.com/office/word/2012/wordml" xmlns:w16cid="http://schemas.microsoft.com/office/word/2016/wordml/cid" xmlns:w16se="http://schemas.microsoft.com/office/word/2015/wordml/symex" xmlns:wpg="http://schemas.microsoft.com/office/word/2010/wordprocessingGroup" xmlns:wpi="http://schemas.microsoft.com/office/word/2010/wordprocessingInk" xmlns:wne="http://schemas.microsoft.com/office/word/2006/wordml" xmlns:wps="http://schemas.microsoft.com/office/word/2010/wordprocessingShape" mc:Ignorable="w14 w15 w16se w16cid wp14">
+<w:document xmlns:wpc="http://schemas.microsoft.com/office/word/2010/wordprocessingCanvas" xmlns:cx="http://schemas.microsoft.com/office/drawing/2014/chartex" xmlns:cx1="http://schemas.microsoft.com/office/drawing/2015/9/8/chartex" xmlns:mc="http://schemas.openxmlformats.org/markup-compatibility/2006" xmlns:o="urn:schemas-microsoft-com:office:office" xmlns:r="http://schemas.openxmlformats.org/officeDocument/2006/relationships" xmlns:m="http://schemas.openxmlformats.org/officeDocument/2006/math" xmlns:v="urn:schemas-microsoft-com:vml" xmlns:wp14="http://schemas.microsoft.com/office/word/2010/wordprocessingDrawing" xmlns:wp="http://schemas.openxmlformats.org/drawingml/2006/wordprocessingDrawing" xmlns:w10="urn:schemas-microsoft-com:office:word" xmlns:w="http://schemas.openxmlformats.org/wordprocessingml/2006/main" xmlns:w14="http://schemas.microsoft.com/office/word/2010/wordml" xmlns:w15="http://schemas.microsoft.com/office/word/2012/wordml" xmlns:w16se="http://schemas.microsoft.com/office/word/2015/wordml/symex" xmlns:wpg="http://schemas.microsoft.com/office/word/2010/wordprocessingGroup" xmlns:wpi="http://schemas.microsoft.com/office/word/2010/wordprocessingInk" xmlns:wne="http://schemas.microsoft.com/office/word/2006/wordml" xmlns:wps="http://schemas.microsoft.com/office/word/2010/wordprocessingShape" mc:Ignorable="w14 w15 w16se wp14">
   <w:body>
     <w:p>
       <w:pPr>
@@ -69,21 +69,7 @@
         <w:rPr>
           <w:rStyle w:val="SchwacheHervorhebung"/>
         </w:rPr>
-        <w:t>Ränder „</w:t>
-      </w:r>
-      <w:proofErr w:type="spellStart"/>
-      <w:r>
-        <w:rPr>
-          <w:rStyle w:val="SchwacheHervorhebung"/>
-        </w:rPr>
-        <w:t>Layout→Normal</w:t>
-      </w:r>
-      <w:proofErr w:type="spellEnd"/>
-      <w:r>
-        <w:rPr>
-          <w:rStyle w:val="SchwacheHervorhebung"/>
-        </w:rPr>
-        <w:t>“</w:t>
+        <w:t>Ränder „Layout→Normal“</w:t>
       </w:r>
     </w:p>
     <w:p>
@@ -151,35 +137,7 @@
         <w:rPr>
           <w:rStyle w:val="SchwacheHervorhebung"/>
         </w:rPr>
-        <w:t>Die dunkelgrau gedruckten Hinweise (Stil „</w:t>
-      </w:r>
-      <w:proofErr w:type="spellStart"/>
-      <w:r>
-        <w:rPr>
-          <w:rStyle w:val="SchwacheHervorhebung"/>
-        </w:rPr>
-        <w:t>subtle</w:t>
-      </w:r>
-      <w:proofErr w:type="spellEnd"/>
-      <w:r>
-        <w:rPr>
-          <w:rStyle w:val="SchwacheHervorhebung"/>
-        </w:rPr>
-        <w:t xml:space="preserve"> </w:t>
-      </w:r>
-      <w:proofErr w:type="spellStart"/>
-      <w:r>
-        <w:rPr>
-          <w:rStyle w:val="SchwacheHervorhebung"/>
-        </w:rPr>
-        <w:t>emphasis</w:t>
-      </w:r>
-      <w:proofErr w:type="spellEnd"/>
-      <w:r>
-        <w:rPr>
-          <w:rStyle w:val="SchwacheHervorhebung"/>
-        </w:rPr>
-        <w:t>“) sind zu entfernen.</w:t>
+        <w:t>Die dunkelgrau gedruckten Hinweise (Stil „subtle emphasis“) sind zu entfernen.</w:t>
       </w:r>
     </w:p>
     <w:p>
@@ -252,6 +210,15 @@
         <w:ind w:left="720"/>
       </w:pPr>
       <w:r>
+        <w:t>Harry Heilmann, 3271740</w:t>
+      </w:r>
+    </w:p>
+    <w:p>
+      <w:pPr>
+        <w:spacing w:line="276" w:lineRule="auto"/>
+        <w:ind w:left="720"/>
+      </w:pPr>
+      <w:r>
         <w:t>&lt;&lt;Vorname Nachname&gt;&gt;, &lt;&lt;Matrikelnummer&gt;&gt;</w:t>
       </w:r>
     </w:p>
@@ -272,40 +239,15 @@
     </w:p>
     <w:p>
       <w:pPr>
-        <w:spacing w:line="276" w:lineRule="auto"/>
-        <w:rPr>
-          <w:rStyle w:val="SchwacheHervorhebung"/>
-        </w:rPr>
-      </w:pPr>
-      <w:r>
-        <w:rPr>
-          <w:rStyle w:val="SchwacheHervorhebung"/>
-        </w:rPr>
-        <w:t>Kurze Beschreibung des Vorhabens: Um was handelt es sich (App? Gerät?),</w:t>
-      </w:r>
-      <w:r>
-        <w:rPr>
-          <w:rStyle w:val="SchwacheHervorhebung"/>
-        </w:rPr>
-        <w:t xml:space="preserve"> in welchem Kontext ist die Anwendung,</w:t>
-      </w:r>
-      <w:r>
-        <w:rPr>
-          <w:rStyle w:val="SchwacheHervorhebung"/>
-        </w:rPr>
-        <w:t xml:space="preserve"> was ist der Nutzen bzw. Sinn? Wie soll es realisiert werden? Umfang: </w:t>
-      </w:r>
-      <w:r>
-        <w:rPr>
-          <w:rStyle w:val="SchwacheHervorhebung"/>
-        </w:rPr>
-        <w:t>max. h</w:t>
-      </w:r>
-      <w:r>
-        <w:rPr>
-          <w:rStyle w:val="SchwacheHervorhebung"/>
-        </w:rPr>
-        <w:t>albe Seite.</w:t>
+        <w:rPr>
+          <w:rStyle w:val="SchwacheHervorhebung"/>
+        </w:rPr>
+      </w:pPr>
+      <w:r>
+        <w:rPr>
+          <w:rStyle w:val="SchwacheHervorhebung"/>
+        </w:rPr>
+        <w:t>Unser Projekt ist ein Programm, dass es ermöglicht, schnell und einfach mehrere Audiodateien hinsichtlich ihrer Lautstärke zu normalisieren. Die Lautstärke der Aufzeichnung eines Liedes variiert je nach ihrer Quelle. Diese Lautstärkeschwankungen bei der Wiedergabe mehrerer Lieder sind unangenehm und werden von den meisten Wiedergabeprogrammen nur schlecht bis gar nicht kompensiert. Unsere Idee ist es daher, den Lautstärkenausgleich bereits vor dem Abspielen durchzuführen. Dazu haben wir ein Programm entwickelt, das ihm zugeführte Dateien bearbeitet, um deren durchschnittliche Lautstärken anzugleichen. Die Ziellautstärke errechnet es dabei aus dem Mittelwert der Lautstärken einer Auswahl an Referenzdateien oder wahlweise aus dem aller zu bearbeitenden Dateien.</w:t>
       </w:r>
     </w:p>
     <w:p>
@@ -412,7 +354,25 @@
           <w:iCs w:val="0"/>
           <w:color w:val="auto"/>
         </w:rPr>
-        <w:t xml:space="preserve">Das Programm muss fähig sein eine gegebene Liste von </w:t>
+        <w:t>Das Programm muss fähig sein</w:t>
+      </w:r>
+      <w:r>
+        <w:rPr>
+          <w:rStyle w:val="SchwacheHervorhebung"/>
+          <w:i w:val="0"/>
+          <w:iCs w:val="0"/>
+          <w:color w:val="auto"/>
+        </w:rPr>
+        <w:t>,</w:t>
+      </w:r>
+      <w:r>
+        <w:rPr>
+          <w:rStyle w:val="SchwacheHervorhebung"/>
+          <w:i w:val="0"/>
+          <w:iCs w:val="0"/>
+          <w:color w:val="auto"/>
+        </w:rPr>
+        <w:t xml:space="preserve"> eine gegebene Liste von </w:t>
       </w:r>
       <w:r>
         <w:rPr>
@@ -536,7 +496,25 @@
           <w:iCs w:val="0"/>
           <w:color w:val="auto"/>
         </w:rPr>
-        <w:t>Das Programm muss über eine Anwendungsoberfläche bedienbar sein.</w:t>
+        <w:t>Das Programm muss über eine</w:t>
+      </w:r>
+      <w:r>
+        <w:rPr>
+          <w:rStyle w:val="SchwacheHervorhebung"/>
+          <w:i w:val="0"/>
+          <w:iCs w:val="0"/>
+          <w:color w:val="auto"/>
+        </w:rPr>
+        <w:t xml:space="preserve"> grafische</w:t>
+      </w:r>
+      <w:r>
+        <w:rPr>
+          <w:rStyle w:val="SchwacheHervorhebung"/>
+          <w:i w:val="0"/>
+          <w:iCs w:val="0"/>
+          <w:color w:val="auto"/>
+        </w:rPr>
+        <w:t xml:space="preserve"> Anwendungsoberfläche bedienbar sein.</w:t>
       </w:r>
     </w:p>
     <w:p>
@@ -579,7 +557,25 @@
           <w:iCs w:val="0"/>
           <w:color w:val="auto"/>
         </w:rPr>
-        <w:t xml:space="preserve"> die Möglichkeit bieten eine </w:t>
+        <w:t xml:space="preserve"> die Möglichkeit bieten</w:t>
+      </w:r>
+      <w:r>
+        <w:rPr>
+          <w:rStyle w:val="SchwacheHervorhebung"/>
+          <w:i w:val="0"/>
+          <w:iCs w:val="0"/>
+          <w:color w:val="auto"/>
+        </w:rPr>
+        <w:t>,</w:t>
+      </w:r>
+      <w:r>
+        <w:rPr>
+          <w:rStyle w:val="SchwacheHervorhebung"/>
+          <w:i w:val="0"/>
+          <w:iCs w:val="0"/>
+          <w:color w:val="auto"/>
+        </w:rPr>
+        <w:t xml:space="preserve"> eine </w:t>
       </w:r>
       <w:r>
         <w:rPr>
@@ -613,7 +609,25 @@
           <w:iCs w:val="0"/>
           <w:color w:val="auto"/>
         </w:rPr>
-        <w:t>Das Programm sollte die Möglichkeit bieten eine oder mehrere Audiodateien als Referenz(en) für das Lautstärkelevel der anderen Dateien anzugeben.</w:t>
+        <w:t>Das Programm sollte die Möglichkeit bieten</w:t>
+      </w:r>
+      <w:r>
+        <w:rPr>
+          <w:rStyle w:val="SchwacheHervorhebung"/>
+          <w:i w:val="0"/>
+          <w:iCs w:val="0"/>
+          <w:color w:val="auto"/>
+        </w:rPr>
+        <w:t>,</w:t>
+      </w:r>
+      <w:r>
+        <w:rPr>
+          <w:rStyle w:val="SchwacheHervorhebung"/>
+          <w:i w:val="0"/>
+          <w:iCs w:val="0"/>
+          <w:color w:val="auto"/>
+        </w:rPr>
+        <w:t xml:space="preserve"> eine oder mehrere Audiodateien als Referenz(en) für das Lautstärkelevel der anderen Dateien anzugeben.</w:t>
       </w:r>
     </w:p>
     <w:p>
@@ -638,16 +652,25 @@
           <w:iCs w:val="0"/>
           <w:color w:val="auto"/>
         </w:rPr>
-        <w:t>Das Programm sollte die Möglichkeit bieten auch weitere Audiodateiformate (vorzugsweise FLAC und MP3) als Eingabe zu verwenden.</w:t>
-      </w:r>
-      <w:r>
-        <w:rPr>
-          <w:rStyle w:val="SchwacheHervorhebung"/>
-          <w:i w:val="0"/>
-          <w:iCs w:val="0"/>
-          <w:color w:val="auto"/>
-        </w:rPr>
-        <w:t xml:space="preserve"> </w:t>
+        <w:t>Das Programm sollte die Möglichkeit bieten</w:t>
+      </w:r>
+      <w:r>
+        <w:rPr>
+          <w:rStyle w:val="SchwacheHervorhebung"/>
+          <w:i w:val="0"/>
+          <w:iCs w:val="0"/>
+          <w:color w:val="auto"/>
+        </w:rPr>
+        <w:t>,</w:t>
+      </w:r>
+      <w:r>
+        <w:rPr>
+          <w:rStyle w:val="SchwacheHervorhebung"/>
+          <w:i w:val="0"/>
+          <w:iCs w:val="0"/>
+          <w:color w:val="auto"/>
+        </w:rPr>
+        <w:t xml:space="preserve"> auch weitere Audiodateiformate (vorzugsweise FLAC und MP3) als Eingabe zu verwenden. </w:t>
       </w:r>
     </w:p>
     <w:p>
@@ -678,8 +701,15 @@
       <w:r>
         <w:rPr>
           <w:rStyle w:val="SchwacheHervorhebung"/>
-        </w:rPr>
-        <w:t>Mind. 1 Use Case Diagramm, mind. 3 tabellarische Beschreibungen von Use Cases.</w:t>
+          <w:lang w:val="en-US"/>
+        </w:rPr>
+        <w:t xml:space="preserve">Mind. 1 Use Case Diagramm, mind. </w:t>
+      </w:r>
+      <w:r>
+        <w:rPr>
+          <w:rStyle w:val="SchwacheHervorhebung"/>
+        </w:rPr>
+        <w:t>3 tabellarische Beschreibungen von Use Cases.</w:t>
       </w:r>
       <w:r>
         <w:rPr>
@@ -820,6 +850,7 @@
         <w:rPr>
           <w:noProof/>
           <w:color w:val="404040" w:themeColor="text1" w:themeTint="BF"/>
+          <w:lang w:eastAsia="de-DE"/>
         </w:rPr>
         <w:lastRenderedPageBreak/>
         <w:drawing>
@@ -880,37 +911,28 @@
       <w:r>
         <w:t xml:space="preserve">Abbildung </w:t>
       </w:r>
-      <w:r>
-        <w:fldChar w:fldCharType="begin"/>
-      </w:r>
-      <w:r>
-        <w:instrText xml:space="preserve"> SEQ Abbildung \* ARABIC </w:instrText>
-      </w:r>
-      <w:r>
-        <w:fldChar w:fldCharType="separate"/>
-      </w:r>
+      <w:fldSimple w:instr=" SEQ Abbildung \* ARABIC ">
+        <w:r>
+          <w:rPr>
+            <w:noProof/>
+          </w:rPr>
+          <w:t>1</w:t>
+        </w:r>
+      </w:fldSimple>
+      <w:r>
+        <w:t>: Zustandsdiagramm einer Audiodatei auf der Oberfläche</w:t>
+      </w:r>
+    </w:p>
+    <w:p/>
+    <w:p>
+      <w:pPr>
+        <w:keepNext/>
+      </w:pPr>
+      <w:commentRangeStart w:id="1"/>
       <w:r>
         <w:rPr>
           <w:noProof/>
-        </w:rPr>
-        <w:t>1</w:t>
-      </w:r>
-      <w:r>
-        <w:fldChar w:fldCharType="end"/>
-      </w:r>
-      <w:r>
-        <w:t>: Zustandsdiagramm einer Audiodatei auf der Oberfläche</w:t>
-      </w:r>
-    </w:p>
-    <w:p/>
-    <w:p>
-      <w:pPr>
-        <w:keepNext/>
-      </w:pPr>
-      <w:commentRangeStart w:id="1"/>
-      <w:r>
-        <w:rPr>
-          <w:noProof/>
+          <w:lang w:eastAsia="de-DE"/>
         </w:rPr>
         <w:drawing>
           <wp:inline distT="0" distB="0" distL="0" distR="0" wp14:anchorId="5EC6FA6A" wp14:editId="2445E1AD">
@@ -928,7 +950,7 @@
                     <pic:cNvPicPr/>
                   </pic:nvPicPr>
                   <pic:blipFill>
-                    <a:blip r:embed="rId12">
+                    <a:blip r:embed="rId11">
                       <a:extLst>
                         <a:ext uri="{28A0092B-C50C-407E-A947-70E740481C1C}">
                           <a14:useLocalDpi xmlns:a14="http://schemas.microsoft.com/office/drawing/2010/main" val="0"/>
@@ -963,24 +985,14 @@
       <w:r>
         <w:t xml:space="preserve">Abbildung </w:t>
       </w:r>
-      <w:r>
-        <w:fldChar w:fldCharType="begin"/>
-      </w:r>
-      <w:r>
-        <w:instrText xml:space="preserve"> SEQ Abbildung \* ARABIC </w:instrText>
-      </w:r>
-      <w:r>
-        <w:fldChar w:fldCharType="separate"/>
-      </w:r>
-      <w:r>
-        <w:rPr>
-          <w:noProof/>
-        </w:rPr>
-        <w:t>2</w:t>
-      </w:r>
-      <w:r>
-        <w:fldChar w:fldCharType="end"/>
-      </w:r>
+      <w:fldSimple w:instr=" SEQ Abbildung \* ARABIC ">
+        <w:r>
+          <w:rPr>
+            <w:noProof/>
+          </w:rPr>
+          <w:t>2</w:t>
+        </w:r>
+      </w:fldSimple>
       <w:r>
         <w:t>: Zustandsdiagramm der Anwendungsoberfläche</w:t>
       </w:r>
@@ -1014,71 +1026,55 @@
           <w:rStyle w:val="SchwacheHervorhebung"/>
         </w:rPr>
         <w:t>Beschreiben Sie die Rahmenbedingungen und begründen Sie kurz die Wahl der verwendeten Toolkits. Listen Sie die erfüllten sowie nicht erfüllten Anforderungen, und erläutern Sie, welchen individuellen Beitrag jedes Teammitglied geleistet hat.</w:t>
+      </w:r>
+    </w:p>
+    <w:p>
+      <w:pPr>
+        <w:pStyle w:val="berschrift2"/>
+        <w:spacing w:line="276" w:lineRule="auto"/>
+      </w:pPr>
+      <w:r>
+        <w:t>Erfüllte Anforderungen</w:t>
+      </w:r>
+    </w:p>
+    <w:p>
+      <w:pPr>
+        <w:pStyle w:val="berschrift2"/>
+        <w:spacing w:line="276" w:lineRule="auto"/>
+      </w:pPr>
+      <w:r>
+        <w:t>Nicht erfüllte Anforderungen</w:t>
+      </w:r>
+    </w:p>
+    <w:p>
+      <w:pPr>
+        <w:pStyle w:val="berschrift2"/>
+        <w:spacing w:line="276" w:lineRule="auto"/>
+      </w:pPr>
+      <w:r>
+        <w:t>User Interface</w:t>
+      </w:r>
+    </w:p>
+    <w:p>
+      <w:pPr>
+        <w:spacing w:line="276" w:lineRule="auto"/>
+        <w:rPr>
+          <w:rStyle w:val="SchwacheHervorhebung"/>
+        </w:rPr>
+      </w:pPr>
+      <w:r>
+        <w:rPr>
+          <w:rStyle w:val="SchwacheHervorhebung"/>
+        </w:rPr>
+        <w:t>Zeigen Sie anhand von Fotos oder Screenshots, wie Ihr Prototyp die</w:t>
       </w:r>
       <w:bookmarkStart w:id="2" w:name="_GoBack"/>
       <w:bookmarkEnd w:id="2"/>
-    </w:p>
-    <w:p>
-      <w:pPr>
-        <w:pStyle w:val="berschrift2"/>
-        <w:spacing w:line="276" w:lineRule="auto"/>
-      </w:pPr>
-      <w:r>
-        <w:t>Erfüllte Anforderungen</w:t>
-      </w:r>
-    </w:p>
-    <w:p>
-      <w:pPr>
-        <w:pStyle w:val="berschrift2"/>
-        <w:spacing w:line="276" w:lineRule="auto"/>
-      </w:pPr>
-      <w:r>
-        <w:t>Nicht erfüllte Anforderungen</w:t>
-      </w:r>
-    </w:p>
-    <w:p>
-      <w:pPr>
-        <w:pStyle w:val="berschrift2"/>
-        <w:spacing w:line="276" w:lineRule="auto"/>
-      </w:pPr>
-      <w:r>
-        <w:t>User Interface</w:t>
-      </w:r>
-    </w:p>
-    <w:p>
-      <w:pPr>
-        <w:spacing w:line="276" w:lineRule="auto"/>
-        <w:rPr>
-          <w:rStyle w:val="SchwacheHervorhebung"/>
-        </w:rPr>
-      </w:pPr>
-      <w:r>
-        <w:rPr>
-          <w:rStyle w:val="SchwacheHervorhebung"/>
-        </w:rPr>
-        <w:t xml:space="preserve">Zeigen Sie anhand von Fotos oder Screenshots, wie Ihr Prototyp </w:t>
-      </w:r>
-      <w:proofErr w:type="gramStart"/>
-      <w:r>
-        <w:rPr>
-          <w:rStyle w:val="SchwacheHervorhebung"/>
-        </w:rPr>
-        <w:t xml:space="preserve">die </w:t>
-      </w:r>
-      <w:proofErr w:type="spellStart"/>
-      <w:r>
-        <w:rPr>
-          <w:rStyle w:val="SchwacheHervorhebung"/>
-        </w:rPr>
-        <w:t>Eingangs</w:t>
-      </w:r>
-      <w:proofErr w:type="spellEnd"/>
-      <w:proofErr w:type="gramEnd"/>
-      <w:r>
-        <w:rPr>
-          <w:rStyle w:val="SchwacheHervorhebung"/>
-        </w:rPr>
-        <w:t xml:space="preserve"> beschriebenen User Stories nachbildet. Referenzieren Sie entsprechend die (nicht) erfüllten Anforderungen (max. 2 Seiten).</w:t>
+      <w:r>
+        <w:rPr>
+          <w:rStyle w:val="SchwacheHervorhebung"/>
+        </w:rPr>
+        <w:t xml:space="preserve"> Eingangs beschriebenen User Stories nachbildet. Referenzieren Sie entsprechend die (nicht) erfüllten Anforderungen (max. 2 Seiten).</w:t>
       </w:r>
     </w:p>
     <w:p>
@@ -1120,7 +1116,6 @@
         <w:rPr>
           <w:rStyle w:val="SchwacheHervorhebung"/>
         </w:rPr>
-        <w:lastRenderedPageBreak/>
         <w:t>Entspricht das Ergebnis Ihrer ursprünglichen Vision?</w:t>
       </w:r>
     </w:p>
@@ -1211,8 +1206,8 @@
       </w:pPr>
     </w:p>
     <w:sectPr>
-      <w:footerReference w:type="even" r:id="rId13"/>
-      <w:footerReference w:type="default" r:id="rId14"/>
+      <w:footerReference w:type="even" r:id="rId12"/>
+      <w:footerReference w:type="default" r:id="rId13"/>
       <w:pgSz w:w="11900" w:h="16840"/>
       <w:pgMar w:top="1417" w:right="1417" w:bottom="1134" w:left="1417" w:header="708" w:footer="708" w:gutter="0"/>
       <w:cols w:space="708"/>
@@ -1223,7 +1218,7 @@
 </file>
 
 <file path=word/comments.xml><?xml version="1.0" encoding="utf-8"?>
-<w:comments xmlns:wpc="http://schemas.microsoft.com/office/word/2010/wordprocessingCanvas" xmlns:cx="http://schemas.microsoft.com/office/drawing/2014/chartex" xmlns:cx1="http://schemas.microsoft.com/office/drawing/2015/9/8/chartex" xmlns:cx2="http://schemas.microsoft.com/office/drawing/2015/10/21/chartex" xmlns:cx3="http://schemas.microsoft.com/office/drawing/2016/5/9/chartex" xmlns:cx4="http://schemas.microsoft.com/office/drawing/2016/5/10/chartex" xmlns:cx5="http://schemas.microsoft.com/office/drawing/2016/5/11/chartex" xmlns:cx6="http://schemas.microsoft.com/office/drawing/2016/5/12/chartex" xmlns:cx7="http://schemas.microsoft.com/office/drawing/2016/5/13/chartex" xmlns:cx8="http://schemas.microsoft.com/office/drawing/2016/5/14/chartex" xmlns:mc="http://schemas.openxmlformats.org/markup-compatibility/2006" xmlns:aink="http://schemas.microsoft.com/office/drawing/2016/ink" xmlns:am3d="http://schemas.microsoft.com/office/drawing/2017/model3d" xmlns:o="urn:schemas-microsoft-com:office:office" xmlns:r="http://schemas.openxmlformats.org/officeDocument/2006/relationships" xmlns:m="http://schemas.openxmlformats.org/officeDocument/2006/math" xmlns:v="urn:schemas-microsoft-com:vml" xmlns:wp14="http://schemas.microsoft.com/office/word/2010/wordprocessingDrawing" xmlns:wp="http://schemas.openxmlformats.org/drawingml/2006/wordprocessingDrawing" xmlns:w10="urn:schemas-microsoft-com:office:word" xmlns:w="http://schemas.openxmlformats.org/wordprocessingml/2006/main" xmlns:w14="http://schemas.microsoft.com/office/word/2010/wordml" xmlns:w15="http://schemas.microsoft.com/office/word/2012/wordml" xmlns:w16cid="http://schemas.microsoft.com/office/word/2016/wordml/cid" xmlns:w16se="http://schemas.microsoft.com/office/word/2015/wordml/symex" xmlns:wpg="http://schemas.microsoft.com/office/word/2010/wordprocessingGroup" xmlns:wpi="http://schemas.microsoft.com/office/word/2010/wordprocessingInk" xmlns:wne="http://schemas.microsoft.com/office/word/2006/wordml" xmlns:wps="http://schemas.microsoft.com/office/word/2010/wordprocessingShape" mc:Ignorable="w14 w15 w16se w16cid wp14">
+<w:comments xmlns:wpc="http://schemas.microsoft.com/office/word/2010/wordprocessingCanvas" xmlns:cx="http://schemas.microsoft.com/office/drawing/2014/chartex" xmlns:cx1="http://schemas.microsoft.com/office/drawing/2015/9/8/chartex" xmlns:mc="http://schemas.openxmlformats.org/markup-compatibility/2006" xmlns:o="urn:schemas-microsoft-com:office:office" xmlns:r="http://schemas.openxmlformats.org/officeDocument/2006/relationships" xmlns:m="http://schemas.openxmlformats.org/officeDocument/2006/math" xmlns:v="urn:schemas-microsoft-com:vml" xmlns:wp14="http://schemas.microsoft.com/office/word/2010/wordprocessingDrawing" xmlns:wp="http://schemas.openxmlformats.org/drawingml/2006/wordprocessingDrawing" xmlns:w10="urn:schemas-microsoft-com:office:word" xmlns:w="http://schemas.openxmlformats.org/wordprocessingml/2006/main" xmlns:w14="http://schemas.microsoft.com/office/word/2010/wordml" xmlns:w15="http://schemas.microsoft.com/office/word/2012/wordml" xmlns:w16se="http://schemas.microsoft.com/office/word/2015/wordml/symex" xmlns:wpg="http://schemas.microsoft.com/office/word/2010/wordprocessingGroup" xmlns:wpi="http://schemas.microsoft.com/office/word/2010/wordprocessingInk" xmlns:wne="http://schemas.microsoft.com/office/word/2006/wordml" xmlns:wps="http://schemas.microsoft.com/office/word/2010/wordprocessingShape" mc:Ignorable="w14 w15 w16se wp14">
   <w:comment w:id="0" w:author="Simon Heid" w:date="2019-06-14T00:43:00Z" w:initials="SH">
     <w:p>
       <w:pPr>
@@ -1236,13 +1231,8 @@
         <w:annotationRef/>
       </w:r>
       <w:r>
-        <w:t>@</w:t>
-      </w:r>
-      <w:proofErr w:type="spellStart"/>
-      <w:r>
-        <w:t>startuml</w:t>
-      </w:r>
-      <w:proofErr w:type="spellEnd"/>
+        <w:t>@startuml</w:t>
+      </w:r>
     </w:p>
     <w:p>
       <w:pPr>
@@ -1260,322 +1250,196 @@
     <w:p>
       <w:pPr>
         <w:pStyle w:val="Kommentartext"/>
-      </w:pPr>
-      <w:proofErr w:type="spellStart"/>
-      <w:r>
-        <w:t>hide</w:t>
-      </w:r>
-      <w:proofErr w:type="spellEnd"/>
-      <w:r>
-        <w:t xml:space="preserve"> </w:t>
-      </w:r>
-      <w:proofErr w:type="spellStart"/>
-      <w:r>
-        <w:t>empty</w:t>
-      </w:r>
-      <w:proofErr w:type="spellEnd"/>
-      <w:r>
-        <w:t xml:space="preserve"> </w:t>
-      </w:r>
-      <w:proofErr w:type="spellStart"/>
-      <w:r>
-        <w:t>description</w:t>
-      </w:r>
-      <w:proofErr w:type="spellEnd"/>
-    </w:p>
-    <w:p>
-      <w:pPr>
-        <w:pStyle w:val="Kommentartext"/>
-      </w:pPr>
-    </w:p>
-    <w:p>
-      <w:pPr>
-        <w:pStyle w:val="Kommentartext"/>
-      </w:pPr>
-      <w:r>
-        <w:t xml:space="preserve">[*] --&gt; </w:t>
-      </w:r>
-      <w:proofErr w:type="spellStart"/>
-      <w:proofErr w:type="gramStart"/>
-      <w:r>
-        <w:t>Skipped</w:t>
-      </w:r>
-      <w:proofErr w:type="spellEnd"/>
-      <w:r>
-        <w:t xml:space="preserve"> :</w:t>
-      </w:r>
-      <w:proofErr w:type="gramEnd"/>
-      <w:r>
-        <w:t xml:space="preserve"> AD hinzugefügt</w:t>
-      </w:r>
-    </w:p>
-    <w:p>
-      <w:pPr>
-        <w:pStyle w:val="Kommentartext"/>
-      </w:pPr>
-      <w:proofErr w:type="spellStart"/>
-      <w:r>
-        <w:t>Skipped</w:t>
-      </w:r>
-      <w:proofErr w:type="spellEnd"/>
-      <w:r>
-        <w:t xml:space="preserve"> -down-&gt; </w:t>
-      </w:r>
-      <w:proofErr w:type="spellStart"/>
-      <w:proofErr w:type="gramStart"/>
-      <w:r>
-        <w:t>Pending</w:t>
-      </w:r>
-      <w:proofErr w:type="spellEnd"/>
-      <w:r>
-        <w:t xml:space="preserve"> :</w:t>
-      </w:r>
-      <w:proofErr w:type="gramEnd"/>
-      <w:r>
-        <w:t xml:space="preserve"> AD selektiert</w:t>
-      </w:r>
-    </w:p>
-    <w:p>
-      <w:pPr>
-        <w:pStyle w:val="Kommentartext"/>
-      </w:pPr>
-      <w:proofErr w:type="spellStart"/>
-      <w:r>
-        <w:t>Pending</w:t>
-      </w:r>
-      <w:proofErr w:type="spellEnd"/>
-      <w:r>
-        <w:t xml:space="preserve"> -</w:t>
-      </w:r>
-      <w:proofErr w:type="spellStart"/>
-      <w:r>
-        <w:t>up</w:t>
-      </w:r>
-      <w:proofErr w:type="spellEnd"/>
-      <w:r>
-        <w:t xml:space="preserve">-&gt; </w:t>
-      </w:r>
-      <w:proofErr w:type="spellStart"/>
-      <w:proofErr w:type="gramStart"/>
-      <w:r>
-        <w:t>Skipped</w:t>
-      </w:r>
-      <w:proofErr w:type="spellEnd"/>
-      <w:r>
-        <w:t xml:space="preserve"> :</w:t>
-      </w:r>
-      <w:proofErr w:type="gramEnd"/>
-      <w:r>
-        <w:t xml:space="preserve"> AD </w:t>
-      </w:r>
-      <w:proofErr w:type="spellStart"/>
-      <w:r>
-        <w:t>deselektiert</w:t>
-      </w:r>
-      <w:proofErr w:type="spellEnd"/>
-    </w:p>
-    <w:p>
-      <w:pPr>
-        <w:pStyle w:val="Kommentartext"/>
-      </w:pPr>
-      <w:proofErr w:type="spellStart"/>
-      <w:r>
-        <w:t>Pending</w:t>
-      </w:r>
-      <w:proofErr w:type="spellEnd"/>
-      <w:r>
-        <w:t xml:space="preserve"> -</w:t>
-      </w:r>
-      <w:proofErr w:type="spellStart"/>
-      <w:r>
-        <w:t>left</w:t>
-      </w:r>
-      <w:proofErr w:type="spellEnd"/>
-      <w:r>
-        <w:t xml:space="preserve">-&gt; </w:t>
-      </w:r>
-      <w:proofErr w:type="spellStart"/>
-      <w:proofErr w:type="gramStart"/>
-      <w:r>
-        <w:t>Succeeded</w:t>
-      </w:r>
-      <w:proofErr w:type="spellEnd"/>
-      <w:r>
-        <w:t xml:space="preserve"> :</w:t>
-      </w:r>
-      <w:proofErr w:type="gramEnd"/>
-      <w:r>
-        <w:t xml:space="preserve"> AD Bearbeitung erfolgreich</w:t>
-      </w:r>
-    </w:p>
-    <w:p>
-      <w:pPr>
-        <w:pStyle w:val="Kommentartext"/>
-      </w:pPr>
-      <w:proofErr w:type="spellStart"/>
-      <w:r>
-        <w:t>Pending</w:t>
-      </w:r>
-      <w:proofErr w:type="spellEnd"/>
-      <w:r>
-        <w:t xml:space="preserve"> -</w:t>
-      </w:r>
-      <w:proofErr w:type="spellStart"/>
-      <w:r>
-        <w:t>right</w:t>
-      </w:r>
-      <w:proofErr w:type="spellEnd"/>
-      <w:r>
-        <w:t xml:space="preserve">-&gt; </w:t>
-      </w:r>
-      <w:proofErr w:type="spellStart"/>
-      <w:proofErr w:type="gramStart"/>
-      <w:r>
-        <w:t>Failed</w:t>
-      </w:r>
-      <w:proofErr w:type="spellEnd"/>
-      <w:r>
-        <w:t xml:space="preserve"> :</w:t>
-      </w:r>
-      <w:proofErr w:type="gramEnd"/>
-      <w:r>
-        <w:t xml:space="preserve"> AD Bearbeitung fehlgeschlagen</w:t>
-      </w:r>
-    </w:p>
-    <w:p>
-      <w:pPr>
-        <w:pStyle w:val="Kommentartext"/>
-      </w:pPr>
-    </w:p>
-    <w:p>
-      <w:pPr>
-        <w:pStyle w:val="Kommentartext"/>
-      </w:pPr>
-      <w:proofErr w:type="spellStart"/>
-      <w:r>
-        <w:t>Skipped</w:t>
-      </w:r>
-      <w:proofErr w:type="spellEnd"/>
-      <w:r>
-        <w:t xml:space="preserve"> --&gt; [*]</w:t>
-      </w:r>
-    </w:p>
-    <w:p>
-      <w:pPr>
-        <w:pStyle w:val="Kommentartext"/>
-      </w:pPr>
-      <w:proofErr w:type="spellStart"/>
-      <w:r>
-        <w:t>Succeeded</w:t>
-      </w:r>
-      <w:proofErr w:type="spellEnd"/>
-      <w:r>
-        <w:t xml:space="preserve"> --&gt; [*]</w:t>
-      </w:r>
-    </w:p>
-    <w:p>
-      <w:pPr>
-        <w:pStyle w:val="Kommentartext"/>
-      </w:pPr>
-      <w:proofErr w:type="spellStart"/>
-      <w:r>
-        <w:t>Failed</w:t>
-      </w:r>
-      <w:proofErr w:type="spellEnd"/>
-      <w:r>
-        <w:t xml:space="preserve"> --&gt; [*]</w:t>
-      </w:r>
-    </w:p>
-    <w:p>
-      <w:pPr>
-        <w:pStyle w:val="Kommentartext"/>
-      </w:pPr>
-    </w:p>
-    <w:p>
-      <w:pPr>
-        <w:pStyle w:val="Kommentartext"/>
-      </w:pPr>
-      <w:proofErr w:type="spellStart"/>
-      <w:proofErr w:type="gramStart"/>
-      <w:r>
-        <w:t>Pending</w:t>
-      </w:r>
-      <w:proofErr w:type="spellEnd"/>
-      <w:r>
-        <w:t xml:space="preserve"> :</w:t>
-      </w:r>
-      <w:proofErr w:type="gramEnd"/>
-      <w:r>
-        <w:t xml:space="preserve"> </w:t>
-      </w:r>
-      <w:proofErr w:type="spellStart"/>
-      <w:r>
-        <w:t>entry</w:t>
-      </w:r>
-      <w:proofErr w:type="spellEnd"/>
-      <w:r>
-        <w:t>/</w:t>
-      </w:r>
-      <w:proofErr w:type="spellStart"/>
-      <w:r>
-        <w:t>openFile</w:t>
-      </w:r>
-      <w:proofErr w:type="spellEnd"/>
-      <w:r>
-        <w:t>()</w:t>
-      </w:r>
-    </w:p>
-    <w:p>
-      <w:pPr>
-        <w:pStyle w:val="Kommentartext"/>
-      </w:pPr>
-      <w:proofErr w:type="spellStart"/>
-      <w:proofErr w:type="gramStart"/>
-      <w:r>
-        <w:t>Pending</w:t>
-      </w:r>
-      <w:proofErr w:type="spellEnd"/>
-      <w:r>
-        <w:t xml:space="preserve"> :</w:t>
-      </w:r>
-      <w:proofErr w:type="gramEnd"/>
-      <w:r>
-        <w:t xml:space="preserve"> </w:t>
-      </w:r>
-      <w:proofErr w:type="spellStart"/>
-      <w:r>
-        <w:t>exit</w:t>
-      </w:r>
-      <w:proofErr w:type="spellEnd"/>
-      <w:r>
-        <w:t>/</w:t>
-      </w:r>
-      <w:proofErr w:type="spellStart"/>
-      <w:r>
-        <w:t>closeFile</w:t>
-      </w:r>
-      <w:proofErr w:type="spellEnd"/>
-      <w:r>
-        <w:t>()</w:t>
-      </w:r>
-    </w:p>
-    <w:p>
-      <w:pPr>
-        <w:pStyle w:val="Kommentartext"/>
-      </w:pPr>
-    </w:p>
-    <w:p>
-      <w:pPr>
-        <w:pStyle w:val="Kommentartext"/>
-      </w:pPr>
-      <w:r>
-        <w:t>@</w:t>
-      </w:r>
-      <w:proofErr w:type="spellStart"/>
-      <w:r>
-        <w:t>enduml</w:t>
-      </w:r>
-      <w:proofErr w:type="spellEnd"/>
+        <w:rPr>
+          <w:lang w:val="en-US"/>
+        </w:rPr>
+      </w:pPr>
+      <w:r>
+        <w:rPr>
+          <w:lang w:val="en-US"/>
+        </w:rPr>
+        <w:t>hide empty description</w:t>
+      </w:r>
+    </w:p>
+    <w:p>
+      <w:pPr>
+        <w:pStyle w:val="Kommentartext"/>
+        <w:rPr>
+          <w:lang w:val="en-US"/>
+        </w:rPr>
+      </w:pPr>
+    </w:p>
+    <w:p>
+      <w:pPr>
+        <w:pStyle w:val="Kommentartext"/>
+        <w:rPr>
+          <w:lang w:val="en-US"/>
+        </w:rPr>
+      </w:pPr>
+      <w:r>
+        <w:rPr>
+          <w:lang w:val="en-US"/>
+        </w:rPr>
+        <w:t>[*] --&gt; Skipped : AD hinzugefügt</w:t>
+      </w:r>
+    </w:p>
+    <w:p>
+      <w:pPr>
+        <w:pStyle w:val="Kommentartext"/>
+        <w:rPr>
+          <w:lang w:val="en-US"/>
+        </w:rPr>
+      </w:pPr>
+      <w:r>
+        <w:rPr>
+          <w:lang w:val="en-US"/>
+        </w:rPr>
+        <w:t>Skipped -down-&gt; Pending : AD selektiert</w:t>
+      </w:r>
+    </w:p>
+    <w:p>
+      <w:pPr>
+        <w:pStyle w:val="Kommentartext"/>
+        <w:rPr>
+          <w:lang w:val="en-US"/>
+        </w:rPr>
+      </w:pPr>
+      <w:r>
+        <w:rPr>
+          <w:lang w:val="en-US"/>
+        </w:rPr>
+        <w:t>Pending -up-&gt; Skipped : AD deselektiert</w:t>
+      </w:r>
+    </w:p>
+    <w:p>
+      <w:pPr>
+        <w:pStyle w:val="Kommentartext"/>
+        <w:rPr>
+          <w:lang w:val="en-US"/>
+        </w:rPr>
+      </w:pPr>
+      <w:r>
+        <w:rPr>
+          <w:lang w:val="en-US"/>
+        </w:rPr>
+        <w:t>Pending -left-&gt; Succeeded : AD Bearbeitung erfolgreich</w:t>
+      </w:r>
+    </w:p>
+    <w:p>
+      <w:pPr>
+        <w:pStyle w:val="Kommentartext"/>
+        <w:rPr>
+          <w:lang w:val="en-US"/>
+        </w:rPr>
+      </w:pPr>
+      <w:r>
+        <w:rPr>
+          <w:lang w:val="en-US"/>
+        </w:rPr>
+        <w:t>Pending -right-&gt; Failed : AD Bearbeitung fehlgeschlagen</w:t>
+      </w:r>
+    </w:p>
+    <w:p>
+      <w:pPr>
+        <w:pStyle w:val="Kommentartext"/>
+        <w:rPr>
+          <w:lang w:val="en-US"/>
+        </w:rPr>
+      </w:pPr>
+    </w:p>
+    <w:p>
+      <w:pPr>
+        <w:pStyle w:val="Kommentartext"/>
+        <w:rPr>
+          <w:lang w:val="en-US"/>
+        </w:rPr>
+      </w:pPr>
+      <w:r>
+        <w:rPr>
+          <w:lang w:val="en-US"/>
+        </w:rPr>
+        <w:t>Skipped --&gt; [*]</w:t>
+      </w:r>
+    </w:p>
+    <w:p>
+      <w:pPr>
+        <w:pStyle w:val="Kommentartext"/>
+        <w:rPr>
+          <w:lang w:val="en-US"/>
+        </w:rPr>
+      </w:pPr>
+      <w:r>
+        <w:rPr>
+          <w:lang w:val="en-US"/>
+        </w:rPr>
+        <w:t>Succeeded --&gt; [*]</w:t>
+      </w:r>
+    </w:p>
+    <w:p>
+      <w:pPr>
+        <w:pStyle w:val="Kommentartext"/>
+        <w:rPr>
+          <w:lang w:val="en-US"/>
+        </w:rPr>
+      </w:pPr>
+      <w:r>
+        <w:rPr>
+          <w:lang w:val="en-US"/>
+        </w:rPr>
+        <w:t>Failed --&gt; [*]</w:t>
+      </w:r>
+    </w:p>
+    <w:p>
+      <w:pPr>
+        <w:pStyle w:val="Kommentartext"/>
+        <w:rPr>
+          <w:lang w:val="en-US"/>
+        </w:rPr>
+      </w:pPr>
+    </w:p>
+    <w:p>
+      <w:pPr>
+        <w:pStyle w:val="Kommentartext"/>
+        <w:rPr>
+          <w:lang w:val="en-US"/>
+        </w:rPr>
+      </w:pPr>
+      <w:r>
+        <w:rPr>
+          <w:lang w:val="en-US"/>
+        </w:rPr>
+        <w:t>Pending : entry/openFile()</w:t>
+      </w:r>
+    </w:p>
+    <w:p>
+      <w:pPr>
+        <w:pStyle w:val="Kommentartext"/>
+        <w:rPr>
+          <w:lang w:val="en-US"/>
+        </w:rPr>
+      </w:pPr>
+      <w:r>
+        <w:rPr>
+          <w:lang w:val="en-US"/>
+        </w:rPr>
+        <w:t>Pending : exit/closeFile()</w:t>
+      </w:r>
+    </w:p>
+    <w:p>
+      <w:pPr>
+        <w:pStyle w:val="Kommentartext"/>
+        <w:rPr>
+          <w:lang w:val="en-US"/>
+        </w:rPr>
+      </w:pPr>
+    </w:p>
+    <w:p>
+      <w:pPr>
+        <w:pStyle w:val="Kommentartext"/>
+      </w:pPr>
+      <w:r>
+        <w:t>@enduml</w:t>
+      </w:r>
     </w:p>
   </w:comment>
   <w:comment w:id="1" w:author="Simon Heid" w:date="2019-06-14T00:55:00Z" w:initials="SH">
@@ -1590,13 +1454,8 @@
         <w:annotationRef/>
       </w:r>
       <w:r>
-        <w:t>@</w:t>
-      </w:r>
-      <w:proofErr w:type="spellStart"/>
-      <w:r>
-        <w:t>startuml</w:t>
-      </w:r>
-      <w:proofErr w:type="spellEnd"/>
+        <w:t>@startuml</w:t>
+      </w:r>
     </w:p>
     <w:p>
       <w:pPr>
@@ -1614,377 +1473,195 @@
     <w:p>
       <w:pPr>
         <w:pStyle w:val="Kommentartext"/>
-      </w:pPr>
-      <w:proofErr w:type="spellStart"/>
-      <w:r>
-        <w:t>hide</w:t>
-      </w:r>
-      <w:proofErr w:type="spellEnd"/>
-      <w:r>
-        <w:t xml:space="preserve"> </w:t>
-      </w:r>
-      <w:proofErr w:type="spellStart"/>
-      <w:r>
-        <w:t>empty</w:t>
-      </w:r>
-      <w:proofErr w:type="spellEnd"/>
-      <w:r>
-        <w:t xml:space="preserve"> </w:t>
-      </w:r>
-      <w:proofErr w:type="spellStart"/>
-      <w:r>
-        <w:t>description</w:t>
-      </w:r>
-      <w:proofErr w:type="spellEnd"/>
-    </w:p>
-    <w:p>
-      <w:pPr>
-        <w:pStyle w:val="Kommentartext"/>
-      </w:pPr>
-    </w:p>
-    <w:p>
-      <w:pPr>
-        <w:pStyle w:val="Kommentartext"/>
-      </w:pPr>
-      <w:r>
-        <w:t xml:space="preserve">[*] -&gt; </w:t>
-      </w:r>
-      <w:proofErr w:type="spellStart"/>
-      <w:r>
-        <w:t>No_Item_</w:t>
-      </w:r>
-      <w:proofErr w:type="gramStart"/>
-      <w:r>
-        <w:t>Selected</w:t>
-      </w:r>
-      <w:proofErr w:type="spellEnd"/>
-      <w:r>
-        <w:t xml:space="preserve"> :</w:t>
-      </w:r>
-      <w:proofErr w:type="gramEnd"/>
-      <w:r>
-        <w:t xml:space="preserve"> Anwendung gestartet</w:t>
-      </w:r>
-    </w:p>
-    <w:p>
-      <w:pPr>
-        <w:pStyle w:val="Kommentartext"/>
-      </w:pPr>
-      <w:proofErr w:type="spellStart"/>
-      <w:r>
-        <w:t>No_Item_Selected</w:t>
-      </w:r>
-      <w:proofErr w:type="spellEnd"/>
-      <w:r>
-        <w:t xml:space="preserve"> -&gt; </w:t>
-      </w:r>
-      <w:proofErr w:type="spellStart"/>
-      <w:r>
-        <w:t>Item_</w:t>
-      </w:r>
-      <w:proofErr w:type="gramStart"/>
-      <w:r>
-        <w:t>Selected</w:t>
-      </w:r>
-      <w:proofErr w:type="spellEnd"/>
-      <w:r>
-        <w:t xml:space="preserve"> :</w:t>
-      </w:r>
-      <w:proofErr w:type="gramEnd"/>
-      <w:r>
-        <w:t xml:space="preserve"> Audiodatei selektiert</w:t>
-      </w:r>
-    </w:p>
-    <w:p>
-      <w:pPr>
-        <w:pStyle w:val="Kommentartext"/>
-      </w:pPr>
-      <w:proofErr w:type="spellStart"/>
-      <w:r>
-        <w:t>Item_Selected</w:t>
-      </w:r>
-      <w:proofErr w:type="spellEnd"/>
-      <w:r>
-        <w:t xml:space="preserve"> -</w:t>
-      </w:r>
-      <w:proofErr w:type="spellStart"/>
-      <w:r>
-        <w:t>left</w:t>
-      </w:r>
-      <w:proofErr w:type="spellEnd"/>
-      <w:r>
-        <w:t xml:space="preserve">-&gt; </w:t>
-      </w:r>
-      <w:proofErr w:type="spellStart"/>
-      <w:r>
-        <w:t>No_Item_</w:t>
-      </w:r>
-      <w:proofErr w:type="gramStart"/>
-      <w:r>
-        <w:t>Selected</w:t>
-      </w:r>
-      <w:proofErr w:type="spellEnd"/>
-      <w:r>
-        <w:t xml:space="preserve"> :</w:t>
-      </w:r>
-      <w:proofErr w:type="gramEnd"/>
-      <w:r>
-        <w:t xml:space="preserve"> Alle Audiodateien </w:t>
-      </w:r>
-      <w:proofErr w:type="spellStart"/>
-      <w:r>
-        <w:t>deselektiert</w:t>
-      </w:r>
-      <w:proofErr w:type="spellEnd"/>
-    </w:p>
-    <w:p>
-      <w:pPr>
-        <w:pStyle w:val="Kommentartext"/>
-      </w:pPr>
-      <w:proofErr w:type="spellStart"/>
-      <w:r>
-        <w:t>Item_Selected</w:t>
-      </w:r>
-      <w:proofErr w:type="spellEnd"/>
-      <w:r>
-        <w:t xml:space="preserve"> -&gt; </w:t>
-      </w:r>
-      <w:proofErr w:type="gramStart"/>
-      <w:r>
-        <w:t>Running :</w:t>
-      </w:r>
-      <w:proofErr w:type="gramEnd"/>
-      <w:r>
-        <w:t xml:space="preserve"> Start gedrückt</w:t>
-      </w:r>
-    </w:p>
-    <w:p>
-      <w:pPr>
-        <w:pStyle w:val="Kommentartext"/>
-      </w:pPr>
-      <w:r>
-        <w:t>Running -</w:t>
-      </w:r>
-      <w:proofErr w:type="spellStart"/>
-      <w:r>
-        <w:t>left</w:t>
-      </w:r>
-      <w:proofErr w:type="spellEnd"/>
-      <w:r>
-        <w:t xml:space="preserve">-&gt; </w:t>
-      </w:r>
-      <w:proofErr w:type="spellStart"/>
-      <w:r>
-        <w:t>No_Item_</w:t>
-      </w:r>
-      <w:proofErr w:type="gramStart"/>
-      <w:r>
-        <w:t>Selected</w:t>
-      </w:r>
-      <w:proofErr w:type="spellEnd"/>
-      <w:r>
-        <w:t xml:space="preserve"> :</w:t>
-      </w:r>
-      <w:proofErr w:type="gramEnd"/>
-      <w:r>
-        <w:t xml:space="preserve"> Bearbeitung abgeschlossen</w:t>
-      </w:r>
-    </w:p>
-    <w:p>
-      <w:pPr>
-        <w:pStyle w:val="Kommentartext"/>
-      </w:pPr>
-    </w:p>
-    <w:p>
-      <w:pPr>
-        <w:pStyle w:val="Kommentartext"/>
-      </w:pPr>
-      <w:proofErr w:type="spellStart"/>
-      <w:r>
-        <w:t>Item_</w:t>
-      </w:r>
-      <w:proofErr w:type="gramStart"/>
-      <w:r>
-        <w:t>Selected</w:t>
-      </w:r>
-      <w:proofErr w:type="spellEnd"/>
-      <w:r>
-        <w:t xml:space="preserve"> :</w:t>
-      </w:r>
-      <w:proofErr w:type="gramEnd"/>
-      <w:r>
-        <w:t xml:space="preserve"> </w:t>
-      </w:r>
-      <w:proofErr w:type="spellStart"/>
-      <w:r>
-        <w:t>entry</w:t>
-      </w:r>
-      <w:proofErr w:type="spellEnd"/>
-      <w:r>
-        <w:t>/Startbutton freigeben</w:t>
-      </w:r>
-    </w:p>
-    <w:p>
-      <w:pPr>
-        <w:pStyle w:val="Kommentartext"/>
-      </w:pPr>
-      <w:proofErr w:type="spellStart"/>
-      <w:r>
-        <w:t>Item_</w:t>
-      </w:r>
-      <w:proofErr w:type="gramStart"/>
-      <w:r>
-        <w:t>Selected</w:t>
-      </w:r>
-      <w:proofErr w:type="spellEnd"/>
-      <w:r>
-        <w:t xml:space="preserve"> :</w:t>
-      </w:r>
-      <w:proofErr w:type="gramEnd"/>
-      <w:r>
-        <w:t xml:space="preserve"> </w:t>
-      </w:r>
-      <w:proofErr w:type="spellStart"/>
-      <w:r>
-        <w:t>exit</w:t>
-      </w:r>
-      <w:proofErr w:type="spellEnd"/>
-      <w:r>
-        <w:t>/Startbutton sperren</w:t>
-      </w:r>
-    </w:p>
-    <w:p>
-      <w:pPr>
-        <w:pStyle w:val="Kommentartext"/>
-      </w:pPr>
-      <w:r>
-        <w:t xml:space="preserve">Running: </w:t>
-      </w:r>
-      <w:proofErr w:type="spellStart"/>
-      <w:r>
-        <w:t>entry</w:t>
-      </w:r>
-      <w:proofErr w:type="spellEnd"/>
-      <w:r>
-        <w:t>/Alle selektierten Audiodateien auf '</w:t>
-      </w:r>
-      <w:proofErr w:type="spellStart"/>
-      <w:r>
-        <w:t>Pending</w:t>
-      </w:r>
-      <w:proofErr w:type="spellEnd"/>
-      <w:r>
-        <w:t>' setzen</w:t>
-      </w:r>
-    </w:p>
-    <w:p>
-      <w:pPr>
-        <w:pStyle w:val="Kommentartext"/>
-      </w:pPr>
-      <w:r>
-        <w:t xml:space="preserve">Running: </w:t>
-      </w:r>
-      <w:proofErr w:type="spellStart"/>
-      <w:r>
-        <w:t>exit</w:t>
-      </w:r>
-      <w:proofErr w:type="spellEnd"/>
-      <w:r>
-        <w:t xml:space="preserve">/Alle selektierten Audiodateien </w:t>
-      </w:r>
-      <w:proofErr w:type="spellStart"/>
-      <w:r>
-        <w:t>deselektieren</w:t>
-      </w:r>
-      <w:proofErr w:type="spellEnd"/>
-    </w:p>
-    <w:p>
-      <w:pPr>
-        <w:pStyle w:val="Kommentartext"/>
-      </w:pPr>
-    </w:p>
-    <w:p>
-      <w:pPr>
-        <w:pStyle w:val="Kommentartext"/>
-      </w:pPr>
-      <w:proofErr w:type="spellStart"/>
-      <w:r>
-        <w:t>No_Item_Selected</w:t>
-      </w:r>
-      <w:proofErr w:type="spellEnd"/>
-      <w:r>
-        <w:t xml:space="preserve"> --&gt; [*</w:t>
-      </w:r>
-      <w:proofErr w:type="gramStart"/>
-      <w:r>
-        <w:t>] :</w:t>
-      </w:r>
-      <w:proofErr w:type="gramEnd"/>
-      <w:r>
-        <w:t xml:space="preserve"> Anwendung geschlossen</w:t>
-      </w:r>
-    </w:p>
-    <w:p>
-      <w:pPr>
-        <w:pStyle w:val="Kommentartext"/>
-      </w:pPr>
-      <w:proofErr w:type="spellStart"/>
-      <w:r>
-        <w:t>Item_Selected</w:t>
-      </w:r>
-      <w:proofErr w:type="spellEnd"/>
-      <w:r>
-        <w:t xml:space="preserve"> --&gt; [*</w:t>
-      </w:r>
-      <w:proofErr w:type="gramStart"/>
-      <w:r>
-        <w:t>] :</w:t>
-      </w:r>
-      <w:proofErr w:type="gramEnd"/>
-      <w:r>
-        <w:t xml:space="preserve"> Anwendung geschlossen</w:t>
-      </w:r>
-    </w:p>
-    <w:p>
-      <w:pPr>
-        <w:pStyle w:val="Kommentartext"/>
-      </w:pPr>
-      <w:r>
-        <w:t>Running --&gt; [*</w:t>
-      </w:r>
-      <w:proofErr w:type="gramStart"/>
-      <w:r>
-        <w:t>] :</w:t>
-      </w:r>
-      <w:proofErr w:type="gramEnd"/>
-      <w:r>
-        <w:t xml:space="preserve"> Anwendung geschlossen</w:t>
-      </w:r>
-    </w:p>
-    <w:p>
-      <w:pPr>
-        <w:pStyle w:val="Kommentartext"/>
-      </w:pPr>
-    </w:p>
-    <w:p>
-      <w:pPr>
-        <w:pStyle w:val="Kommentartext"/>
-      </w:pPr>
-      <w:r>
-        <w:t>@</w:t>
-      </w:r>
-      <w:proofErr w:type="spellStart"/>
-      <w:r>
-        <w:t>enduml</w:t>
-      </w:r>
-      <w:proofErr w:type="spellEnd"/>
+        <w:rPr>
+          <w:lang w:val="en-US"/>
+        </w:rPr>
+      </w:pPr>
+      <w:r>
+        <w:rPr>
+          <w:lang w:val="en-US"/>
+        </w:rPr>
+        <w:t>hide empty description</w:t>
+      </w:r>
+    </w:p>
+    <w:p>
+      <w:pPr>
+        <w:pStyle w:val="Kommentartext"/>
+        <w:rPr>
+          <w:lang w:val="en-US"/>
+        </w:rPr>
+      </w:pPr>
+    </w:p>
+    <w:p>
+      <w:pPr>
+        <w:pStyle w:val="Kommentartext"/>
+        <w:rPr>
+          <w:lang w:val="en-US"/>
+        </w:rPr>
+      </w:pPr>
+      <w:r>
+        <w:rPr>
+          <w:lang w:val="en-US"/>
+        </w:rPr>
+        <w:t>[*] -&gt; No_Item_Selected : Anwendung gestartet</w:t>
+      </w:r>
+    </w:p>
+    <w:p>
+      <w:pPr>
+        <w:pStyle w:val="Kommentartext"/>
+        <w:rPr>
+          <w:lang w:val="en-US"/>
+        </w:rPr>
+      </w:pPr>
+      <w:r>
+        <w:rPr>
+          <w:lang w:val="en-US"/>
+        </w:rPr>
+        <w:t>No_Item_Selected -&gt; Item_Selected : Audiodatei selektiert</w:t>
+      </w:r>
+    </w:p>
+    <w:p>
+      <w:pPr>
+        <w:pStyle w:val="Kommentartext"/>
+        <w:rPr>
+          <w:lang w:val="en-US"/>
+        </w:rPr>
+      </w:pPr>
+      <w:r>
+        <w:rPr>
+          <w:lang w:val="en-US"/>
+        </w:rPr>
+        <w:t>Item_Selected -left-&gt; No_Item_Selected : Alle Audiodateien deselektiert</w:t>
+      </w:r>
+    </w:p>
+    <w:p>
+      <w:pPr>
+        <w:pStyle w:val="Kommentartext"/>
+        <w:rPr>
+          <w:lang w:val="en-US"/>
+        </w:rPr>
+      </w:pPr>
+      <w:r>
+        <w:rPr>
+          <w:lang w:val="en-US"/>
+        </w:rPr>
+        <w:t>Item_Selected -&gt; Running : Start gedrückt</w:t>
+      </w:r>
+    </w:p>
+    <w:p>
+      <w:pPr>
+        <w:pStyle w:val="Kommentartext"/>
+        <w:rPr>
+          <w:lang w:val="en-US"/>
+        </w:rPr>
+      </w:pPr>
+      <w:r>
+        <w:rPr>
+          <w:lang w:val="en-US"/>
+        </w:rPr>
+        <w:t>Running -left-&gt; No_Item_Selected : Bearbeitung abgeschlossen</w:t>
+      </w:r>
+    </w:p>
+    <w:p>
+      <w:pPr>
+        <w:pStyle w:val="Kommentartext"/>
+        <w:rPr>
+          <w:lang w:val="en-US"/>
+        </w:rPr>
+      </w:pPr>
+    </w:p>
+    <w:p>
+      <w:pPr>
+        <w:pStyle w:val="Kommentartext"/>
+        <w:rPr>
+          <w:lang w:val="en-US"/>
+        </w:rPr>
+      </w:pPr>
+      <w:r>
+        <w:rPr>
+          <w:lang w:val="en-US"/>
+        </w:rPr>
+        <w:t>Item_Selected : entry/Startbutton freigeben</w:t>
+      </w:r>
+    </w:p>
+    <w:p>
+      <w:pPr>
+        <w:pStyle w:val="Kommentartext"/>
+        <w:rPr>
+          <w:lang w:val="en-US"/>
+        </w:rPr>
+      </w:pPr>
+      <w:r>
+        <w:rPr>
+          <w:lang w:val="en-US"/>
+        </w:rPr>
+        <w:t>Item_Selected : exit/Startbutton sperren</w:t>
+      </w:r>
+    </w:p>
+    <w:p>
+      <w:pPr>
+        <w:pStyle w:val="Kommentartext"/>
+      </w:pPr>
+      <w:r>
+        <w:t>Running: entry/Alle selektierten Audiodateien auf 'Pending' setzen</w:t>
+      </w:r>
+    </w:p>
+    <w:p>
+      <w:pPr>
+        <w:pStyle w:val="Kommentartext"/>
+      </w:pPr>
+      <w:r>
+        <w:t>Running: exit/Alle selektierten Audiodateien deselektieren</w:t>
+      </w:r>
+    </w:p>
+    <w:p>
+      <w:pPr>
+        <w:pStyle w:val="Kommentartext"/>
+      </w:pPr>
+    </w:p>
+    <w:p>
+      <w:pPr>
+        <w:pStyle w:val="Kommentartext"/>
+      </w:pPr>
+      <w:r>
+        <w:t>No_Item_Selected --&gt; [*] : Anwendung geschlossen</w:t>
+      </w:r>
+    </w:p>
+    <w:p>
+      <w:pPr>
+        <w:pStyle w:val="Kommentartext"/>
+      </w:pPr>
+      <w:r>
+        <w:t>Item_Selected --&gt; [*] : Anwendung geschlossen</w:t>
+      </w:r>
+    </w:p>
+    <w:p>
+      <w:pPr>
+        <w:pStyle w:val="Kommentartext"/>
+      </w:pPr>
+      <w:r>
+        <w:t>Running --&gt; [*] : Anwendung geschlossen</w:t>
+      </w:r>
+    </w:p>
+    <w:p>
+      <w:pPr>
+        <w:pStyle w:val="Kommentartext"/>
+      </w:pPr>
+    </w:p>
+    <w:p>
+      <w:pPr>
+        <w:pStyle w:val="Kommentartext"/>
+      </w:pPr>
+      <w:r>
+        <w:t>@enduml</w:t>
+      </w:r>
     </w:p>
   </w:comment>
 </w:comments>
 </file>
 
 <file path=word/commentsExtended.xml><?xml version="1.0" encoding="utf-8"?>
-<w15:commentsEx xmlns:wpc="http://schemas.microsoft.com/office/word/2010/wordprocessingCanvas" xmlns:cx="http://schemas.microsoft.com/office/drawing/2014/chartex" xmlns:cx1="http://schemas.microsoft.com/office/drawing/2015/9/8/chartex" xmlns:cx2="http://schemas.microsoft.com/office/drawing/2015/10/21/chartex" xmlns:cx3="http://schemas.microsoft.com/office/drawing/2016/5/9/chartex" xmlns:cx4="http://schemas.microsoft.com/office/drawing/2016/5/10/chartex" xmlns:cx5="http://schemas.microsoft.com/office/drawing/2016/5/11/chartex" xmlns:cx6="http://schemas.microsoft.com/office/drawing/2016/5/12/chartex" xmlns:cx7="http://schemas.microsoft.com/office/drawing/2016/5/13/chartex" xmlns:cx8="http://schemas.microsoft.com/office/drawing/2016/5/14/chartex" xmlns:mc="http://schemas.openxmlformats.org/markup-compatibility/2006" xmlns:aink="http://schemas.microsoft.com/office/drawing/2016/ink" xmlns:am3d="http://schemas.microsoft.com/office/drawing/2017/model3d" xmlns:o="urn:schemas-microsoft-com:office:office" xmlns:r="http://schemas.openxmlformats.org/officeDocument/2006/relationships" xmlns:m="http://schemas.openxmlformats.org/officeDocument/2006/math" xmlns:v="urn:schemas-microsoft-com:vml" xmlns:wp14="http://schemas.microsoft.com/office/word/2010/wordprocessingDrawing" xmlns:wp="http://schemas.openxmlformats.org/drawingml/2006/wordprocessingDrawing" xmlns:w10="urn:schemas-microsoft-com:office:word" xmlns:w="http://schemas.openxmlformats.org/wordprocessingml/2006/main" xmlns:w14="http://schemas.microsoft.com/office/word/2010/wordml" xmlns:w15="http://schemas.microsoft.com/office/word/2012/wordml" xmlns:w16cid="http://schemas.microsoft.com/office/word/2016/wordml/cid" xmlns:w16se="http://schemas.microsoft.com/office/word/2015/wordml/symex" xmlns:wpg="http://schemas.microsoft.com/office/word/2010/wordprocessingGroup" xmlns:wpi="http://schemas.microsoft.com/office/word/2010/wordprocessingInk" xmlns:wne="http://schemas.microsoft.com/office/word/2006/wordml" xmlns:wps="http://schemas.microsoft.com/office/word/2010/wordprocessingShape" mc:Ignorable="w14 w15 w16se w16cid wp14">
+<w15:commentsEx xmlns:wpc="http://schemas.microsoft.com/office/word/2010/wordprocessingCanvas" xmlns:cx="http://schemas.microsoft.com/office/drawing/2014/chartex" xmlns:cx1="http://schemas.microsoft.com/office/drawing/2015/9/8/chartex" xmlns:mc="http://schemas.openxmlformats.org/markup-compatibility/2006" xmlns:o="urn:schemas-microsoft-com:office:office" xmlns:r="http://schemas.openxmlformats.org/officeDocument/2006/relationships" xmlns:m="http://schemas.openxmlformats.org/officeDocument/2006/math" xmlns:v="urn:schemas-microsoft-com:vml" xmlns:wp14="http://schemas.microsoft.com/office/word/2010/wordprocessingDrawing" xmlns:wp="http://schemas.openxmlformats.org/drawingml/2006/wordprocessingDrawing" xmlns:w10="urn:schemas-microsoft-com:office:word" xmlns:w="http://schemas.openxmlformats.org/wordprocessingml/2006/main" xmlns:w14="http://schemas.microsoft.com/office/word/2010/wordml" xmlns:w15="http://schemas.microsoft.com/office/word/2012/wordml" xmlns:w16se="http://schemas.microsoft.com/office/word/2015/wordml/symex" xmlns:wpg="http://schemas.microsoft.com/office/word/2010/wordprocessingGroup" xmlns:wpi="http://schemas.microsoft.com/office/word/2010/wordprocessingInk" xmlns:wne="http://schemas.microsoft.com/office/word/2006/wordml" xmlns:wps="http://schemas.microsoft.com/office/word/2010/wordprocessingShape" mc:Ignorable="w14 w15 w16se wp14">
   <w15:commentEx w15:paraId="5FE031F7" w15:done="0"/>
   <w15:commentEx w15:paraId="27EF7F31" w15:done="0"/>
 </w15:commentsEx>
@@ -1998,7 +1675,7 @@
 </file>
 
 <file path=word/endnotes.xml><?xml version="1.0" encoding="utf-8"?>
-<w:endnotes xmlns:wpc="http://schemas.microsoft.com/office/word/2010/wordprocessingCanvas" xmlns:cx="http://schemas.microsoft.com/office/drawing/2014/chartex" xmlns:cx1="http://schemas.microsoft.com/office/drawing/2015/9/8/chartex" xmlns:cx2="http://schemas.microsoft.com/office/drawing/2015/10/21/chartex" xmlns:cx3="http://schemas.microsoft.com/office/drawing/2016/5/9/chartex" xmlns:cx4="http://schemas.microsoft.com/office/drawing/2016/5/10/chartex" xmlns:cx5="http://schemas.microsoft.com/office/drawing/2016/5/11/chartex" xmlns:cx6="http://schemas.microsoft.com/office/drawing/2016/5/12/chartex" xmlns:cx7="http://schemas.microsoft.com/office/drawing/2016/5/13/chartex" xmlns:cx8="http://schemas.microsoft.com/office/drawing/2016/5/14/chartex" xmlns:mc="http://schemas.openxmlformats.org/markup-compatibility/2006" xmlns:aink="http://schemas.microsoft.com/office/drawing/2016/ink" xmlns:am3d="http://schemas.microsoft.com/office/drawing/2017/model3d" xmlns:o="urn:schemas-microsoft-com:office:office" xmlns:r="http://schemas.openxmlformats.org/officeDocument/2006/relationships" xmlns:m="http://schemas.openxmlformats.org/officeDocument/2006/math" xmlns:v="urn:schemas-microsoft-com:vml" xmlns:wp14="http://schemas.microsoft.com/office/word/2010/wordprocessingDrawing" xmlns:wp="http://schemas.openxmlformats.org/drawingml/2006/wordprocessingDrawing" xmlns:w10="urn:schemas-microsoft-com:office:word" xmlns:w="http://schemas.openxmlformats.org/wordprocessingml/2006/main" xmlns:w14="http://schemas.microsoft.com/office/word/2010/wordml" xmlns:w15="http://schemas.microsoft.com/office/word/2012/wordml" xmlns:w16cid="http://schemas.microsoft.com/office/word/2016/wordml/cid" xmlns:w16se="http://schemas.microsoft.com/office/word/2015/wordml/symex" xmlns:wpg="http://schemas.microsoft.com/office/word/2010/wordprocessingGroup" xmlns:wpi="http://schemas.microsoft.com/office/word/2010/wordprocessingInk" xmlns:wne="http://schemas.microsoft.com/office/word/2006/wordml" xmlns:wps="http://schemas.microsoft.com/office/word/2010/wordprocessingShape" mc:Ignorable="w14 w15 w16se w16cid wp14">
+<w:endnotes xmlns:wpc="http://schemas.microsoft.com/office/word/2010/wordprocessingCanvas" xmlns:cx="http://schemas.microsoft.com/office/drawing/2014/chartex" xmlns:cx1="http://schemas.microsoft.com/office/drawing/2015/9/8/chartex" xmlns:mc="http://schemas.openxmlformats.org/markup-compatibility/2006" xmlns:o="urn:schemas-microsoft-com:office:office" xmlns:r="http://schemas.openxmlformats.org/officeDocument/2006/relationships" xmlns:m="http://schemas.openxmlformats.org/officeDocument/2006/math" xmlns:v="urn:schemas-microsoft-com:vml" xmlns:wp14="http://schemas.microsoft.com/office/word/2010/wordprocessingDrawing" xmlns:wp="http://schemas.openxmlformats.org/drawingml/2006/wordprocessingDrawing" xmlns:w10="urn:schemas-microsoft-com:office:word" xmlns:w="http://schemas.openxmlformats.org/wordprocessingml/2006/main" xmlns:w14="http://schemas.microsoft.com/office/word/2010/wordml" xmlns:w15="http://schemas.microsoft.com/office/word/2012/wordml" xmlns:w16se="http://schemas.microsoft.com/office/word/2015/wordml/symex" xmlns:wpg="http://schemas.microsoft.com/office/word/2010/wordprocessingGroup" xmlns:wpi="http://schemas.microsoft.com/office/word/2010/wordprocessingInk" xmlns:wne="http://schemas.microsoft.com/office/word/2006/wordml" xmlns:wps="http://schemas.microsoft.com/office/word/2010/wordprocessingShape" mc:Ignorable="w14 w15 w16se wp14">
   <w:endnote w:type="separator" w:id="-1">
     <w:p>
       <w:r>
@@ -2017,7 +1694,7 @@
 </file>
 
 <file path=word/footer1.xml><?xml version="1.0" encoding="utf-8"?>
-<w:ftr xmlns:wpc="http://schemas.microsoft.com/office/word/2010/wordprocessingCanvas" xmlns:cx="http://schemas.microsoft.com/office/drawing/2014/chartex" xmlns:cx1="http://schemas.microsoft.com/office/drawing/2015/9/8/chartex" xmlns:cx2="http://schemas.microsoft.com/office/drawing/2015/10/21/chartex" xmlns:cx3="http://schemas.microsoft.com/office/drawing/2016/5/9/chartex" xmlns:cx4="http://schemas.microsoft.com/office/drawing/2016/5/10/chartex" xmlns:cx5="http://schemas.microsoft.com/office/drawing/2016/5/11/chartex" xmlns:cx6="http://schemas.microsoft.com/office/drawing/2016/5/12/chartex" xmlns:cx7="http://schemas.microsoft.com/office/drawing/2016/5/13/chartex" xmlns:cx8="http://schemas.microsoft.com/office/drawing/2016/5/14/chartex" xmlns:mc="http://schemas.openxmlformats.org/markup-compatibility/2006" xmlns:aink="http://schemas.microsoft.com/office/drawing/2016/ink" xmlns:am3d="http://schemas.microsoft.com/office/drawing/2017/model3d" xmlns:o="urn:schemas-microsoft-com:office:office" xmlns:r="http://schemas.openxmlformats.org/officeDocument/2006/relationships" xmlns:m="http://schemas.openxmlformats.org/officeDocument/2006/math" xmlns:v="urn:schemas-microsoft-com:vml" xmlns:wp14="http://schemas.microsoft.com/office/word/2010/wordprocessingDrawing" xmlns:wp="http://schemas.openxmlformats.org/drawingml/2006/wordprocessingDrawing" xmlns:w10="urn:schemas-microsoft-com:office:word" xmlns:w="http://schemas.openxmlformats.org/wordprocessingml/2006/main" xmlns:w14="http://schemas.microsoft.com/office/word/2010/wordml" xmlns:w15="http://schemas.microsoft.com/office/word/2012/wordml" xmlns:w16cid="http://schemas.microsoft.com/office/word/2016/wordml/cid" xmlns:w16se="http://schemas.microsoft.com/office/word/2015/wordml/symex" xmlns:wpg="http://schemas.microsoft.com/office/word/2010/wordprocessingGroup" xmlns:wpi="http://schemas.microsoft.com/office/word/2010/wordprocessingInk" xmlns:wne="http://schemas.microsoft.com/office/word/2006/wordml" xmlns:wps="http://schemas.microsoft.com/office/word/2010/wordprocessingShape" mc:Ignorable="w14 w15 w16se w16cid wp14">
+<w:ftr xmlns:wpc="http://schemas.microsoft.com/office/word/2010/wordprocessingCanvas" xmlns:cx="http://schemas.microsoft.com/office/drawing/2014/chartex" xmlns:cx1="http://schemas.microsoft.com/office/drawing/2015/9/8/chartex" xmlns:mc="http://schemas.openxmlformats.org/markup-compatibility/2006" xmlns:o="urn:schemas-microsoft-com:office:office" xmlns:r="http://schemas.openxmlformats.org/officeDocument/2006/relationships" xmlns:m="http://schemas.openxmlformats.org/officeDocument/2006/math" xmlns:v="urn:schemas-microsoft-com:vml" xmlns:wp14="http://schemas.microsoft.com/office/word/2010/wordprocessingDrawing" xmlns:wp="http://schemas.openxmlformats.org/drawingml/2006/wordprocessingDrawing" xmlns:w10="urn:schemas-microsoft-com:office:word" xmlns:w="http://schemas.openxmlformats.org/wordprocessingml/2006/main" xmlns:w14="http://schemas.microsoft.com/office/word/2010/wordml" xmlns:w15="http://schemas.microsoft.com/office/word/2012/wordml" xmlns:w16se="http://schemas.microsoft.com/office/word/2015/wordml/symex" xmlns:wpg="http://schemas.microsoft.com/office/word/2010/wordprocessingGroup" xmlns:wpi="http://schemas.microsoft.com/office/word/2010/wordprocessingInk" xmlns:wne="http://schemas.microsoft.com/office/word/2006/wordml" xmlns:wps="http://schemas.microsoft.com/office/word/2010/wordprocessingShape" mc:Ignorable="w14 w15 w16se wp14">
   <w:sdt>
     <w:sdtPr>
       <w:rPr>
@@ -2029,11 +1706,6 @@
         <w:docPartUnique/>
       </w:docPartObj>
     </w:sdtPr>
-    <w:sdtEndPr>
-      <w:rPr>
-        <w:rStyle w:val="Seitenzahl"/>
-      </w:rPr>
-    </w:sdtEndPr>
     <w:sdtContent>
       <w:p>
         <w:pPr>
@@ -2074,7 +1746,7 @@
 </file>
 
 <file path=word/footer2.xml><?xml version="1.0" encoding="utf-8"?>
-<w:ftr xmlns:wpc="http://schemas.microsoft.com/office/word/2010/wordprocessingCanvas" xmlns:cx="http://schemas.microsoft.com/office/drawing/2014/chartex" xmlns:cx1="http://schemas.microsoft.com/office/drawing/2015/9/8/chartex" xmlns:cx2="http://schemas.microsoft.com/office/drawing/2015/10/21/chartex" xmlns:cx3="http://schemas.microsoft.com/office/drawing/2016/5/9/chartex" xmlns:cx4="http://schemas.microsoft.com/office/drawing/2016/5/10/chartex" xmlns:cx5="http://schemas.microsoft.com/office/drawing/2016/5/11/chartex" xmlns:cx6="http://schemas.microsoft.com/office/drawing/2016/5/12/chartex" xmlns:cx7="http://schemas.microsoft.com/office/drawing/2016/5/13/chartex" xmlns:cx8="http://schemas.microsoft.com/office/drawing/2016/5/14/chartex" xmlns:mc="http://schemas.openxmlformats.org/markup-compatibility/2006" xmlns:aink="http://schemas.microsoft.com/office/drawing/2016/ink" xmlns:am3d="http://schemas.microsoft.com/office/drawing/2017/model3d" xmlns:o="urn:schemas-microsoft-com:office:office" xmlns:r="http://schemas.openxmlformats.org/officeDocument/2006/relationships" xmlns:m="http://schemas.openxmlformats.org/officeDocument/2006/math" xmlns:v="urn:schemas-microsoft-com:vml" xmlns:wp14="http://schemas.microsoft.com/office/word/2010/wordprocessingDrawing" xmlns:wp="http://schemas.openxmlformats.org/drawingml/2006/wordprocessingDrawing" xmlns:w10="urn:schemas-microsoft-com:office:word" xmlns:w="http://schemas.openxmlformats.org/wordprocessingml/2006/main" xmlns:w14="http://schemas.microsoft.com/office/word/2010/wordml" xmlns:w15="http://schemas.microsoft.com/office/word/2012/wordml" xmlns:w16cid="http://schemas.microsoft.com/office/word/2016/wordml/cid" xmlns:w16se="http://schemas.microsoft.com/office/word/2015/wordml/symex" xmlns:wpg="http://schemas.microsoft.com/office/word/2010/wordprocessingGroup" xmlns:wpi="http://schemas.microsoft.com/office/word/2010/wordprocessingInk" xmlns:wne="http://schemas.microsoft.com/office/word/2006/wordml" xmlns:wps="http://schemas.microsoft.com/office/word/2010/wordprocessingShape" mc:Ignorable="w14 w15 w16se w16cid wp14">
+<w:ftr xmlns:wpc="http://schemas.microsoft.com/office/word/2010/wordprocessingCanvas" xmlns:cx="http://schemas.microsoft.com/office/drawing/2014/chartex" xmlns:cx1="http://schemas.microsoft.com/office/drawing/2015/9/8/chartex" xmlns:mc="http://schemas.openxmlformats.org/markup-compatibility/2006" xmlns:o="urn:schemas-microsoft-com:office:office" xmlns:r="http://schemas.openxmlformats.org/officeDocument/2006/relationships" xmlns:m="http://schemas.openxmlformats.org/officeDocument/2006/math" xmlns:v="urn:schemas-microsoft-com:vml" xmlns:wp14="http://schemas.microsoft.com/office/word/2010/wordprocessingDrawing" xmlns:wp="http://schemas.openxmlformats.org/drawingml/2006/wordprocessingDrawing" xmlns:w10="urn:schemas-microsoft-com:office:word" xmlns:w="http://schemas.openxmlformats.org/wordprocessingml/2006/main" xmlns:w14="http://schemas.microsoft.com/office/word/2010/wordml" xmlns:w15="http://schemas.microsoft.com/office/word/2012/wordml" xmlns:w16se="http://schemas.microsoft.com/office/word/2015/wordml/symex" xmlns:wpg="http://schemas.microsoft.com/office/word/2010/wordprocessingGroup" xmlns:wpi="http://schemas.microsoft.com/office/word/2010/wordprocessingInk" xmlns:wne="http://schemas.microsoft.com/office/word/2006/wordml" xmlns:wps="http://schemas.microsoft.com/office/word/2010/wordprocessingShape" mc:Ignorable="w14 w15 w16se wp14">
   <w:sdt>
     <w:sdtPr>
       <w:rPr>
@@ -2086,11 +1758,6 @@
         <w:docPartUnique/>
       </w:docPartObj>
     </w:sdtPr>
-    <w:sdtEndPr>
-      <w:rPr>
-        <w:rStyle w:val="Seitenzahl"/>
-      </w:rPr>
-    </w:sdtEndPr>
     <w:sdtContent>
       <w:p>
         <w:pPr>
@@ -2123,7 +1790,7 @@
             <w:rStyle w:val="Seitenzahl"/>
             <w:noProof/>
           </w:rPr>
-          <w:t>1</w:t>
+          <w:t>4</w:t>
         </w:r>
         <w:r>
           <w:rPr>
@@ -2144,7 +1811,7 @@
 </file>
 
 <file path=word/footnotes.xml><?xml version="1.0" encoding="utf-8"?>
-<w:footnotes xmlns:wpc="http://schemas.microsoft.com/office/word/2010/wordprocessingCanvas" xmlns:cx="http://schemas.microsoft.com/office/drawing/2014/chartex" xmlns:cx1="http://schemas.microsoft.com/office/drawing/2015/9/8/chartex" xmlns:cx2="http://schemas.microsoft.com/office/drawing/2015/10/21/chartex" xmlns:cx3="http://schemas.microsoft.com/office/drawing/2016/5/9/chartex" xmlns:cx4="http://schemas.microsoft.com/office/drawing/2016/5/10/chartex" xmlns:cx5="http://schemas.microsoft.com/office/drawing/2016/5/11/chartex" xmlns:cx6="http://schemas.microsoft.com/office/drawing/2016/5/12/chartex" xmlns:cx7="http://schemas.microsoft.com/office/drawing/2016/5/13/chartex" xmlns:cx8="http://schemas.microsoft.com/office/drawing/2016/5/14/chartex" xmlns:mc="http://schemas.openxmlformats.org/markup-compatibility/2006" xmlns:aink="http://schemas.microsoft.com/office/drawing/2016/ink" xmlns:am3d="http://schemas.microsoft.com/office/drawing/2017/model3d" xmlns:o="urn:schemas-microsoft-com:office:office" xmlns:r="http://schemas.openxmlformats.org/officeDocument/2006/relationships" xmlns:m="http://schemas.openxmlformats.org/officeDocument/2006/math" xmlns:v="urn:schemas-microsoft-com:vml" xmlns:wp14="http://schemas.microsoft.com/office/word/2010/wordprocessingDrawing" xmlns:wp="http://schemas.openxmlformats.org/drawingml/2006/wordprocessingDrawing" xmlns:w10="urn:schemas-microsoft-com:office:word" xmlns:w="http://schemas.openxmlformats.org/wordprocessingml/2006/main" xmlns:w14="http://schemas.microsoft.com/office/word/2010/wordml" xmlns:w15="http://schemas.microsoft.com/office/word/2012/wordml" xmlns:w16cid="http://schemas.microsoft.com/office/word/2016/wordml/cid" xmlns:w16se="http://schemas.microsoft.com/office/word/2015/wordml/symex" xmlns:wpg="http://schemas.microsoft.com/office/word/2010/wordprocessingGroup" xmlns:wpi="http://schemas.microsoft.com/office/word/2010/wordprocessingInk" xmlns:wne="http://schemas.microsoft.com/office/word/2006/wordml" xmlns:wps="http://schemas.microsoft.com/office/word/2010/wordprocessingShape" mc:Ignorable="w14 w15 w16se w16cid wp14">
+<w:footnotes xmlns:wpc="http://schemas.microsoft.com/office/word/2010/wordprocessingCanvas" xmlns:cx="http://schemas.microsoft.com/office/drawing/2014/chartex" xmlns:cx1="http://schemas.microsoft.com/office/drawing/2015/9/8/chartex" xmlns:mc="http://schemas.openxmlformats.org/markup-compatibility/2006" xmlns:o="urn:schemas-microsoft-com:office:office" xmlns:r="http://schemas.openxmlformats.org/officeDocument/2006/relationships" xmlns:m="http://schemas.openxmlformats.org/officeDocument/2006/math" xmlns:v="urn:schemas-microsoft-com:vml" xmlns:wp14="http://schemas.microsoft.com/office/word/2010/wordprocessingDrawing" xmlns:wp="http://schemas.openxmlformats.org/drawingml/2006/wordprocessingDrawing" xmlns:w10="urn:schemas-microsoft-com:office:word" xmlns:w="http://schemas.openxmlformats.org/wordprocessingml/2006/main" xmlns:w14="http://schemas.microsoft.com/office/word/2010/wordml" xmlns:w15="http://schemas.microsoft.com/office/word/2012/wordml" xmlns:w16se="http://schemas.microsoft.com/office/word/2015/wordml/symex" xmlns:wpg="http://schemas.microsoft.com/office/word/2010/wordprocessingGroup" xmlns:wpi="http://schemas.microsoft.com/office/word/2010/wordprocessingInk" xmlns:wne="http://schemas.microsoft.com/office/word/2006/wordml" xmlns:wps="http://schemas.microsoft.com/office/word/2010/wordprocessingShape" mc:Ignorable="w14 w15 w16se wp14">
   <w:footnote w:type="separator" w:id="-1">
     <w:p>
       <w:r>
@@ -2163,7 +1830,7 @@
 </file>
 
 <file path=word/numbering.xml><?xml version="1.0" encoding="utf-8"?>
-<w:numbering xmlns:wpc="http://schemas.microsoft.com/office/word/2010/wordprocessingCanvas" xmlns:cx="http://schemas.microsoft.com/office/drawing/2014/chartex" xmlns:cx1="http://schemas.microsoft.com/office/drawing/2015/9/8/chartex" xmlns:cx2="http://schemas.microsoft.com/office/drawing/2015/10/21/chartex" xmlns:cx3="http://schemas.microsoft.com/office/drawing/2016/5/9/chartex" xmlns:cx4="http://schemas.microsoft.com/office/drawing/2016/5/10/chartex" xmlns:cx5="http://schemas.microsoft.com/office/drawing/2016/5/11/chartex" xmlns:cx6="http://schemas.microsoft.com/office/drawing/2016/5/12/chartex" xmlns:cx7="http://schemas.microsoft.com/office/drawing/2016/5/13/chartex" xmlns:cx8="http://schemas.microsoft.com/office/drawing/2016/5/14/chartex" xmlns:mc="http://schemas.openxmlformats.org/markup-compatibility/2006" xmlns:aink="http://schemas.microsoft.com/office/drawing/2016/ink" xmlns:am3d="http://schemas.microsoft.com/office/drawing/2017/model3d" xmlns:o="urn:schemas-microsoft-com:office:office" xmlns:r="http://schemas.openxmlformats.org/officeDocument/2006/relationships" xmlns:m="http://schemas.openxmlformats.org/officeDocument/2006/math" xmlns:v="urn:schemas-microsoft-com:vml" xmlns:wp14="http://schemas.microsoft.com/office/word/2010/wordprocessingDrawing" xmlns:wp="http://schemas.openxmlformats.org/drawingml/2006/wordprocessingDrawing" xmlns:w10="urn:schemas-microsoft-com:office:word" xmlns:w="http://schemas.openxmlformats.org/wordprocessingml/2006/main" xmlns:w14="http://schemas.microsoft.com/office/word/2010/wordml" xmlns:w15="http://schemas.microsoft.com/office/word/2012/wordml" xmlns:w16cid="http://schemas.microsoft.com/office/word/2016/wordml/cid" xmlns:w16se="http://schemas.microsoft.com/office/word/2015/wordml/symex" xmlns:wpg="http://schemas.microsoft.com/office/word/2010/wordprocessingGroup" xmlns:wpi="http://schemas.microsoft.com/office/word/2010/wordprocessingInk" xmlns:wne="http://schemas.microsoft.com/office/word/2006/wordml" xmlns:wps="http://schemas.microsoft.com/office/word/2010/wordprocessingShape" mc:Ignorable="w14 w15 w16se w16cid wp14">
+<w:numbering xmlns:wpc="http://schemas.microsoft.com/office/word/2010/wordprocessingCanvas" xmlns:cx="http://schemas.microsoft.com/office/drawing/2014/chartex" xmlns:cx1="http://schemas.microsoft.com/office/drawing/2015/9/8/chartex" xmlns:mc="http://schemas.openxmlformats.org/markup-compatibility/2006" xmlns:o="urn:schemas-microsoft-com:office:office" xmlns:r="http://schemas.openxmlformats.org/officeDocument/2006/relationships" xmlns:m="http://schemas.openxmlformats.org/officeDocument/2006/math" xmlns:v="urn:schemas-microsoft-com:vml" xmlns:wp14="http://schemas.microsoft.com/office/word/2010/wordprocessingDrawing" xmlns:wp="http://schemas.openxmlformats.org/drawingml/2006/wordprocessingDrawing" xmlns:w10="urn:schemas-microsoft-com:office:word" xmlns:w="http://schemas.openxmlformats.org/wordprocessingml/2006/main" xmlns:w14="http://schemas.microsoft.com/office/word/2010/wordml" xmlns:w15="http://schemas.microsoft.com/office/word/2012/wordml" xmlns:w16se="http://schemas.microsoft.com/office/word/2015/wordml/symex" xmlns:wpg="http://schemas.microsoft.com/office/word/2010/wordprocessingGroup" xmlns:wpi="http://schemas.microsoft.com/office/word/2010/wordprocessingInk" xmlns:wne="http://schemas.microsoft.com/office/word/2006/wordml" xmlns:wps="http://schemas.microsoft.com/office/word/2010/wordprocessingShape" mc:Ignorable="w14 w15 w16se wp14">
   <w:abstractNum w:abstractNumId="0" w15:restartNumberingAfterBreak="0">
     <w:nsid w:val="177A55E9"/>
     <w:multiLevelType w:val="hybridMultilevel"/>
@@ -2560,7 +2227,7 @@
 </file>
 
 <file path=word/people.xml><?xml version="1.0" encoding="utf-8"?>
-<w15:people xmlns:wpc="http://schemas.microsoft.com/office/word/2010/wordprocessingCanvas" xmlns:cx="http://schemas.microsoft.com/office/drawing/2014/chartex" xmlns:cx1="http://schemas.microsoft.com/office/drawing/2015/9/8/chartex" xmlns:cx2="http://schemas.microsoft.com/office/drawing/2015/10/21/chartex" xmlns:cx3="http://schemas.microsoft.com/office/drawing/2016/5/9/chartex" xmlns:cx4="http://schemas.microsoft.com/office/drawing/2016/5/10/chartex" xmlns:cx5="http://schemas.microsoft.com/office/drawing/2016/5/11/chartex" xmlns:cx6="http://schemas.microsoft.com/office/drawing/2016/5/12/chartex" xmlns:cx7="http://schemas.microsoft.com/office/drawing/2016/5/13/chartex" xmlns:cx8="http://schemas.microsoft.com/office/drawing/2016/5/14/chartex" xmlns:mc="http://schemas.openxmlformats.org/markup-compatibility/2006" xmlns:aink="http://schemas.microsoft.com/office/drawing/2016/ink" xmlns:am3d="http://schemas.microsoft.com/office/drawing/2017/model3d" xmlns:o="urn:schemas-microsoft-com:office:office" xmlns:r="http://schemas.openxmlformats.org/officeDocument/2006/relationships" xmlns:m="http://schemas.openxmlformats.org/officeDocument/2006/math" xmlns:v="urn:schemas-microsoft-com:vml" xmlns:wp14="http://schemas.microsoft.com/office/word/2010/wordprocessingDrawing" xmlns:wp="http://schemas.openxmlformats.org/drawingml/2006/wordprocessingDrawing" xmlns:w10="urn:schemas-microsoft-com:office:word" xmlns:w="http://schemas.openxmlformats.org/wordprocessingml/2006/main" xmlns:w14="http://schemas.microsoft.com/office/word/2010/wordml" xmlns:w15="http://schemas.microsoft.com/office/word/2012/wordml" xmlns:w16cid="http://schemas.microsoft.com/office/word/2016/wordml/cid" xmlns:w16se="http://schemas.microsoft.com/office/word/2015/wordml/symex" xmlns:wpg="http://schemas.microsoft.com/office/word/2010/wordprocessingGroup" xmlns:wpi="http://schemas.microsoft.com/office/word/2010/wordprocessingInk" xmlns:wne="http://schemas.microsoft.com/office/word/2006/wordml" xmlns:wps="http://schemas.microsoft.com/office/word/2010/wordprocessingShape" mc:Ignorable="w14 w15 w16se w16cid wp14">
+<w15:people xmlns:wpc="http://schemas.microsoft.com/office/word/2010/wordprocessingCanvas" xmlns:cx="http://schemas.microsoft.com/office/drawing/2014/chartex" xmlns:cx1="http://schemas.microsoft.com/office/drawing/2015/9/8/chartex" xmlns:mc="http://schemas.openxmlformats.org/markup-compatibility/2006" xmlns:o="urn:schemas-microsoft-com:office:office" xmlns:r="http://schemas.openxmlformats.org/officeDocument/2006/relationships" xmlns:m="http://schemas.openxmlformats.org/officeDocument/2006/math" xmlns:v="urn:schemas-microsoft-com:vml" xmlns:wp14="http://schemas.microsoft.com/office/word/2010/wordprocessingDrawing" xmlns:wp="http://schemas.openxmlformats.org/drawingml/2006/wordprocessingDrawing" xmlns:w10="urn:schemas-microsoft-com:office:word" xmlns:w="http://schemas.openxmlformats.org/wordprocessingml/2006/main" xmlns:w14="http://schemas.microsoft.com/office/word/2010/wordml" xmlns:w15="http://schemas.microsoft.com/office/word/2012/wordml" xmlns:w16se="http://schemas.microsoft.com/office/word/2015/wordml/symex" xmlns:wpg="http://schemas.microsoft.com/office/word/2010/wordprocessingGroup" xmlns:wpi="http://schemas.microsoft.com/office/word/2010/wordprocessingInk" xmlns:wne="http://schemas.microsoft.com/office/word/2006/wordml" xmlns:wps="http://schemas.microsoft.com/office/word/2010/wordprocessingShape" mc:Ignorable="w14 w15 w16se wp14">
   <w15:person w15:author="Simon Heid">
     <w15:presenceInfo w15:providerId="Windows Live" w15:userId="77d49caa9f7fb3aa"/>
   </w15:person>
@@ -2568,7 +2235,7 @@
 </file>
 
 <file path=word/styles.xml><?xml version="1.0" encoding="utf-8"?>
-<w:styles xmlns:mc="http://schemas.openxmlformats.org/markup-compatibility/2006" xmlns:r="http://schemas.openxmlformats.org/officeDocument/2006/relationships" xmlns:w="http://schemas.openxmlformats.org/wordprocessingml/2006/main" xmlns:w14="http://schemas.microsoft.com/office/word/2010/wordml" xmlns:w15="http://schemas.microsoft.com/office/word/2012/wordml" xmlns:w16cid="http://schemas.microsoft.com/office/word/2016/wordml/cid" xmlns:w16se="http://schemas.microsoft.com/office/word/2015/wordml/symex" mc:Ignorable="w14 w15 w16se w16cid">
+<w:styles xmlns:mc="http://schemas.openxmlformats.org/markup-compatibility/2006" xmlns:r="http://schemas.openxmlformats.org/officeDocument/2006/relationships" xmlns:w="http://schemas.openxmlformats.org/wordprocessingml/2006/main" xmlns:w14="http://schemas.microsoft.com/office/word/2010/wordml" xmlns:w15="http://schemas.microsoft.com/office/word/2012/wordml" xmlns:w16se="http://schemas.microsoft.com/office/word/2015/wordml/symex" mc:Ignorable="w14 w15 w16se">
   <w:docDefaults>
     <w:rPrDefault>
       <w:rPr>
@@ -2580,7 +2247,7 @@
     </w:rPrDefault>
     <w:pPrDefault/>
   </w:docDefaults>
-  <w:latentStyles w:defLockedState="0" w:defUIPriority="99" w:defSemiHidden="0" w:defUnhideWhenUsed="0" w:defQFormat="0" w:count="376">
+  <w:latentStyles w:defLockedState="0" w:defUIPriority="99" w:defSemiHidden="0" w:defUnhideWhenUsed="0" w:defQFormat="0" w:count="371">
     <w:lsdException w:name="Normal" w:uiPriority="0" w:qFormat="1"/>
     <w:lsdException w:name="heading 1" w:uiPriority="9" w:qFormat="1"/>
     <w:lsdException w:name="heading 2" w:semiHidden="1" w:uiPriority="9" w:unhideWhenUsed="1" w:qFormat="1"/>
@@ -2952,11 +2619,6 @@
     <w:lsdException w:name="List Table 5 Dark Accent 6" w:uiPriority="50"/>
     <w:lsdException w:name="List Table 6 Colorful Accent 6" w:uiPriority="51"/>
     <w:lsdException w:name="List Table 7 Colorful Accent 6" w:uiPriority="52"/>
-    <w:lsdException w:name="Mention" w:semiHidden="1" w:unhideWhenUsed="1"/>
-    <w:lsdException w:name="Smart Hyperlink" w:semiHidden="1" w:unhideWhenUsed="1"/>
-    <w:lsdException w:name="Hashtag" w:semiHidden="1" w:unhideWhenUsed="1"/>
-    <w:lsdException w:name="Unresolved Mention" w:semiHidden="1" w:unhideWhenUsed="1"/>
-    <w:lsdException w:name="Smart Link" w:semiHidden="1" w:unhideWhenUsed="1"/>
   </w:latentStyles>
   <w:style w:type="paragraph" w:default="1" w:styleId="Standard">
     <w:name w:val="Normal"/>
@@ -3578,7 +3240,7 @@
 </file>
 
 <file path=customXml/itemProps1.xml><?xml version="1.0" encoding="utf-8"?>
-<ds:datastoreItem xmlns:ds="http://schemas.openxmlformats.org/officeDocument/2006/customXml" ds:itemID="{6DF0CFAA-3A80-4ED0-951E-59B53C7D4BEE}">
+<ds:datastoreItem xmlns:ds="http://schemas.openxmlformats.org/officeDocument/2006/customXml" ds:itemID="{DAB6A47A-3E2D-4679-AA72-34CA3289B61D}">
   <ds:schemaRefs>
     <ds:schemaRef ds:uri="http://schemas.openxmlformats.org/officeDocument/2006/bibliography"/>
   </ds:schemaRefs>

</xml_diff>

<commit_message>
add files to solution
</commit_message>
<xml_diff>
--- a/Praktikumsbericht.docx
+++ b/Praktikumsbericht.docx
@@ -1,6 +1,6 @@
 
 <file path=word/document.xml><?xml version="1.0" encoding="utf-8"?>
-<w:document xmlns:wpc="http://schemas.microsoft.com/office/word/2010/wordprocessingCanvas" xmlns:cx="http://schemas.microsoft.com/office/drawing/2014/chartex" xmlns:cx1="http://schemas.microsoft.com/office/drawing/2015/9/8/chartex" xmlns:mc="http://schemas.openxmlformats.org/markup-compatibility/2006" xmlns:o="urn:schemas-microsoft-com:office:office" xmlns:r="http://schemas.openxmlformats.org/officeDocument/2006/relationships" xmlns:m="http://schemas.openxmlformats.org/officeDocument/2006/math" xmlns:v="urn:schemas-microsoft-com:vml" xmlns:wp14="http://schemas.microsoft.com/office/word/2010/wordprocessingDrawing" xmlns:wp="http://schemas.openxmlformats.org/drawingml/2006/wordprocessingDrawing" xmlns:w10="urn:schemas-microsoft-com:office:word" xmlns:w="http://schemas.openxmlformats.org/wordprocessingml/2006/main" xmlns:w14="http://schemas.microsoft.com/office/word/2010/wordml" xmlns:w15="http://schemas.microsoft.com/office/word/2012/wordml" xmlns:w16se="http://schemas.microsoft.com/office/word/2015/wordml/symex" xmlns:wpg="http://schemas.microsoft.com/office/word/2010/wordprocessingGroup" xmlns:wpi="http://schemas.microsoft.com/office/word/2010/wordprocessingInk" xmlns:wne="http://schemas.microsoft.com/office/word/2006/wordml" xmlns:wps="http://schemas.microsoft.com/office/word/2010/wordprocessingShape" mc:Ignorable="w14 w15 w16se wp14">
+<w:document xmlns:wpc="http://schemas.microsoft.com/office/word/2010/wordprocessingCanvas" xmlns:cx="http://schemas.microsoft.com/office/drawing/2014/chartex" xmlns:cx1="http://schemas.microsoft.com/office/drawing/2015/9/8/chartex" xmlns:cx2="http://schemas.microsoft.com/office/drawing/2015/10/21/chartex" xmlns:cx3="http://schemas.microsoft.com/office/drawing/2016/5/9/chartex" xmlns:cx4="http://schemas.microsoft.com/office/drawing/2016/5/10/chartex" xmlns:cx5="http://schemas.microsoft.com/office/drawing/2016/5/11/chartex" xmlns:cx6="http://schemas.microsoft.com/office/drawing/2016/5/12/chartex" xmlns:cx7="http://schemas.microsoft.com/office/drawing/2016/5/13/chartex" xmlns:cx8="http://schemas.microsoft.com/office/drawing/2016/5/14/chartex" xmlns:mc="http://schemas.openxmlformats.org/markup-compatibility/2006" xmlns:aink="http://schemas.microsoft.com/office/drawing/2016/ink" xmlns:am3d="http://schemas.microsoft.com/office/drawing/2017/model3d" xmlns:o="urn:schemas-microsoft-com:office:office" xmlns:r="http://schemas.openxmlformats.org/officeDocument/2006/relationships" xmlns:m="http://schemas.openxmlformats.org/officeDocument/2006/math" xmlns:v="urn:schemas-microsoft-com:vml" xmlns:wp14="http://schemas.microsoft.com/office/word/2010/wordprocessingDrawing" xmlns:wp="http://schemas.openxmlformats.org/drawingml/2006/wordprocessingDrawing" xmlns:w10="urn:schemas-microsoft-com:office:word" xmlns:w="http://schemas.openxmlformats.org/wordprocessingml/2006/main" xmlns:w14="http://schemas.microsoft.com/office/word/2010/wordml" xmlns:w15="http://schemas.microsoft.com/office/word/2012/wordml" xmlns:w16cid="http://schemas.microsoft.com/office/word/2016/wordml/cid" xmlns:w16se="http://schemas.microsoft.com/office/word/2015/wordml/symex" xmlns:wpg="http://schemas.microsoft.com/office/word/2010/wordprocessingGroup" xmlns:wpi="http://schemas.microsoft.com/office/word/2010/wordprocessingInk" xmlns:wne="http://schemas.microsoft.com/office/word/2006/wordml" xmlns:wps="http://schemas.microsoft.com/office/word/2010/wordprocessingShape" mc:Ignorable="w14 w15 w16se w16cid wp14">
   <w:body>
     <w:p>
       <w:pPr>
@@ -69,7 +69,21 @@
         <w:rPr>
           <w:rStyle w:val="SchwacheHervorhebung"/>
         </w:rPr>
-        <w:t>Ränder „Layout→Normal“</w:t>
+        <w:t>Ränder „</w:t>
+      </w:r>
+      <w:proofErr w:type="spellStart"/>
+      <w:r>
+        <w:rPr>
+          <w:rStyle w:val="SchwacheHervorhebung"/>
+        </w:rPr>
+        <w:t>Layout→Normal</w:t>
+      </w:r>
+      <w:proofErr w:type="spellEnd"/>
+      <w:r>
+        <w:rPr>
+          <w:rStyle w:val="SchwacheHervorhebung"/>
+        </w:rPr>
+        <w:t>“</w:t>
       </w:r>
     </w:p>
     <w:p>
@@ -137,7 +151,35 @@
         <w:rPr>
           <w:rStyle w:val="SchwacheHervorhebung"/>
         </w:rPr>
-        <w:t>Die dunkelgrau gedruckten Hinweise (Stil „subtle emphasis“) sind zu entfernen.</w:t>
+        <w:t>Die dunkelgrau gedruckten Hinweise (Stil „</w:t>
+      </w:r>
+      <w:proofErr w:type="spellStart"/>
+      <w:r>
+        <w:rPr>
+          <w:rStyle w:val="SchwacheHervorhebung"/>
+        </w:rPr>
+        <w:t>subtle</w:t>
+      </w:r>
+      <w:proofErr w:type="spellEnd"/>
+      <w:r>
+        <w:rPr>
+          <w:rStyle w:val="SchwacheHervorhebung"/>
+        </w:rPr>
+        <w:t xml:space="preserve"> </w:t>
+      </w:r>
+      <w:proofErr w:type="spellStart"/>
+      <w:r>
+        <w:rPr>
+          <w:rStyle w:val="SchwacheHervorhebung"/>
+        </w:rPr>
+        <w:t>emphasis</w:t>
+      </w:r>
+      <w:proofErr w:type="spellEnd"/>
+      <w:r>
+        <w:rPr>
+          <w:rStyle w:val="SchwacheHervorhebung"/>
+        </w:rPr>
+        <w:t>“) sind zu entfernen.</w:t>
       </w:r>
     </w:p>
     <w:p>
@@ -703,7 +745,23 @@
           <w:rStyle w:val="SchwacheHervorhebung"/>
           <w:lang w:val="en-US"/>
         </w:rPr>
-        <w:t xml:space="preserve">Mind. 1 Use Case Diagramm, mind. </w:t>
+        <w:t xml:space="preserve">Mind. 1 Use Case </w:t>
+      </w:r>
+      <w:proofErr w:type="spellStart"/>
+      <w:r>
+        <w:rPr>
+          <w:rStyle w:val="SchwacheHervorhebung"/>
+          <w:lang w:val="en-US"/>
+        </w:rPr>
+        <w:t>Diagramm</w:t>
+      </w:r>
+      <w:proofErr w:type="spellEnd"/>
+      <w:r>
+        <w:rPr>
+          <w:rStyle w:val="SchwacheHervorhebung"/>
+          <w:lang w:val="en-US"/>
+        </w:rPr>
+        <w:t xml:space="preserve">, mind. </w:t>
       </w:r>
       <w:r>
         <w:rPr>
@@ -845,7 +903,6 @@
         <w:keepNext/>
         <w:spacing w:line="276" w:lineRule="auto"/>
       </w:pPr>
-      <w:commentRangeStart w:id="0"/>
       <w:r>
         <w:rPr>
           <w:noProof/>
@@ -895,49 +952,29 @@
           </wp:inline>
         </w:drawing>
       </w:r>
-      <w:commentRangeEnd w:id="0"/>
-      <w:r>
-        <w:rPr>
-          <w:rStyle w:val="Kommentarzeichen"/>
-        </w:rPr>
-        <w:commentReference w:id="0"/>
-      </w:r>
     </w:p>
     <w:p>
       <w:pPr>
         <w:pStyle w:val="Beschriftung"/>
         <w:spacing w:line="276" w:lineRule="auto"/>
       </w:pPr>
-      <w:r>
-        <w:t xml:space="preserve">Abbildung </w:t>
-      </w:r>
-      <w:fldSimple w:instr=" SEQ Abbildung \* ARABIC ">
-        <w:r>
-          <w:rPr>
-            <w:noProof/>
-          </w:rPr>
-          <w:t>1</w:t>
-        </w:r>
-      </w:fldSimple>
-      <w:r>
-        <w:t>: Zustandsdiagramm einer Audiodatei auf der Oberfläche</w:t>
-      </w:r>
-    </w:p>
-    <w:p/>
-    <w:p>
-      <w:pPr>
-        <w:keepNext/>
-      </w:pPr>
-      <w:commentRangeStart w:id="1"/>
       <w:r>
         <w:rPr>
           <w:noProof/>
           <w:lang w:eastAsia="de-DE"/>
         </w:rPr>
         <w:drawing>
-          <wp:inline distT="0" distB="0" distL="0" distR="0" wp14:anchorId="5EC6FA6A" wp14:editId="2445E1AD">
-            <wp:extent cx="5756910" cy="1226820"/>
-            <wp:effectExtent l="0" t="0" r="0" b="0"/>
+          <wp:anchor distT="0" distB="0" distL="114300" distR="114300" simplePos="0" relativeHeight="251658240" behindDoc="0" locked="0" layoutInCell="1" allowOverlap="1" wp14:anchorId="5EC6FA6A" wp14:editId="5220BEB8">
+            <wp:simplePos x="0" y="0"/>
+            <wp:positionH relativeFrom="margin">
+              <wp:align>center</wp:align>
+            </wp:positionH>
+            <wp:positionV relativeFrom="paragraph">
+              <wp:posOffset>398042</wp:posOffset>
+            </wp:positionV>
+            <wp:extent cx="6954363" cy="1482002"/>
+            <wp:effectExtent l="0" t="0" r="0" b="4445"/>
+            <wp:wrapSquare wrapText="bothSides"/>
             <wp:docPr id="2" name="Grafik 2"/>
             <wp:cNvGraphicFramePr>
               <a:graphicFrameLocks xmlns:a="http://schemas.openxmlformats.org/drawingml/2006/main" noChangeAspect="1"/>
@@ -950,7 +987,7 @@
                     <pic:cNvPicPr/>
                   </pic:nvPicPr>
                   <pic:blipFill>
-                    <a:blip r:embed="rId11">
+                    <a:blip r:embed="rId9">
                       <a:extLst>
                         <a:ext uri="{28A0092B-C50C-407E-A947-70E740481C1C}">
                           <a14:useLocalDpi xmlns:a14="http://schemas.microsoft.com/office/drawing/2010/main" val="0"/>
@@ -964,7 +1001,7 @@
                   <pic:spPr>
                     <a:xfrm>
                       <a:off x="0" y="0"/>
-                      <a:ext cx="5756910" cy="1226820"/>
+                      <a:ext cx="6954363" cy="1482002"/>
                     </a:xfrm>
                     <a:prstGeom prst="rect">
                       <a:avLst/>
@@ -973,10 +1010,36 @@
                 </pic:pic>
               </a:graphicData>
             </a:graphic>
-          </wp:inline>
+          </wp:anchor>
         </w:drawing>
       </w:r>
-      <w:commentRangeEnd w:id="1"/>
+      <w:r>
+        <w:t xml:space="preserve">Abbildung </w:t>
+      </w:r>
+      <w:r>
+        <w:fldChar w:fldCharType="begin"/>
+      </w:r>
+      <w:r>
+        <w:instrText xml:space="preserve"> SEQ Abbildung \* ARABIC </w:instrText>
+      </w:r>
+      <w:r>
+        <w:fldChar w:fldCharType="separate"/>
+      </w:r>
+      <w:r>
+        <w:rPr>
+          <w:noProof/>
+        </w:rPr>
+        <w:t>1</w:t>
+      </w:r>
+      <w:r>
+        <w:rPr>
+          <w:noProof/>
+        </w:rPr>
+        <w:fldChar w:fldCharType="end"/>
+      </w:r>
+      <w:r>
+        <w:t>: Zustandsdiagramm einer Audiodatei auf der Oberfläche</w:t>
+      </w:r>
     </w:p>
     <w:p>
       <w:pPr>
@@ -985,25 +1048,34 @@
       <w:r>
         <w:t xml:space="preserve">Abbildung </w:t>
       </w:r>
-      <w:fldSimple w:instr=" SEQ Abbildung \* ARABIC ">
-        <w:r>
-          <w:rPr>
-            <w:noProof/>
-          </w:rPr>
-          <w:t>2</w:t>
-        </w:r>
-      </w:fldSimple>
+      <w:r>
+        <w:fldChar w:fldCharType="begin"/>
+      </w:r>
+      <w:r>
+        <w:instrText xml:space="preserve"> SEQ Abbildung \* ARABIC </w:instrText>
+      </w:r>
+      <w:r>
+        <w:fldChar w:fldCharType="separate"/>
+      </w:r>
+      <w:r>
+        <w:rPr>
+          <w:noProof/>
+        </w:rPr>
+        <w:t>2</w:t>
+      </w:r>
+      <w:r>
+        <w:rPr>
+          <w:noProof/>
+        </w:rPr>
+        <w:fldChar w:fldCharType="end"/>
+      </w:r>
       <w:r>
         <w:t>: Zustandsdiagramm der Anwendungsoberfläche</w:t>
       </w:r>
     </w:p>
     <w:p>
-      <w:r>
-        <w:rPr>
-          <w:rStyle w:val="Kommentarzeichen"/>
-        </w:rPr>
-        <w:commentReference w:id="1"/>
-      </w:r>
+      <w:bookmarkStart w:id="0" w:name="_GoBack"/>
+      <w:bookmarkEnd w:id="0"/>
     </w:p>
     <w:p>
       <w:pPr>
@@ -1066,15 +1138,29 @@
         <w:rPr>
           <w:rStyle w:val="SchwacheHervorhebung"/>
         </w:rPr>
-        <w:t>Zeigen Sie anhand von Fotos oder Screenshots, wie Ihr Prototyp die</w:t>
-      </w:r>
-      <w:bookmarkStart w:id="2" w:name="_GoBack"/>
-      <w:bookmarkEnd w:id="2"/>
-      <w:r>
-        <w:rPr>
-          <w:rStyle w:val="SchwacheHervorhebung"/>
-        </w:rPr>
-        <w:t xml:space="preserve"> Eingangs beschriebenen User Stories nachbildet. Referenzieren Sie entsprechend die (nicht) erfüllten Anforderungen (max. 2 Seiten).</w:t>
+        <w:t xml:space="preserve">Zeigen Sie anhand von Fotos oder Screenshots, wie Ihr Prototyp </w:t>
+      </w:r>
+      <w:proofErr w:type="gramStart"/>
+      <w:r>
+        <w:rPr>
+          <w:rStyle w:val="SchwacheHervorhebung"/>
+        </w:rPr>
+        <w:t xml:space="preserve">die </w:t>
+      </w:r>
+      <w:proofErr w:type="spellStart"/>
+      <w:r>
+        <w:rPr>
+          <w:rStyle w:val="SchwacheHervorhebung"/>
+        </w:rPr>
+        <w:t>Eingangs</w:t>
+      </w:r>
+      <w:proofErr w:type="spellEnd"/>
+      <w:proofErr w:type="gramEnd"/>
+      <w:r>
+        <w:rPr>
+          <w:rStyle w:val="SchwacheHervorhebung"/>
+        </w:rPr>
+        <w:t xml:space="preserve"> beschriebenen User Stories nachbildet. Referenzieren Sie entsprechend die (nicht) erfüllten Anforderungen (max. 2 Seiten).</w:t>
       </w:r>
     </w:p>
     <w:p>
@@ -1083,6 +1169,7 @@
         <w:spacing w:line="276" w:lineRule="auto"/>
       </w:pPr>
       <w:r>
+        <w:lastRenderedPageBreak/>
         <w:t>Reflexion</w:t>
       </w:r>
     </w:p>
@@ -1206,8 +1293,8 @@
       </w:pPr>
     </w:p>
     <w:sectPr>
-      <w:footerReference w:type="even" r:id="rId12"/>
-      <w:footerReference w:type="default" r:id="rId13"/>
+      <w:footerReference w:type="even" r:id="rId10"/>
+      <w:footerReference w:type="default" r:id="rId11"/>
       <w:pgSz w:w="11900" w:h="16840"/>
       <w:pgMar w:top="1417" w:right="1417" w:bottom="1134" w:left="1417" w:header="708" w:footer="708" w:gutter="0"/>
       <w:cols w:space="708"/>
@@ -1217,465 +1304,8 @@
 </w:document>
 </file>
 
-<file path=word/comments.xml><?xml version="1.0" encoding="utf-8"?>
-<w:comments xmlns:wpc="http://schemas.microsoft.com/office/word/2010/wordprocessingCanvas" xmlns:cx="http://schemas.microsoft.com/office/drawing/2014/chartex" xmlns:cx1="http://schemas.microsoft.com/office/drawing/2015/9/8/chartex" xmlns:mc="http://schemas.openxmlformats.org/markup-compatibility/2006" xmlns:o="urn:schemas-microsoft-com:office:office" xmlns:r="http://schemas.openxmlformats.org/officeDocument/2006/relationships" xmlns:m="http://schemas.openxmlformats.org/officeDocument/2006/math" xmlns:v="urn:schemas-microsoft-com:vml" xmlns:wp14="http://schemas.microsoft.com/office/word/2010/wordprocessingDrawing" xmlns:wp="http://schemas.openxmlformats.org/drawingml/2006/wordprocessingDrawing" xmlns:w10="urn:schemas-microsoft-com:office:word" xmlns:w="http://schemas.openxmlformats.org/wordprocessingml/2006/main" xmlns:w14="http://schemas.microsoft.com/office/word/2010/wordml" xmlns:w15="http://schemas.microsoft.com/office/word/2012/wordml" xmlns:w16se="http://schemas.microsoft.com/office/word/2015/wordml/symex" xmlns:wpg="http://schemas.microsoft.com/office/word/2010/wordprocessingGroup" xmlns:wpi="http://schemas.microsoft.com/office/word/2010/wordprocessingInk" xmlns:wne="http://schemas.microsoft.com/office/word/2006/wordml" xmlns:wps="http://schemas.microsoft.com/office/word/2010/wordprocessingShape" mc:Ignorable="w14 w15 w16se wp14">
-  <w:comment w:id="0" w:author="Simon Heid" w:date="2019-06-14T00:43:00Z" w:initials="SH">
-    <w:p>
-      <w:pPr>
-        <w:pStyle w:val="Kommentartext"/>
-      </w:pPr>
-      <w:r>
-        <w:rPr>
-          <w:rStyle w:val="Kommentarzeichen"/>
-        </w:rPr>
-        <w:annotationRef/>
-      </w:r>
-      <w:r>
-        <w:t>@startuml</w:t>
-      </w:r>
-    </w:p>
-    <w:p>
-      <w:pPr>
-        <w:pStyle w:val="Kommentartext"/>
-      </w:pPr>
-    </w:p>
-    <w:p>
-      <w:pPr>
-        <w:pStyle w:val="Kommentartext"/>
-      </w:pPr>
-      <w:r>
-        <w:t>title Zustandsdiagramm einer Audiodatei(=AD)</w:t>
-      </w:r>
-    </w:p>
-    <w:p>
-      <w:pPr>
-        <w:pStyle w:val="Kommentartext"/>
-        <w:rPr>
-          <w:lang w:val="en-US"/>
-        </w:rPr>
-      </w:pPr>
-      <w:r>
-        <w:rPr>
-          <w:lang w:val="en-US"/>
-        </w:rPr>
-        <w:t>hide empty description</w:t>
-      </w:r>
-    </w:p>
-    <w:p>
-      <w:pPr>
-        <w:pStyle w:val="Kommentartext"/>
-        <w:rPr>
-          <w:lang w:val="en-US"/>
-        </w:rPr>
-      </w:pPr>
-    </w:p>
-    <w:p>
-      <w:pPr>
-        <w:pStyle w:val="Kommentartext"/>
-        <w:rPr>
-          <w:lang w:val="en-US"/>
-        </w:rPr>
-      </w:pPr>
-      <w:r>
-        <w:rPr>
-          <w:lang w:val="en-US"/>
-        </w:rPr>
-        <w:t>[*] --&gt; Skipped : AD hinzugefügt</w:t>
-      </w:r>
-    </w:p>
-    <w:p>
-      <w:pPr>
-        <w:pStyle w:val="Kommentartext"/>
-        <w:rPr>
-          <w:lang w:val="en-US"/>
-        </w:rPr>
-      </w:pPr>
-      <w:r>
-        <w:rPr>
-          <w:lang w:val="en-US"/>
-        </w:rPr>
-        <w:t>Skipped -down-&gt; Pending : AD selektiert</w:t>
-      </w:r>
-    </w:p>
-    <w:p>
-      <w:pPr>
-        <w:pStyle w:val="Kommentartext"/>
-        <w:rPr>
-          <w:lang w:val="en-US"/>
-        </w:rPr>
-      </w:pPr>
-      <w:r>
-        <w:rPr>
-          <w:lang w:val="en-US"/>
-        </w:rPr>
-        <w:t>Pending -up-&gt; Skipped : AD deselektiert</w:t>
-      </w:r>
-    </w:p>
-    <w:p>
-      <w:pPr>
-        <w:pStyle w:val="Kommentartext"/>
-        <w:rPr>
-          <w:lang w:val="en-US"/>
-        </w:rPr>
-      </w:pPr>
-      <w:r>
-        <w:rPr>
-          <w:lang w:val="en-US"/>
-        </w:rPr>
-        <w:t>Pending -left-&gt; Succeeded : AD Bearbeitung erfolgreich</w:t>
-      </w:r>
-    </w:p>
-    <w:p>
-      <w:pPr>
-        <w:pStyle w:val="Kommentartext"/>
-        <w:rPr>
-          <w:lang w:val="en-US"/>
-        </w:rPr>
-      </w:pPr>
-      <w:r>
-        <w:rPr>
-          <w:lang w:val="en-US"/>
-        </w:rPr>
-        <w:t>Pending -right-&gt; Failed : AD Bearbeitung fehlgeschlagen</w:t>
-      </w:r>
-    </w:p>
-    <w:p>
-      <w:pPr>
-        <w:pStyle w:val="Kommentartext"/>
-        <w:rPr>
-          <w:lang w:val="en-US"/>
-        </w:rPr>
-      </w:pPr>
-    </w:p>
-    <w:p>
-      <w:pPr>
-        <w:pStyle w:val="Kommentartext"/>
-        <w:rPr>
-          <w:lang w:val="en-US"/>
-        </w:rPr>
-      </w:pPr>
-      <w:r>
-        <w:rPr>
-          <w:lang w:val="en-US"/>
-        </w:rPr>
-        <w:t>Skipped --&gt; [*]</w:t>
-      </w:r>
-    </w:p>
-    <w:p>
-      <w:pPr>
-        <w:pStyle w:val="Kommentartext"/>
-        <w:rPr>
-          <w:lang w:val="en-US"/>
-        </w:rPr>
-      </w:pPr>
-      <w:r>
-        <w:rPr>
-          <w:lang w:val="en-US"/>
-        </w:rPr>
-        <w:t>Succeeded --&gt; [*]</w:t>
-      </w:r>
-    </w:p>
-    <w:p>
-      <w:pPr>
-        <w:pStyle w:val="Kommentartext"/>
-        <w:rPr>
-          <w:lang w:val="en-US"/>
-        </w:rPr>
-      </w:pPr>
-      <w:r>
-        <w:rPr>
-          <w:lang w:val="en-US"/>
-        </w:rPr>
-        <w:t>Failed --&gt; [*]</w:t>
-      </w:r>
-    </w:p>
-    <w:p>
-      <w:pPr>
-        <w:pStyle w:val="Kommentartext"/>
-        <w:rPr>
-          <w:lang w:val="en-US"/>
-        </w:rPr>
-      </w:pPr>
-    </w:p>
-    <w:p>
-      <w:pPr>
-        <w:pStyle w:val="Kommentartext"/>
-        <w:rPr>
-          <w:lang w:val="en-US"/>
-        </w:rPr>
-      </w:pPr>
-      <w:r>
-        <w:rPr>
-          <w:lang w:val="en-US"/>
-        </w:rPr>
-        <w:t>Pending : entry/openFile()</w:t>
-      </w:r>
-    </w:p>
-    <w:p>
-      <w:pPr>
-        <w:pStyle w:val="Kommentartext"/>
-        <w:rPr>
-          <w:lang w:val="en-US"/>
-        </w:rPr>
-      </w:pPr>
-      <w:r>
-        <w:rPr>
-          <w:lang w:val="en-US"/>
-        </w:rPr>
-        <w:t>Pending : exit/closeFile()</w:t>
-      </w:r>
-    </w:p>
-    <w:p>
-      <w:pPr>
-        <w:pStyle w:val="Kommentartext"/>
-        <w:rPr>
-          <w:lang w:val="en-US"/>
-        </w:rPr>
-      </w:pPr>
-    </w:p>
-    <w:p>
-      <w:pPr>
-        <w:pStyle w:val="Kommentartext"/>
-      </w:pPr>
-      <w:r>
-        <w:t>@enduml</w:t>
-      </w:r>
-    </w:p>
-  </w:comment>
-  <w:comment w:id="1" w:author="Simon Heid" w:date="2019-06-14T00:55:00Z" w:initials="SH">
-    <w:p>
-      <w:pPr>
-        <w:pStyle w:val="Kommentartext"/>
-      </w:pPr>
-      <w:r>
-        <w:rPr>
-          <w:rStyle w:val="Kommentarzeichen"/>
-        </w:rPr>
-        <w:annotationRef/>
-      </w:r>
-      <w:r>
-        <w:t>@startuml</w:t>
-      </w:r>
-    </w:p>
-    <w:p>
-      <w:pPr>
-        <w:pStyle w:val="Kommentartext"/>
-      </w:pPr>
-    </w:p>
-    <w:p>
-      <w:pPr>
-        <w:pStyle w:val="Kommentartext"/>
-      </w:pPr>
-      <w:r>
-        <w:t>title Zustandsdiagramm der Anwendung</w:t>
-      </w:r>
-    </w:p>
-    <w:p>
-      <w:pPr>
-        <w:pStyle w:val="Kommentartext"/>
-        <w:rPr>
-          <w:lang w:val="en-US"/>
-        </w:rPr>
-      </w:pPr>
-      <w:r>
-        <w:rPr>
-          <w:lang w:val="en-US"/>
-        </w:rPr>
-        <w:t>hide empty description</w:t>
-      </w:r>
-    </w:p>
-    <w:p>
-      <w:pPr>
-        <w:pStyle w:val="Kommentartext"/>
-        <w:rPr>
-          <w:lang w:val="en-US"/>
-        </w:rPr>
-      </w:pPr>
-    </w:p>
-    <w:p>
-      <w:pPr>
-        <w:pStyle w:val="Kommentartext"/>
-        <w:rPr>
-          <w:lang w:val="en-US"/>
-        </w:rPr>
-      </w:pPr>
-      <w:r>
-        <w:rPr>
-          <w:lang w:val="en-US"/>
-        </w:rPr>
-        <w:t>[*] -&gt; No_Item_Selected : Anwendung gestartet</w:t>
-      </w:r>
-    </w:p>
-    <w:p>
-      <w:pPr>
-        <w:pStyle w:val="Kommentartext"/>
-        <w:rPr>
-          <w:lang w:val="en-US"/>
-        </w:rPr>
-      </w:pPr>
-      <w:r>
-        <w:rPr>
-          <w:lang w:val="en-US"/>
-        </w:rPr>
-        <w:t>No_Item_Selected -&gt; Item_Selected : Audiodatei selektiert</w:t>
-      </w:r>
-    </w:p>
-    <w:p>
-      <w:pPr>
-        <w:pStyle w:val="Kommentartext"/>
-        <w:rPr>
-          <w:lang w:val="en-US"/>
-        </w:rPr>
-      </w:pPr>
-      <w:r>
-        <w:rPr>
-          <w:lang w:val="en-US"/>
-        </w:rPr>
-        <w:t>Item_Selected -left-&gt; No_Item_Selected : Alle Audiodateien deselektiert</w:t>
-      </w:r>
-    </w:p>
-    <w:p>
-      <w:pPr>
-        <w:pStyle w:val="Kommentartext"/>
-        <w:rPr>
-          <w:lang w:val="en-US"/>
-        </w:rPr>
-      </w:pPr>
-      <w:r>
-        <w:rPr>
-          <w:lang w:val="en-US"/>
-        </w:rPr>
-        <w:t>Item_Selected -&gt; Running : Start gedrückt</w:t>
-      </w:r>
-    </w:p>
-    <w:p>
-      <w:pPr>
-        <w:pStyle w:val="Kommentartext"/>
-        <w:rPr>
-          <w:lang w:val="en-US"/>
-        </w:rPr>
-      </w:pPr>
-      <w:r>
-        <w:rPr>
-          <w:lang w:val="en-US"/>
-        </w:rPr>
-        <w:t>Running -left-&gt; No_Item_Selected : Bearbeitung abgeschlossen</w:t>
-      </w:r>
-    </w:p>
-    <w:p>
-      <w:pPr>
-        <w:pStyle w:val="Kommentartext"/>
-        <w:rPr>
-          <w:lang w:val="en-US"/>
-        </w:rPr>
-      </w:pPr>
-    </w:p>
-    <w:p>
-      <w:pPr>
-        <w:pStyle w:val="Kommentartext"/>
-        <w:rPr>
-          <w:lang w:val="en-US"/>
-        </w:rPr>
-      </w:pPr>
-      <w:r>
-        <w:rPr>
-          <w:lang w:val="en-US"/>
-        </w:rPr>
-        <w:t>Item_Selected : entry/Startbutton freigeben</w:t>
-      </w:r>
-    </w:p>
-    <w:p>
-      <w:pPr>
-        <w:pStyle w:val="Kommentartext"/>
-        <w:rPr>
-          <w:lang w:val="en-US"/>
-        </w:rPr>
-      </w:pPr>
-      <w:r>
-        <w:rPr>
-          <w:lang w:val="en-US"/>
-        </w:rPr>
-        <w:t>Item_Selected : exit/Startbutton sperren</w:t>
-      </w:r>
-    </w:p>
-    <w:p>
-      <w:pPr>
-        <w:pStyle w:val="Kommentartext"/>
-      </w:pPr>
-      <w:r>
-        <w:t>Running: entry/Alle selektierten Audiodateien auf 'Pending' setzen</w:t>
-      </w:r>
-    </w:p>
-    <w:p>
-      <w:pPr>
-        <w:pStyle w:val="Kommentartext"/>
-      </w:pPr>
-      <w:r>
-        <w:t>Running: exit/Alle selektierten Audiodateien deselektieren</w:t>
-      </w:r>
-    </w:p>
-    <w:p>
-      <w:pPr>
-        <w:pStyle w:val="Kommentartext"/>
-      </w:pPr>
-    </w:p>
-    <w:p>
-      <w:pPr>
-        <w:pStyle w:val="Kommentartext"/>
-      </w:pPr>
-      <w:r>
-        <w:t>No_Item_Selected --&gt; [*] : Anwendung geschlossen</w:t>
-      </w:r>
-    </w:p>
-    <w:p>
-      <w:pPr>
-        <w:pStyle w:val="Kommentartext"/>
-      </w:pPr>
-      <w:r>
-        <w:t>Item_Selected --&gt; [*] : Anwendung geschlossen</w:t>
-      </w:r>
-    </w:p>
-    <w:p>
-      <w:pPr>
-        <w:pStyle w:val="Kommentartext"/>
-      </w:pPr>
-      <w:r>
-        <w:t>Running --&gt; [*] : Anwendung geschlossen</w:t>
-      </w:r>
-    </w:p>
-    <w:p>
-      <w:pPr>
-        <w:pStyle w:val="Kommentartext"/>
-      </w:pPr>
-    </w:p>
-    <w:p>
-      <w:pPr>
-        <w:pStyle w:val="Kommentartext"/>
-      </w:pPr>
-      <w:r>
-        <w:t>@enduml</w:t>
-      </w:r>
-    </w:p>
-  </w:comment>
-</w:comments>
-</file>
-
-<file path=word/commentsExtended.xml><?xml version="1.0" encoding="utf-8"?>
-<w15:commentsEx xmlns:wpc="http://schemas.microsoft.com/office/word/2010/wordprocessingCanvas" xmlns:cx="http://schemas.microsoft.com/office/drawing/2014/chartex" xmlns:cx1="http://schemas.microsoft.com/office/drawing/2015/9/8/chartex" xmlns:mc="http://schemas.openxmlformats.org/markup-compatibility/2006" xmlns:o="urn:schemas-microsoft-com:office:office" xmlns:r="http://schemas.openxmlformats.org/officeDocument/2006/relationships" xmlns:m="http://schemas.openxmlformats.org/officeDocument/2006/math" xmlns:v="urn:schemas-microsoft-com:vml" xmlns:wp14="http://schemas.microsoft.com/office/word/2010/wordprocessingDrawing" xmlns:wp="http://schemas.openxmlformats.org/drawingml/2006/wordprocessingDrawing" xmlns:w10="urn:schemas-microsoft-com:office:word" xmlns:w="http://schemas.openxmlformats.org/wordprocessingml/2006/main" xmlns:w14="http://schemas.microsoft.com/office/word/2010/wordml" xmlns:w15="http://schemas.microsoft.com/office/word/2012/wordml" xmlns:w16se="http://schemas.microsoft.com/office/word/2015/wordml/symex" xmlns:wpg="http://schemas.microsoft.com/office/word/2010/wordprocessingGroup" xmlns:wpi="http://schemas.microsoft.com/office/word/2010/wordprocessingInk" xmlns:wne="http://schemas.microsoft.com/office/word/2006/wordml" xmlns:wps="http://schemas.microsoft.com/office/word/2010/wordprocessingShape" mc:Ignorable="w14 w15 w16se wp14">
-  <w15:commentEx w15:paraId="5FE031F7" w15:done="0"/>
-  <w15:commentEx w15:paraId="27EF7F31" w15:done="0"/>
-</w15:commentsEx>
-</file>
-
-<file path=word/commentsIds.xml><?xml version="1.0" encoding="utf-8"?>
-<w16cid:commentsIds xmlns:wpc="http://schemas.microsoft.com/office/word/2010/wordprocessingCanvas" xmlns:cx="http://schemas.microsoft.com/office/drawing/2014/chartex" xmlns:cx1="http://schemas.microsoft.com/office/drawing/2015/9/8/chartex" xmlns:cx2="http://schemas.microsoft.com/office/drawing/2015/10/21/chartex" xmlns:cx3="http://schemas.microsoft.com/office/drawing/2016/5/9/chartex" xmlns:cx4="http://schemas.microsoft.com/office/drawing/2016/5/10/chartex" xmlns:cx5="http://schemas.microsoft.com/office/drawing/2016/5/11/chartex" xmlns:cx6="http://schemas.microsoft.com/office/drawing/2016/5/12/chartex" xmlns:cx7="http://schemas.microsoft.com/office/drawing/2016/5/13/chartex" xmlns:cx8="http://schemas.microsoft.com/office/drawing/2016/5/14/chartex" xmlns:mc="http://schemas.openxmlformats.org/markup-compatibility/2006" xmlns:aink="http://schemas.microsoft.com/office/drawing/2016/ink" xmlns:am3d="http://schemas.microsoft.com/office/drawing/2017/model3d" xmlns:o="urn:schemas-microsoft-com:office:office" xmlns:r="http://schemas.openxmlformats.org/officeDocument/2006/relationships" xmlns:m="http://schemas.openxmlformats.org/officeDocument/2006/math" xmlns:v="urn:schemas-microsoft-com:vml" xmlns:wp14="http://schemas.microsoft.com/office/word/2010/wordprocessingDrawing" xmlns:wp="http://schemas.openxmlformats.org/drawingml/2006/wordprocessingDrawing" xmlns:w10="urn:schemas-microsoft-com:office:word" xmlns:w="http://schemas.openxmlformats.org/wordprocessingml/2006/main" xmlns:w14="http://schemas.microsoft.com/office/word/2010/wordml" xmlns:w15="http://schemas.microsoft.com/office/word/2012/wordml" xmlns:w16cid="http://schemas.microsoft.com/office/word/2016/wordml/cid" xmlns:w16se="http://schemas.microsoft.com/office/word/2015/wordml/symex" xmlns:wpg="http://schemas.microsoft.com/office/word/2010/wordprocessingGroup" xmlns:wpi="http://schemas.microsoft.com/office/word/2010/wordprocessingInk" xmlns:wne="http://schemas.microsoft.com/office/word/2006/wordml" xmlns:wps="http://schemas.microsoft.com/office/word/2010/wordprocessingShape" mc:Ignorable="w14 w15 w16se w16cid wp14">
-  <w16cid:commentId w16cid:paraId="5FE031F7" w16cid:durableId="20AD6C2D"/>
-  <w16cid:commentId w16cid:paraId="27EF7F31" w16cid:durableId="20AD6F00"/>
-</w16cid:commentsIds>
-</file>
-
 <file path=word/endnotes.xml><?xml version="1.0" encoding="utf-8"?>
-<w:endnotes xmlns:wpc="http://schemas.microsoft.com/office/word/2010/wordprocessingCanvas" xmlns:cx="http://schemas.microsoft.com/office/drawing/2014/chartex" xmlns:cx1="http://schemas.microsoft.com/office/drawing/2015/9/8/chartex" xmlns:mc="http://schemas.openxmlformats.org/markup-compatibility/2006" xmlns:o="urn:schemas-microsoft-com:office:office" xmlns:r="http://schemas.openxmlformats.org/officeDocument/2006/relationships" xmlns:m="http://schemas.openxmlformats.org/officeDocument/2006/math" xmlns:v="urn:schemas-microsoft-com:vml" xmlns:wp14="http://schemas.microsoft.com/office/word/2010/wordprocessingDrawing" xmlns:wp="http://schemas.openxmlformats.org/drawingml/2006/wordprocessingDrawing" xmlns:w10="urn:schemas-microsoft-com:office:word" xmlns:w="http://schemas.openxmlformats.org/wordprocessingml/2006/main" xmlns:w14="http://schemas.microsoft.com/office/word/2010/wordml" xmlns:w15="http://schemas.microsoft.com/office/word/2012/wordml" xmlns:w16se="http://schemas.microsoft.com/office/word/2015/wordml/symex" xmlns:wpg="http://schemas.microsoft.com/office/word/2010/wordprocessingGroup" xmlns:wpi="http://schemas.microsoft.com/office/word/2010/wordprocessingInk" xmlns:wne="http://schemas.microsoft.com/office/word/2006/wordml" xmlns:wps="http://schemas.microsoft.com/office/word/2010/wordprocessingShape" mc:Ignorable="w14 w15 w16se wp14">
+<w:endnotes xmlns:wpc="http://schemas.microsoft.com/office/word/2010/wordprocessingCanvas" xmlns:cx="http://schemas.microsoft.com/office/drawing/2014/chartex" xmlns:cx1="http://schemas.microsoft.com/office/drawing/2015/9/8/chartex" xmlns:cx2="http://schemas.microsoft.com/office/drawing/2015/10/21/chartex" xmlns:cx3="http://schemas.microsoft.com/office/drawing/2016/5/9/chartex" xmlns:cx4="http://schemas.microsoft.com/office/drawing/2016/5/10/chartex" xmlns:cx5="http://schemas.microsoft.com/office/drawing/2016/5/11/chartex" xmlns:cx6="http://schemas.microsoft.com/office/drawing/2016/5/12/chartex" xmlns:cx7="http://schemas.microsoft.com/office/drawing/2016/5/13/chartex" xmlns:cx8="http://schemas.microsoft.com/office/drawing/2016/5/14/chartex" xmlns:mc="http://schemas.openxmlformats.org/markup-compatibility/2006" xmlns:aink="http://schemas.microsoft.com/office/drawing/2016/ink" xmlns:am3d="http://schemas.microsoft.com/office/drawing/2017/model3d" xmlns:o="urn:schemas-microsoft-com:office:office" xmlns:r="http://schemas.openxmlformats.org/officeDocument/2006/relationships" xmlns:m="http://schemas.openxmlformats.org/officeDocument/2006/math" xmlns:v="urn:schemas-microsoft-com:vml" xmlns:wp14="http://schemas.microsoft.com/office/word/2010/wordprocessingDrawing" xmlns:wp="http://schemas.openxmlformats.org/drawingml/2006/wordprocessingDrawing" xmlns:w10="urn:schemas-microsoft-com:office:word" xmlns:w="http://schemas.openxmlformats.org/wordprocessingml/2006/main" xmlns:w14="http://schemas.microsoft.com/office/word/2010/wordml" xmlns:w15="http://schemas.microsoft.com/office/word/2012/wordml" xmlns:w16cid="http://schemas.microsoft.com/office/word/2016/wordml/cid" xmlns:w16se="http://schemas.microsoft.com/office/word/2015/wordml/symex" xmlns:wpg="http://schemas.microsoft.com/office/word/2010/wordprocessingGroup" xmlns:wpi="http://schemas.microsoft.com/office/word/2010/wordprocessingInk" xmlns:wne="http://schemas.microsoft.com/office/word/2006/wordml" xmlns:wps="http://schemas.microsoft.com/office/word/2010/wordprocessingShape" mc:Ignorable="w14 w15 w16se w16cid wp14">
   <w:endnote w:type="separator" w:id="-1">
     <w:p>
       <w:r>
@@ -1694,7 +1324,7 @@
 </file>
 
 <file path=word/footer1.xml><?xml version="1.0" encoding="utf-8"?>
-<w:ftr xmlns:wpc="http://schemas.microsoft.com/office/word/2010/wordprocessingCanvas" xmlns:cx="http://schemas.microsoft.com/office/drawing/2014/chartex" xmlns:cx1="http://schemas.microsoft.com/office/drawing/2015/9/8/chartex" xmlns:mc="http://schemas.openxmlformats.org/markup-compatibility/2006" xmlns:o="urn:schemas-microsoft-com:office:office" xmlns:r="http://schemas.openxmlformats.org/officeDocument/2006/relationships" xmlns:m="http://schemas.openxmlformats.org/officeDocument/2006/math" xmlns:v="urn:schemas-microsoft-com:vml" xmlns:wp14="http://schemas.microsoft.com/office/word/2010/wordprocessingDrawing" xmlns:wp="http://schemas.openxmlformats.org/drawingml/2006/wordprocessingDrawing" xmlns:w10="urn:schemas-microsoft-com:office:word" xmlns:w="http://schemas.openxmlformats.org/wordprocessingml/2006/main" xmlns:w14="http://schemas.microsoft.com/office/word/2010/wordml" xmlns:w15="http://schemas.microsoft.com/office/word/2012/wordml" xmlns:w16se="http://schemas.microsoft.com/office/word/2015/wordml/symex" xmlns:wpg="http://schemas.microsoft.com/office/word/2010/wordprocessingGroup" xmlns:wpi="http://schemas.microsoft.com/office/word/2010/wordprocessingInk" xmlns:wne="http://schemas.microsoft.com/office/word/2006/wordml" xmlns:wps="http://schemas.microsoft.com/office/word/2010/wordprocessingShape" mc:Ignorable="w14 w15 w16se wp14">
+<w:ftr xmlns:wpc="http://schemas.microsoft.com/office/word/2010/wordprocessingCanvas" xmlns:cx="http://schemas.microsoft.com/office/drawing/2014/chartex" xmlns:cx1="http://schemas.microsoft.com/office/drawing/2015/9/8/chartex" xmlns:cx2="http://schemas.microsoft.com/office/drawing/2015/10/21/chartex" xmlns:cx3="http://schemas.microsoft.com/office/drawing/2016/5/9/chartex" xmlns:cx4="http://schemas.microsoft.com/office/drawing/2016/5/10/chartex" xmlns:cx5="http://schemas.microsoft.com/office/drawing/2016/5/11/chartex" xmlns:cx6="http://schemas.microsoft.com/office/drawing/2016/5/12/chartex" xmlns:cx7="http://schemas.microsoft.com/office/drawing/2016/5/13/chartex" xmlns:cx8="http://schemas.microsoft.com/office/drawing/2016/5/14/chartex" xmlns:mc="http://schemas.openxmlformats.org/markup-compatibility/2006" xmlns:aink="http://schemas.microsoft.com/office/drawing/2016/ink" xmlns:am3d="http://schemas.microsoft.com/office/drawing/2017/model3d" xmlns:o="urn:schemas-microsoft-com:office:office" xmlns:r="http://schemas.openxmlformats.org/officeDocument/2006/relationships" xmlns:m="http://schemas.openxmlformats.org/officeDocument/2006/math" xmlns:v="urn:schemas-microsoft-com:vml" xmlns:wp14="http://schemas.microsoft.com/office/word/2010/wordprocessingDrawing" xmlns:wp="http://schemas.openxmlformats.org/drawingml/2006/wordprocessingDrawing" xmlns:w10="urn:schemas-microsoft-com:office:word" xmlns:w="http://schemas.openxmlformats.org/wordprocessingml/2006/main" xmlns:w14="http://schemas.microsoft.com/office/word/2010/wordml" xmlns:w15="http://schemas.microsoft.com/office/word/2012/wordml" xmlns:w16cid="http://schemas.microsoft.com/office/word/2016/wordml/cid" xmlns:w16se="http://schemas.microsoft.com/office/word/2015/wordml/symex" xmlns:wpg="http://schemas.microsoft.com/office/word/2010/wordprocessingGroup" xmlns:wpi="http://schemas.microsoft.com/office/word/2010/wordprocessingInk" xmlns:wne="http://schemas.microsoft.com/office/word/2006/wordml" xmlns:wps="http://schemas.microsoft.com/office/word/2010/wordprocessingShape" mc:Ignorable="w14 w15 w16se w16cid wp14">
   <w:sdt>
     <w:sdtPr>
       <w:rPr>
@@ -1706,6 +1336,11 @@
         <w:docPartUnique/>
       </w:docPartObj>
     </w:sdtPr>
+    <w:sdtEndPr>
+      <w:rPr>
+        <w:rStyle w:val="Seitenzahl"/>
+      </w:rPr>
+    </w:sdtEndPr>
     <w:sdtContent>
       <w:p>
         <w:pPr>
@@ -1746,7 +1381,7 @@
 </file>
 
 <file path=word/footer2.xml><?xml version="1.0" encoding="utf-8"?>
-<w:ftr xmlns:wpc="http://schemas.microsoft.com/office/word/2010/wordprocessingCanvas" xmlns:cx="http://schemas.microsoft.com/office/drawing/2014/chartex" xmlns:cx1="http://schemas.microsoft.com/office/drawing/2015/9/8/chartex" xmlns:mc="http://schemas.openxmlformats.org/markup-compatibility/2006" xmlns:o="urn:schemas-microsoft-com:office:office" xmlns:r="http://schemas.openxmlformats.org/officeDocument/2006/relationships" xmlns:m="http://schemas.openxmlformats.org/officeDocument/2006/math" xmlns:v="urn:schemas-microsoft-com:vml" xmlns:wp14="http://schemas.microsoft.com/office/word/2010/wordprocessingDrawing" xmlns:wp="http://schemas.openxmlformats.org/drawingml/2006/wordprocessingDrawing" xmlns:w10="urn:schemas-microsoft-com:office:word" xmlns:w="http://schemas.openxmlformats.org/wordprocessingml/2006/main" xmlns:w14="http://schemas.microsoft.com/office/word/2010/wordml" xmlns:w15="http://schemas.microsoft.com/office/word/2012/wordml" xmlns:w16se="http://schemas.microsoft.com/office/word/2015/wordml/symex" xmlns:wpg="http://schemas.microsoft.com/office/word/2010/wordprocessingGroup" xmlns:wpi="http://schemas.microsoft.com/office/word/2010/wordprocessingInk" xmlns:wne="http://schemas.microsoft.com/office/word/2006/wordml" xmlns:wps="http://schemas.microsoft.com/office/word/2010/wordprocessingShape" mc:Ignorable="w14 w15 w16se wp14">
+<w:ftr xmlns:wpc="http://schemas.microsoft.com/office/word/2010/wordprocessingCanvas" xmlns:cx="http://schemas.microsoft.com/office/drawing/2014/chartex" xmlns:cx1="http://schemas.microsoft.com/office/drawing/2015/9/8/chartex" xmlns:cx2="http://schemas.microsoft.com/office/drawing/2015/10/21/chartex" xmlns:cx3="http://schemas.microsoft.com/office/drawing/2016/5/9/chartex" xmlns:cx4="http://schemas.microsoft.com/office/drawing/2016/5/10/chartex" xmlns:cx5="http://schemas.microsoft.com/office/drawing/2016/5/11/chartex" xmlns:cx6="http://schemas.microsoft.com/office/drawing/2016/5/12/chartex" xmlns:cx7="http://schemas.microsoft.com/office/drawing/2016/5/13/chartex" xmlns:cx8="http://schemas.microsoft.com/office/drawing/2016/5/14/chartex" xmlns:mc="http://schemas.openxmlformats.org/markup-compatibility/2006" xmlns:aink="http://schemas.microsoft.com/office/drawing/2016/ink" xmlns:am3d="http://schemas.microsoft.com/office/drawing/2017/model3d" xmlns:o="urn:schemas-microsoft-com:office:office" xmlns:r="http://schemas.openxmlformats.org/officeDocument/2006/relationships" xmlns:m="http://schemas.openxmlformats.org/officeDocument/2006/math" xmlns:v="urn:schemas-microsoft-com:vml" xmlns:wp14="http://schemas.microsoft.com/office/word/2010/wordprocessingDrawing" xmlns:wp="http://schemas.openxmlformats.org/drawingml/2006/wordprocessingDrawing" xmlns:w10="urn:schemas-microsoft-com:office:word" xmlns:w="http://schemas.openxmlformats.org/wordprocessingml/2006/main" xmlns:w14="http://schemas.microsoft.com/office/word/2010/wordml" xmlns:w15="http://schemas.microsoft.com/office/word/2012/wordml" xmlns:w16cid="http://schemas.microsoft.com/office/word/2016/wordml/cid" xmlns:w16se="http://schemas.microsoft.com/office/word/2015/wordml/symex" xmlns:wpg="http://schemas.microsoft.com/office/word/2010/wordprocessingGroup" xmlns:wpi="http://schemas.microsoft.com/office/word/2010/wordprocessingInk" xmlns:wne="http://schemas.microsoft.com/office/word/2006/wordml" xmlns:wps="http://schemas.microsoft.com/office/word/2010/wordprocessingShape" mc:Ignorable="w14 w15 w16se w16cid wp14">
   <w:sdt>
     <w:sdtPr>
       <w:rPr>
@@ -1758,6 +1393,11 @@
         <w:docPartUnique/>
       </w:docPartObj>
     </w:sdtPr>
+    <w:sdtEndPr>
+      <w:rPr>
+        <w:rStyle w:val="Seitenzahl"/>
+      </w:rPr>
+    </w:sdtEndPr>
     <w:sdtContent>
       <w:p>
         <w:pPr>
@@ -1811,7 +1451,7 @@
 </file>
 
 <file path=word/footnotes.xml><?xml version="1.0" encoding="utf-8"?>
-<w:footnotes xmlns:wpc="http://schemas.microsoft.com/office/word/2010/wordprocessingCanvas" xmlns:cx="http://schemas.microsoft.com/office/drawing/2014/chartex" xmlns:cx1="http://schemas.microsoft.com/office/drawing/2015/9/8/chartex" xmlns:mc="http://schemas.openxmlformats.org/markup-compatibility/2006" xmlns:o="urn:schemas-microsoft-com:office:office" xmlns:r="http://schemas.openxmlformats.org/officeDocument/2006/relationships" xmlns:m="http://schemas.openxmlformats.org/officeDocument/2006/math" xmlns:v="urn:schemas-microsoft-com:vml" xmlns:wp14="http://schemas.microsoft.com/office/word/2010/wordprocessingDrawing" xmlns:wp="http://schemas.openxmlformats.org/drawingml/2006/wordprocessingDrawing" xmlns:w10="urn:schemas-microsoft-com:office:word" xmlns:w="http://schemas.openxmlformats.org/wordprocessingml/2006/main" xmlns:w14="http://schemas.microsoft.com/office/word/2010/wordml" xmlns:w15="http://schemas.microsoft.com/office/word/2012/wordml" xmlns:w16se="http://schemas.microsoft.com/office/word/2015/wordml/symex" xmlns:wpg="http://schemas.microsoft.com/office/word/2010/wordprocessingGroup" xmlns:wpi="http://schemas.microsoft.com/office/word/2010/wordprocessingInk" xmlns:wne="http://schemas.microsoft.com/office/word/2006/wordml" xmlns:wps="http://schemas.microsoft.com/office/word/2010/wordprocessingShape" mc:Ignorable="w14 w15 w16se wp14">
+<w:footnotes xmlns:wpc="http://schemas.microsoft.com/office/word/2010/wordprocessingCanvas" xmlns:cx="http://schemas.microsoft.com/office/drawing/2014/chartex" xmlns:cx1="http://schemas.microsoft.com/office/drawing/2015/9/8/chartex" xmlns:cx2="http://schemas.microsoft.com/office/drawing/2015/10/21/chartex" xmlns:cx3="http://schemas.microsoft.com/office/drawing/2016/5/9/chartex" xmlns:cx4="http://schemas.microsoft.com/office/drawing/2016/5/10/chartex" xmlns:cx5="http://schemas.microsoft.com/office/drawing/2016/5/11/chartex" xmlns:cx6="http://schemas.microsoft.com/office/drawing/2016/5/12/chartex" xmlns:cx7="http://schemas.microsoft.com/office/drawing/2016/5/13/chartex" xmlns:cx8="http://schemas.microsoft.com/office/drawing/2016/5/14/chartex" xmlns:mc="http://schemas.openxmlformats.org/markup-compatibility/2006" xmlns:aink="http://schemas.microsoft.com/office/drawing/2016/ink" xmlns:am3d="http://schemas.microsoft.com/office/drawing/2017/model3d" xmlns:o="urn:schemas-microsoft-com:office:office" xmlns:r="http://schemas.openxmlformats.org/officeDocument/2006/relationships" xmlns:m="http://schemas.openxmlformats.org/officeDocument/2006/math" xmlns:v="urn:schemas-microsoft-com:vml" xmlns:wp14="http://schemas.microsoft.com/office/word/2010/wordprocessingDrawing" xmlns:wp="http://schemas.openxmlformats.org/drawingml/2006/wordprocessingDrawing" xmlns:w10="urn:schemas-microsoft-com:office:word" xmlns:w="http://schemas.openxmlformats.org/wordprocessingml/2006/main" xmlns:w14="http://schemas.microsoft.com/office/word/2010/wordml" xmlns:w15="http://schemas.microsoft.com/office/word/2012/wordml" xmlns:w16cid="http://schemas.microsoft.com/office/word/2016/wordml/cid" xmlns:w16se="http://schemas.microsoft.com/office/word/2015/wordml/symex" xmlns:wpg="http://schemas.microsoft.com/office/word/2010/wordprocessingGroup" xmlns:wpi="http://schemas.microsoft.com/office/word/2010/wordprocessingInk" xmlns:wne="http://schemas.microsoft.com/office/word/2006/wordml" xmlns:wps="http://schemas.microsoft.com/office/word/2010/wordprocessingShape" mc:Ignorable="w14 w15 w16se w16cid wp14">
   <w:footnote w:type="separator" w:id="-1">
     <w:p>
       <w:r>
@@ -1830,7 +1470,7 @@
 </file>
 
 <file path=word/numbering.xml><?xml version="1.0" encoding="utf-8"?>
-<w:numbering xmlns:wpc="http://schemas.microsoft.com/office/word/2010/wordprocessingCanvas" xmlns:cx="http://schemas.microsoft.com/office/drawing/2014/chartex" xmlns:cx1="http://schemas.microsoft.com/office/drawing/2015/9/8/chartex" xmlns:mc="http://schemas.openxmlformats.org/markup-compatibility/2006" xmlns:o="urn:schemas-microsoft-com:office:office" xmlns:r="http://schemas.openxmlformats.org/officeDocument/2006/relationships" xmlns:m="http://schemas.openxmlformats.org/officeDocument/2006/math" xmlns:v="urn:schemas-microsoft-com:vml" xmlns:wp14="http://schemas.microsoft.com/office/word/2010/wordprocessingDrawing" xmlns:wp="http://schemas.openxmlformats.org/drawingml/2006/wordprocessingDrawing" xmlns:w10="urn:schemas-microsoft-com:office:word" xmlns:w="http://schemas.openxmlformats.org/wordprocessingml/2006/main" xmlns:w14="http://schemas.microsoft.com/office/word/2010/wordml" xmlns:w15="http://schemas.microsoft.com/office/word/2012/wordml" xmlns:w16se="http://schemas.microsoft.com/office/word/2015/wordml/symex" xmlns:wpg="http://schemas.microsoft.com/office/word/2010/wordprocessingGroup" xmlns:wpi="http://schemas.microsoft.com/office/word/2010/wordprocessingInk" xmlns:wne="http://schemas.microsoft.com/office/word/2006/wordml" xmlns:wps="http://schemas.microsoft.com/office/word/2010/wordprocessingShape" mc:Ignorable="w14 w15 w16se wp14">
+<w:numbering xmlns:wpc="http://schemas.microsoft.com/office/word/2010/wordprocessingCanvas" xmlns:cx="http://schemas.microsoft.com/office/drawing/2014/chartex" xmlns:cx1="http://schemas.microsoft.com/office/drawing/2015/9/8/chartex" xmlns:cx2="http://schemas.microsoft.com/office/drawing/2015/10/21/chartex" xmlns:cx3="http://schemas.microsoft.com/office/drawing/2016/5/9/chartex" xmlns:cx4="http://schemas.microsoft.com/office/drawing/2016/5/10/chartex" xmlns:cx5="http://schemas.microsoft.com/office/drawing/2016/5/11/chartex" xmlns:cx6="http://schemas.microsoft.com/office/drawing/2016/5/12/chartex" xmlns:cx7="http://schemas.microsoft.com/office/drawing/2016/5/13/chartex" xmlns:cx8="http://schemas.microsoft.com/office/drawing/2016/5/14/chartex" xmlns:mc="http://schemas.openxmlformats.org/markup-compatibility/2006" xmlns:aink="http://schemas.microsoft.com/office/drawing/2016/ink" xmlns:am3d="http://schemas.microsoft.com/office/drawing/2017/model3d" xmlns:o="urn:schemas-microsoft-com:office:office" xmlns:r="http://schemas.openxmlformats.org/officeDocument/2006/relationships" xmlns:m="http://schemas.openxmlformats.org/officeDocument/2006/math" xmlns:v="urn:schemas-microsoft-com:vml" xmlns:wp14="http://schemas.microsoft.com/office/word/2010/wordprocessingDrawing" xmlns:wp="http://schemas.openxmlformats.org/drawingml/2006/wordprocessingDrawing" xmlns:w10="urn:schemas-microsoft-com:office:word" xmlns:w="http://schemas.openxmlformats.org/wordprocessingml/2006/main" xmlns:w14="http://schemas.microsoft.com/office/word/2010/wordml" xmlns:w15="http://schemas.microsoft.com/office/word/2012/wordml" xmlns:w16cid="http://schemas.microsoft.com/office/word/2016/wordml/cid" xmlns:w16se="http://schemas.microsoft.com/office/word/2015/wordml/symex" xmlns:wpg="http://schemas.microsoft.com/office/word/2010/wordprocessingGroup" xmlns:wpi="http://schemas.microsoft.com/office/word/2010/wordprocessingInk" xmlns:wne="http://schemas.microsoft.com/office/word/2006/wordml" xmlns:wps="http://schemas.microsoft.com/office/word/2010/wordprocessingShape" mc:Ignorable="w14 w15 w16se w16cid wp14">
   <w:abstractNum w:abstractNumId="0" w15:restartNumberingAfterBreak="0">
     <w:nsid w:val="177A55E9"/>
     <w:multiLevelType w:val="hybridMultilevel"/>
@@ -2226,16 +1866,8 @@
 </w:numbering>
 </file>
 
-<file path=word/people.xml><?xml version="1.0" encoding="utf-8"?>
-<w15:people xmlns:wpc="http://schemas.microsoft.com/office/word/2010/wordprocessingCanvas" xmlns:cx="http://schemas.microsoft.com/office/drawing/2014/chartex" xmlns:cx1="http://schemas.microsoft.com/office/drawing/2015/9/8/chartex" xmlns:mc="http://schemas.openxmlformats.org/markup-compatibility/2006" xmlns:o="urn:schemas-microsoft-com:office:office" xmlns:r="http://schemas.openxmlformats.org/officeDocument/2006/relationships" xmlns:m="http://schemas.openxmlformats.org/officeDocument/2006/math" xmlns:v="urn:schemas-microsoft-com:vml" xmlns:wp14="http://schemas.microsoft.com/office/word/2010/wordprocessingDrawing" xmlns:wp="http://schemas.openxmlformats.org/drawingml/2006/wordprocessingDrawing" xmlns:w10="urn:schemas-microsoft-com:office:word" xmlns:w="http://schemas.openxmlformats.org/wordprocessingml/2006/main" xmlns:w14="http://schemas.microsoft.com/office/word/2010/wordml" xmlns:w15="http://schemas.microsoft.com/office/word/2012/wordml" xmlns:w16se="http://schemas.microsoft.com/office/word/2015/wordml/symex" xmlns:wpg="http://schemas.microsoft.com/office/word/2010/wordprocessingGroup" xmlns:wpi="http://schemas.microsoft.com/office/word/2010/wordprocessingInk" xmlns:wne="http://schemas.microsoft.com/office/word/2006/wordml" xmlns:wps="http://schemas.microsoft.com/office/word/2010/wordprocessingShape" mc:Ignorable="w14 w15 w16se wp14">
-  <w15:person w15:author="Simon Heid">
-    <w15:presenceInfo w15:providerId="Windows Live" w15:userId="77d49caa9f7fb3aa"/>
-  </w15:person>
-</w15:people>
-</file>
-
 <file path=word/styles.xml><?xml version="1.0" encoding="utf-8"?>
-<w:styles xmlns:mc="http://schemas.openxmlformats.org/markup-compatibility/2006" xmlns:r="http://schemas.openxmlformats.org/officeDocument/2006/relationships" xmlns:w="http://schemas.openxmlformats.org/wordprocessingml/2006/main" xmlns:w14="http://schemas.microsoft.com/office/word/2010/wordml" xmlns:w15="http://schemas.microsoft.com/office/word/2012/wordml" xmlns:w16se="http://schemas.microsoft.com/office/word/2015/wordml/symex" mc:Ignorable="w14 w15 w16se">
+<w:styles xmlns:mc="http://schemas.openxmlformats.org/markup-compatibility/2006" xmlns:r="http://schemas.openxmlformats.org/officeDocument/2006/relationships" xmlns:w="http://schemas.openxmlformats.org/wordprocessingml/2006/main" xmlns:w14="http://schemas.microsoft.com/office/word/2010/wordml" xmlns:w15="http://schemas.microsoft.com/office/word/2012/wordml" xmlns:w16cid="http://schemas.microsoft.com/office/word/2016/wordml/cid" xmlns:w16se="http://schemas.microsoft.com/office/word/2015/wordml/symex" mc:Ignorable="w14 w15 w16se w16cid">
   <w:docDefaults>
     <w:rPrDefault>
       <w:rPr>
@@ -2247,7 +1879,7 @@
     </w:rPrDefault>
     <w:pPrDefault/>
   </w:docDefaults>
-  <w:latentStyles w:defLockedState="0" w:defUIPriority="99" w:defSemiHidden="0" w:defUnhideWhenUsed="0" w:defQFormat="0" w:count="371">
+  <w:latentStyles w:defLockedState="0" w:defUIPriority="99" w:defSemiHidden="0" w:defUnhideWhenUsed="0" w:defQFormat="0" w:count="376">
     <w:lsdException w:name="Normal" w:uiPriority="0" w:qFormat="1"/>
     <w:lsdException w:name="heading 1" w:uiPriority="9" w:qFormat="1"/>
     <w:lsdException w:name="heading 2" w:semiHidden="1" w:uiPriority="9" w:unhideWhenUsed="1" w:qFormat="1"/>
@@ -2353,7 +1985,6 @@
     <w:lsdException w:name="HTML Sample" w:semiHidden="1" w:unhideWhenUsed="1"/>
     <w:lsdException w:name="HTML Typewriter" w:semiHidden="1" w:unhideWhenUsed="1"/>
     <w:lsdException w:name="HTML Variable" w:semiHidden="1" w:unhideWhenUsed="1"/>
-    <w:lsdException w:name="Normal Table" w:semiHidden="1" w:unhideWhenUsed="1"/>
     <w:lsdException w:name="annotation subject" w:semiHidden="1" w:unhideWhenUsed="1"/>
     <w:lsdException w:name="No List" w:semiHidden="1" w:unhideWhenUsed="1"/>
     <w:lsdException w:name="Outline List 1" w:semiHidden="1" w:unhideWhenUsed="1"/>
@@ -2396,11 +2027,8 @@
     <w:lsdException w:name="Table Contemporary" w:semiHidden="1" w:unhideWhenUsed="1"/>
     <w:lsdException w:name="Table Elegant" w:semiHidden="1" w:unhideWhenUsed="1"/>
     <w:lsdException w:name="Table Professional" w:semiHidden="1" w:unhideWhenUsed="1"/>
-    <w:lsdException w:name="Table Subtle 1" w:semiHidden="1" w:unhideWhenUsed="1"/>
     <w:lsdException w:name="Table Subtle 2" w:semiHidden="1" w:unhideWhenUsed="1"/>
     <w:lsdException w:name="Table Web 1" w:semiHidden="1" w:unhideWhenUsed="1"/>
-    <w:lsdException w:name="Table Web 2" w:semiHidden="1" w:unhideWhenUsed="1"/>
-    <w:lsdException w:name="Table Web 3" w:semiHidden="1" w:unhideWhenUsed="1"/>
     <w:lsdException w:name="Balloon Text" w:semiHidden="1" w:unhideWhenUsed="1"/>
     <w:lsdException w:name="Table Grid" w:uiPriority="39"/>
     <w:lsdException w:name="Table Theme" w:semiHidden="1" w:unhideWhenUsed="1"/>
@@ -2619,6 +2247,11 @@
     <w:lsdException w:name="List Table 5 Dark Accent 6" w:uiPriority="50"/>
     <w:lsdException w:name="List Table 6 Colorful Accent 6" w:uiPriority="51"/>
     <w:lsdException w:name="List Table 7 Colorful Accent 6" w:uiPriority="52"/>
+    <w:lsdException w:name="Mention" w:semiHidden="1" w:unhideWhenUsed="1"/>
+    <w:lsdException w:name="Smart Hyperlink" w:semiHidden="1" w:unhideWhenUsed="1"/>
+    <w:lsdException w:name="Hashtag" w:semiHidden="1" w:unhideWhenUsed="1"/>
+    <w:lsdException w:name="Unresolved Mention" w:semiHidden="1" w:unhideWhenUsed="1"/>
+    <w:lsdException w:name="Smart Link" w:semiHidden="1" w:unhideWhenUsed="1"/>
   </w:latentStyles>
   <w:style w:type="paragraph" w:default="1" w:styleId="Standard">
     <w:name w:val="Normal"/>
@@ -2843,7 +2476,6 @@
     <w:basedOn w:val="Standard"/>
     <w:link w:val="KommentartextZchn"/>
     <w:uiPriority w:val="99"/>
-    <w:semiHidden/>
     <w:unhideWhenUsed/>
     <w:rsid w:val="00826BC3"/>
     <w:rPr>
@@ -2856,7 +2488,6 @@
     <w:basedOn w:val="Absatz-Standardschriftart"/>
     <w:link w:val="Kommentartext"/>
     <w:uiPriority w:val="99"/>
-    <w:semiHidden/>
     <w:rsid w:val="00826BC3"/>
     <w:rPr>
       <w:sz w:val="20"/>
@@ -3240,7 +2871,7 @@
 </file>
 
 <file path=customXml/itemProps1.xml><?xml version="1.0" encoding="utf-8"?>
-<ds:datastoreItem xmlns:ds="http://schemas.openxmlformats.org/officeDocument/2006/customXml" ds:itemID="{DAB6A47A-3E2D-4679-AA72-34CA3289B61D}">
+<ds:datastoreItem xmlns:ds="http://schemas.openxmlformats.org/officeDocument/2006/customXml" ds:itemID="{1B54A2AD-107D-4348-8307-8A6B28E4AD15}">
   <ds:schemaRefs>
     <ds:schemaRef ds:uri="http://schemas.openxmlformats.org/officeDocument/2006/bibliography"/>
   </ds:schemaRefs>

</xml_diff>

<commit_message>
Added Use-Case-Diagramm and did some Editing for everything to fit on its pages
</commit_message>
<xml_diff>
--- a/Praktikumsbericht.docx
+++ b/Praktikumsbericht.docx
@@ -4,7 +4,7 @@
   <w:body>
     <w:p>
       <w:pPr>
-        <w:pStyle w:val="Title"/>
+        <w:pStyle w:val="Titel"/>
         <w:spacing w:line="276" w:lineRule="auto"/>
         <w:jc w:val="center"/>
       </w:pPr>
@@ -118,7 +118,7 @@
     </w:p>
     <w:p>
       <w:pPr>
-        <w:pStyle w:val="Heading1"/>
+        <w:pStyle w:val="berschrift1"/>
         <w:spacing w:line="276" w:lineRule="auto"/>
       </w:pPr>
       <w:r>
@@ -130,15 +130,15 @@
         <w:spacing w:line="276" w:lineRule="auto"/>
         <w:jc w:val="both"/>
         <w:rPr>
-          <w:rStyle w:val="SubtleEmphasis"/>
-          <w:i w:val="0"/>
-          <w:iCs w:val="0"/>
-          <w:color w:val="auto"/>
-        </w:rPr>
-      </w:pPr>
-      <w:r>
-        <w:rPr>
-          <w:rStyle w:val="SubtleEmphasis"/>
+          <w:rStyle w:val="SchwacheHervorhebung"/>
+          <w:i w:val="0"/>
+          <w:iCs w:val="0"/>
+          <w:color w:val="auto"/>
+        </w:rPr>
+      </w:pPr>
+      <w:r>
+        <w:rPr>
+          <w:rStyle w:val="SchwacheHervorhebung"/>
           <w:i w:val="0"/>
           <w:iCs w:val="0"/>
           <w:color w:val="auto"/>
@@ -156,7 +156,7 @@
     </w:p>
     <w:p>
       <w:pPr>
-        <w:pStyle w:val="Heading1"/>
+        <w:pStyle w:val="berschrift1"/>
         <w:spacing w:line="276" w:lineRule="auto"/>
       </w:pPr>
       <w:r>
@@ -166,7 +166,7 @@
     </w:p>
     <w:p>
       <w:pPr>
-        <w:pStyle w:val="Heading2"/>
+        <w:pStyle w:val="berschrift2"/>
         <w:spacing w:line="276" w:lineRule="auto"/>
       </w:pPr>
       <w:r>
@@ -178,15 +178,15 @@
         <w:spacing w:line="276" w:lineRule="auto"/>
         <w:jc w:val="both"/>
         <w:rPr>
-          <w:rStyle w:val="SubtleEmphasis"/>
-          <w:i w:val="0"/>
-          <w:iCs w:val="0"/>
-          <w:color w:val="auto"/>
-        </w:rPr>
-      </w:pPr>
-      <w:r>
-        <w:rPr>
-          <w:rStyle w:val="SubtleEmphasis"/>
+          <w:rStyle w:val="SchwacheHervorhebung"/>
+          <w:i w:val="0"/>
+          <w:iCs w:val="0"/>
+          <w:color w:val="auto"/>
+        </w:rPr>
+      </w:pPr>
+      <w:r>
+        <w:rPr>
+          <w:rStyle w:val="SchwacheHervorhebung"/>
           <w:i w:val="0"/>
           <w:iCs w:val="0"/>
           <w:color w:val="auto"/>
@@ -195,7 +195,7 @@
       </w:r>
       <w:r>
         <w:rPr>
-          <w:rStyle w:val="SubtleEmphasis"/>
+          <w:rStyle w:val="SchwacheHervorhebung"/>
           <w:i w:val="0"/>
           <w:iCs w:val="0"/>
           <w:color w:val="auto"/>
@@ -204,7 +204,7 @@
       </w:r>
       <w:r>
         <w:rPr>
-          <w:rStyle w:val="SubtleEmphasis"/>
+          <w:rStyle w:val="SchwacheHervorhebung"/>
           <w:i w:val="0"/>
           <w:iCs w:val="0"/>
           <w:color w:val="auto"/>
@@ -213,7 +213,7 @@
       </w:r>
       <w:r>
         <w:rPr>
-          <w:rStyle w:val="SubtleEmphasis"/>
+          <w:rStyle w:val="SchwacheHervorhebung"/>
           <w:i w:val="0"/>
           <w:iCs w:val="0"/>
           <w:color w:val="auto"/>
@@ -222,7 +222,7 @@
       </w:r>
       <w:r>
         <w:rPr>
-          <w:rStyle w:val="SubtleEmphasis"/>
+          <w:rStyle w:val="SchwacheHervorhebung"/>
           <w:i w:val="0"/>
           <w:iCs w:val="0"/>
           <w:color w:val="auto"/>
@@ -235,15 +235,15 @@
         <w:spacing w:line="276" w:lineRule="auto"/>
         <w:jc w:val="both"/>
         <w:rPr>
-          <w:rStyle w:val="SubtleEmphasis"/>
-          <w:i w:val="0"/>
-          <w:iCs w:val="0"/>
-          <w:color w:val="auto"/>
-        </w:rPr>
-      </w:pPr>
-      <w:r>
-        <w:rPr>
-          <w:rStyle w:val="SubtleEmphasis"/>
+          <w:rStyle w:val="SchwacheHervorhebung"/>
+          <w:i w:val="0"/>
+          <w:iCs w:val="0"/>
+          <w:color w:val="auto"/>
+        </w:rPr>
+      </w:pPr>
+      <w:r>
+        <w:rPr>
+          <w:rStyle w:val="SchwacheHervorhebung"/>
           <w:i w:val="0"/>
           <w:iCs w:val="0"/>
           <w:color w:val="auto"/>
@@ -252,7 +252,7 @@
       </w:r>
       <w:r>
         <w:rPr>
-          <w:rStyle w:val="SubtleEmphasis"/>
+          <w:rStyle w:val="SchwacheHervorhebung"/>
           <w:i w:val="0"/>
           <w:iCs w:val="0"/>
           <w:color w:val="auto"/>
@@ -261,7 +261,7 @@
       </w:r>
       <w:r>
         <w:rPr>
-          <w:rStyle w:val="SubtleEmphasis"/>
+          <w:rStyle w:val="SchwacheHervorhebung"/>
           <w:i w:val="0"/>
           <w:iCs w:val="0"/>
           <w:color w:val="auto"/>
@@ -270,7 +270,7 @@
       </w:r>
       <w:r>
         <w:rPr>
-          <w:rStyle w:val="SubtleEmphasis"/>
+          <w:rStyle w:val="SchwacheHervorhebung"/>
           <w:i w:val="0"/>
           <w:iCs w:val="0"/>
           <w:color w:val="auto"/>
@@ -279,7 +279,7 @@
       </w:r>
       <w:r>
         <w:rPr>
-          <w:rStyle w:val="SubtleEmphasis"/>
+          <w:rStyle w:val="SchwacheHervorhebung"/>
           <w:i w:val="0"/>
           <w:iCs w:val="0"/>
           <w:color w:val="auto"/>
@@ -288,7 +288,7 @@
       </w:r>
       <w:r>
         <w:rPr>
-          <w:rStyle w:val="SubtleEmphasis"/>
+          <w:rStyle w:val="SchwacheHervorhebung"/>
           <w:i w:val="0"/>
           <w:iCs w:val="0"/>
           <w:color w:val="auto"/>
@@ -297,7 +297,7 @@
       </w:r>
       <w:r>
         <w:rPr>
-          <w:rStyle w:val="SubtleEmphasis"/>
+          <w:rStyle w:val="SchwacheHervorhebung"/>
           <w:i w:val="0"/>
           <w:iCs w:val="0"/>
           <w:color w:val="auto"/>
@@ -306,7 +306,7 @@
       </w:r>
       <w:r>
         <w:rPr>
-          <w:rStyle w:val="SubtleEmphasis"/>
+          <w:rStyle w:val="SchwacheHervorhebung"/>
           <w:i w:val="0"/>
           <w:iCs w:val="0"/>
           <w:color w:val="auto"/>
@@ -315,7 +315,7 @@
       </w:r>
       <w:r>
         <w:rPr>
-          <w:rStyle w:val="SubtleEmphasis"/>
+          <w:rStyle w:val="SchwacheHervorhebung"/>
           <w:i w:val="0"/>
           <w:iCs w:val="0"/>
           <w:color w:val="auto"/>
@@ -328,15 +328,15 @@
         <w:spacing w:line="276" w:lineRule="auto"/>
         <w:jc w:val="both"/>
         <w:rPr>
-          <w:rStyle w:val="SubtleEmphasis"/>
-          <w:i w:val="0"/>
-          <w:iCs w:val="0"/>
-          <w:color w:val="auto"/>
-        </w:rPr>
-      </w:pPr>
-      <w:r>
-        <w:rPr>
-          <w:rStyle w:val="SubtleEmphasis"/>
+          <w:rStyle w:val="SchwacheHervorhebung"/>
+          <w:i w:val="0"/>
+          <w:iCs w:val="0"/>
+          <w:color w:val="auto"/>
+        </w:rPr>
+      </w:pPr>
+      <w:r>
+        <w:rPr>
+          <w:rStyle w:val="SchwacheHervorhebung"/>
           <w:i w:val="0"/>
           <w:iCs w:val="0"/>
           <w:color w:val="auto"/>
@@ -345,7 +345,7 @@
       </w:r>
       <w:r>
         <w:rPr>
-          <w:rStyle w:val="SubtleEmphasis"/>
+          <w:rStyle w:val="SchwacheHervorhebung"/>
           <w:i w:val="0"/>
           <w:iCs w:val="0"/>
           <w:color w:val="auto"/>
@@ -354,7 +354,7 @@
       </w:r>
       <w:r>
         <w:rPr>
-          <w:rStyle w:val="SubtleEmphasis"/>
+          <w:rStyle w:val="SchwacheHervorhebung"/>
           <w:i w:val="0"/>
           <w:iCs w:val="0"/>
           <w:color w:val="auto"/>
@@ -363,7 +363,7 @@
       </w:r>
       <w:r>
         <w:rPr>
-          <w:rStyle w:val="SubtleEmphasis"/>
+          <w:rStyle w:val="SchwacheHervorhebung"/>
           <w:i w:val="0"/>
           <w:iCs w:val="0"/>
           <w:color w:val="auto"/>
@@ -372,7 +372,7 @@
       </w:r>
       <w:r>
         <w:rPr>
-          <w:rStyle w:val="SubtleEmphasis"/>
+          <w:rStyle w:val="SchwacheHervorhebung"/>
           <w:i w:val="0"/>
           <w:iCs w:val="0"/>
           <w:color w:val="auto"/>
@@ -381,7 +381,7 @@
       </w:r>
       <w:r>
         <w:rPr>
-          <w:rStyle w:val="SubtleEmphasis"/>
+          <w:rStyle w:val="SchwacheHervorhebung"/>
           <w:i w:val="0"/>
           <w:iCs w:val="0"/>
           <w:color w:val="auto"/>
@@ -390,7 +390,7 @@
       </w:r>
       <w:r>
         <w:rPr>
-          <w:rStyle w:val="SubtleEmphasis"/>
+          <w:rStyle w:val="SchwacheHervorhebung"/>
           <w:i w:val="0"/>
           <w:iCs w:val="0"/>
           <w:color w:val="auto"/>
@@ -399,7 +399,7 @@
       </w:r>
       <w:r>
         <w:rPr>
-          <w:rStyle w:val="SubtleEmphasis"/>
+          <w:rStyle w:val="SchwacheHervorhebung"/>
           <w:i w:val="0"/>
           <w:iCs w:val="0"/>
           <w:color w:val="auto"/>
@@ -408,7 +408,7 @@
       </w:r>
       <w:r>
         <w:rPr>
-          <w:rStyle w:val="SubtleEmphasis"/>
+          <w:rStyle w:val="SchwacheHervorhebung"/>
           <w:i w:val="0"/>
           <w:iCs w:val="0"/>
           <w:color w:val="auto"/>
@@ -417,7 +417,7 @@
       </w:r>
       <w:r>
         <w:rPr>
-          <w:rStyle w:val="SubtleEmphasis"/>
+          <w:rStyle w:val="SchwacheHervorhebung"/>
           <w:i w:val="0"/>
           <w:iCs w:val="0"/>
           <w:color w:val="auto"/>
@@ -426,7 +426,7 @@
       </w:r>
       <w:r>
         <w:rPr>
-          <w:rStyle w:val="SubtleEmphasis"/>
+          <w:rStyle w:val="SchwacheHervorhebung"/>
           <w:i w:val="0"/>
           <w:iCs w:val="0"/>
           <w:color w:val="auto"/>
@@ -435,7 +435,7 @@
       </w:r>
       <w:r>
         <w:rPr>
-          <w:rStyle w:val="SubtleEmphasis"/>
+          <w:rStyle w:val="SchwacheHervorhebung"/>
           <w:i w:val="0"/>
           <w:iCs w:val="0"/>
           <w:color w:val="auto"/>
@@ -448,15 +448,15 @@
         <w:spacing w:line="276" w:lineRule="auto"/>
         <w:jc w:val="both"/>
         <w:rPr>
-          <w:rStyle w:val="SubtleEmphasis"/>
-          <w:i w:val="0"/>
-          <w:iCs w:val="0"/>
-          <w:color w:val="auto"/>
-        </w:rPr>
-      </w:pPr>
-      <w:r>
-        <w:rPr>
-          <w:rStyle w:val="SubtleEmphasis"/>
+          <w:rStyle w:val="SchwacheHervorhebung"/>
+          <w:i w:val="0"/>
+          <w:iCs w:val="0"/>
+          <w:color w:val="auto"/>
+        </w:rPr>
+      </w:pPr>
+      <w:r>
+        <w:rPr>
+          <w:rStyle w:val="SchwacheHervorhebung"/>
           <w:i w:val="0"/>
           <w:iCs w:val="0"/>
           <w:color w:val="auto"/>
@@ -465,7 +465,7 @@
       </w:r>
       <w:r>
         <w:rPr>
-          <w:rStyle w:val="SubtleEmphasis"/>
+          <w:rStyle w:val="SchwacheHervorhebung"/>
           <w:i w:val="0"/>
           <w:iCs w:val="0"/>
           <w:color w:val="auto"/>
@@ -474,7 +474,7 @@
       </w:r>
       <w:r>
         <w:rPr>
-          <w:rStyle w:val="SubtleEmphasis"/>
+          <w:rStyle w:val="SchwacheHervorhebung"/>
           <w:i w:val="0"/>
           <w:iCs w:val="0"/>
           <w:color w:val="auto"/>
@@ -483,7 +483,7 @@
       </w:r>
       <w:r>
         <w:rPr>
-          <w:rStyle w:val="SubtleEmphasis"/>
+          <w:rStyle w:val="SchwacheHervorhebung"/>
           <w:i w:val="0"/>
           <w:iCs w:val="0"/>
           <w:color w:val="auto"/>
@@ -492,7 +492,7 @@
       </w:r>
       <w:r>
         <w:rPr>
-          <w:rStyle w:val="SubtleEmphasis"/>
+          <w:rStyle w:val="SchwacheHervorhebung"/>
           <w:i w:val="0"/>
           <w:iCs w:val="0"/>
           <w:color w:val="auto"/>
@@ -501,7 +501,7 @@
       </w:r>
       <w:r>
         <w:rPr>
-          <w:rStyle w:val="SubtleEmphasis"/>
+          <w:rStyle w:val="SchwacheHervorhebung"/>
           <w:i w:val="0"/>
           <w:iCs w:val="0"/>
           <w:color w:val="auto"/>
@@ -510,7 +510,7 @@
       </w:r>
       <w:r>
         <w:rPr>
-          <w:rStyle w:val="SubtleEmphasis"/>
+          <w:rStyle w:val="SchwacheHervorhebung"/>
           <w:i w:val="0"/>
           <w:iCs w:val="0"/>
           <w:color w:val="auto"/>
@@ -519,7 +519,7 @@
       </w:r>
       <w:r>
         <w:rPr>
-          <w:rStyle w:val="SubtleEmphasis"/>
+          <w:rStyle w:val="SchwacheHervorhebung"/>
           <w:i w:val="0"/>
           <w:iCs w:val="0"/>
           <w:color w:val="auto"/>
@@ -528,7 +528,7 @@
       </w:r>
       <w:r>
         <w:rPr>
-          <w:rStyle w:val="SubtleEmphasis"/>
+          <w:rStyle w:val="SchwacheHervorhebung"/>
           <w:i w:val="0"/>
           <w:iCs w:val="0"/>
           <w:color w:val="auto"/>
@@ -537,7 +537,7 @@
       </w:r>
       <w:r>
         <w:rPr>
-          <w:rStyle w:val="SubtleEmphasis"/>
+          <w:rStyle w:val="SchwacheHervorhebung"/>
           <w:i w:val="0"/>
           <w:iCs w:val="0"/>
           <w:color w:val="auto"/>
@@ -546,7 +546,7 @@
       </w:r>
       <w:r>
         <w:rPr>
-          <w:rStyle w:val="SubtleEmphasis"/>
+          <w:rStyle w:val="SchwacheHervorhebung"/>
           <w:i w:val="0"/>
           <w:iCs w:val="0"/>
           <w:color w:val="auto"/>
@@ -555,7 +555,7 @@
       </w:r>
       <w:r>
         <w:rPr>
-          <w:rStyle w:val="SubtleEmphasis"/>
+          <w:rStyle w:val="SchwacheHervorhebung"/>
           <w:i w:val="0"/>
           <w:iCs w:val="0"/>
           <w:color w:val="auto"/>
@@ -564,7 +564,7 @@
       </w:r>
       <w:r>
         <w:rPr>
-          <w:rStyle w:val="SubtleEmphasis"/>
+          <w:rStyle w:val="SchwacheHervorhebung"/>
           <w:i w:val="0"/>
           <w:iCs w:val="0"/>
           <w:color w:val="auto"/>
@@ -573,7 +573,7 @@
       </w:r>
       <w:r>
         <w:rPr>
-          <w:rStyle w:val="SubtleEmphasis"/>
+          <w:rStyle w:val="SchwacheHervorhebung"/>
           <w:i w:val="0"/>
           <w:iCs w:val="0"/>
           <w:color w:val="auto"/>
@@ -582,7 +582,7 @@
       </w:r>
       <w:r>
         <w:rPr>
-          <w:rStyle w:val="SubtleEmphasis"/>
+          <w:rStyle w:val="SchwacheHervorhebung"/>
           <w:i w:val="0"/>
           <w:iCs w:val="0"/>
           <w:color w:val="auto"/>
@@ -592,7 +592,7 @@
     </w:p>
     <w:p>
       <w:pPr>
-        <w:pStyle w:val="Heading2"/>
+        <w:pStyle w:val="berschrift2"/>
         <w:spacing w:line="276" w:lineRule="auto"/>
       </w:pPr>
       <w:r>
@@ -601,7 +601,7 @@
     </w:p>
     <w:p>
       <w:pPr>
-        <w:pStyle w:val="ListParagraph"/>
+        <w:pStyle w:val="Listenabsatz"/>
         <w:numPr>
           <w:ilvl w:val="0"/>
           <w:numId w:val="4"/>
@@ -609,15 +609,15 @@
         <w:spacing w:line="276" w:lineRule="auto"/>
         <w:jc w:val="both"/>
         <w:rPr>
-          <w:rStyle w:val="SubtleEmphasis"/>
-          <w:i w:val="0"/>
-          <w:iCs w:val="0"/>
-          <w:color w:val="auto"/>
-        </w:rPr>
-      </w:pPr>
-      <w:r>
-        <w:rPr>
-          <w:rStyle w:val="SubtleEmphasis"/>
+          <w:rStyle w:val="SchwacheHervorhebung"/>
+          <w:i w:val="0"/>
+          <w:iCs w:val="0"/>
+          <w:color w:val="auto"/>
+        </w:rPr>
+      </w:pPr>
+      <w:r>
+        <w:rPr>
+          <w:rStyle w:val="SchwacheHervorhebung"/>
           <w:i w:val="0"/>
           <w:iCs w:val="0"/>
           <w:color w:val="auto"/>
@@ -627,7 +627,7 @@
     </w:p>
     <w:p>
       <w:pPr>
-        <w:pStyle w:val="ListParagraph"/>
+        <w:pStyle w:val="Listenabsatz"/>
         <w:numPr>
           <w:ilvl w:val="0"/>
           <w:numId w:val="4"/>
@@ -635,15 +635,15 @@
         <w:spacing w:line="276" w:lineRule="auto"/>
         <w:jc w:val="both"/>
         <w:rPr>
-          <w:rStyle w:val="SubtleEmphasis"/>
-          <w:i w:val="0"/>
-          <w:iCs w:val="0"/>
-          <w:color w:val="auto"/>
-        </w:rPr>
-      </w:pPr>
-      <w:r>
-        <w:rPr>
-          <w:rStyle w:val="SubtleEmphasis"/>
+          <w:rStyle w:val="SchwacheHervorhebung"/>
+          <w:i w:val="0"/>
+          <w:iCs w:val="0"/>
+          <w:color w:val="auto"/>
+        </w:rPr>
+      </w:pPr>
+      <w:r>
+        <w:rPr>
+          <w:rStyle w:val="SchwacheHervorhebung"/>
           <w:i w:val="0"/>
           <w:iCs w:val="0"/>
           <w:color w:val="auto"/>
@@ -652,7 +652,7 @@
       </w:r>
       <w:r>
         <w:rPr>
-          <w:rStyle w:val="SubtleEmphasis"/>
+          <w:rStyle w:val="SchwacheHervorhebung"/>
           <w:i w:val="0"/>
           <w:iCs w:val="0"/>
           <w:color w:val="auto"/>
@@ -661,7 +661,7 @@
       </w:r>
       <w:r>
         <w:rPr>
-          <w:rStyle w:val="SubtleEmphasis"/>
+          <w:rStyle w:val="SchwacheHervorhebung"/>
           <w:i w:val="0"/>
           <w:iCs w:val="0"/>
           <w:color w:val="auto"/>
@@ -670,7 +670,7 @@
       </w:r>
       <w:r>
         <w:rPr>
-          <w:rStyle w:val="SubtleEmphasis"/>
+          <w:rStyle w:val="SchwacheHervorhebung"/>
           <w:i w:val="0"/>
           <w:iCs w:val="0"/>
           <w:color w:val="auto"/>
@@ -679,7 +679,7 @@
       </w:r>
       <w:r>
         <w:rPr>
-          <w:rStyle w:val="SubtleEmphasis"/>
+          <w:rStyle w:val="SchwacheHervorhebung"/>
           <w:i w:val="0"/>
           <w:iCs w:val="0"/>
           <w:color w:val="auto"/>
@@ -688,7 +688,7 @@
       </w:r>
       <w:r>
         <w:rPr>
-          <w:rStyle w:val="SubtleEmphasis"/>
+          <w:rStyle w:val="SchwacheHervorhebung"/>
           <w:i w:val="0"/>
           <w:iCs w:val="0"/>
           <w:color w:val="auto"/>
@@ -697,7 +697,7 @@
       </w:r>
       <w:r>
         <w:rPr>
-          <w:rStyle w:val="SubtleEmphasis"/>
+          <w:rStyle w:val="SchwacheHervorhebung"/>
           <w:i w:val="0"/>
           <w:iCs w:val="0"/>
           <w:color w:val="auto"/>
@@ -706,7 +706,7 @@
       </w:r>
       <w:r>
         <w:rPr>
-          <w:rStyle w:val="SubtleEmphasis"/>
+          <w:rStyle w:val="SchwacheHervorhebung"/>
           <w:i w:val="0"/>
           <w:iCs w:val="0"/>
           <w:color w:val="auto"/>
@@ -715,7 +715,7 @@
       </w:r>
       <w:r>
         <w:rPr>
-          <w:rStyle w:val="SubtleEmphasis"/>
+          <w:rStyle w:val="SchwacheHervorhebung"/>
           <w:i w:val="0"/>
           <w:iCs w:val="0"/>
           <w:color w:val="auto"/>
@@ -724,7 +724,7 @@
       </w:r>
       <w:r>
         <w:rPr>
-          <w:rStyle w:val="SubtleEmphasis"/>
+          <w:rStyle w:val="SchwacheHervorhebung"/>
           <w:i w:val="0"/>
           <w:iCs w:val="0"/>
           <w:color w:val="auto"/>
@@ -733,7 +733,7 @@
       </w:r>
       <w:r>
         <w:rPr>
-          <w:rStyle w:val="SubtleEmphasis"/>
+          <w:rStyle w:val="SchwacheHervorhebung"/>
           <w:i w:val="0"/>
           <w:iCs w:val="0"/>
           <w:color w:val="auto"/>
@@ -742,7 +742,7 @@
       </w:r>
       <w:r>
         <w:rPr>
-          <w:rStyle w:val="SubtleEmphasis"/>
+          <w:rStyle w:val="SchwacheHervorhebung"/>
           <w:i w:val="0"/>
           <w:iCs w:val="0"/>
           <w:color w:val="auto"/>
@@ -751,7 +751,7 @@
       </w:r>
       <w:r>
         <w:rPr>
-          <w:rStyle w:val="SubtleEmphasis"/>
+          <w:rStyle w:val="SchwacheHervorhebung"/>
           <w:i w:val="0"/>
           <w:iCs w:val="0"/>
           <w:color w:val="auto"/>
@@ -760,7 +760,7 @@
       </w:r>
       <w:r>
         <w:rPr>
-          <w:rStyle w:val="SubtleEmphasis"/>
+          <w:rStyle w:val="SchwacheHervorhebung"/>
           <w:i w:val="0"/>
           <w:iCs w:val="0"/>
           <w:color w:val="auto"/>
@@ -770,7 +770,7 @@
     </w:p>
     <w:p>
       <w:pPr>
-        <w:pStyle w:val="ListParagraph"/>
+        <w:pStyle w:val="Listenabsatz"/>
         <w:numPr>
           <w:ilvl w:val="0"/>
           <w:numId w:val="4"/>
@@ -778,15 +778,15 @@
         <w:spacing w:line="276" w:lineRule="auto"/>
         <w:jc w:val="both"/>
         <w:rPr>
-          <w:rStyle w:val="SubtleEmphasis"/>
-          <w:i w:val="0"/>
-          <w:iCs w:val="0"/>
-          <w:color w:val="auto"/>
-        </w:rPr>
-      </w:pPr>
-      <w:r>
-        <w:rPr>
-          <w:rStyle w:val="SubtleEmphasis"/>
+          <w:rStyle w:val="SchwacheHervorhebung"/>
+          <w:i w:val="0"/>
+          <w:iCs w:val="0"/>
+          <w:color w:val="auto"/>
+        </w:rPr>
+      </w:pPr>
+      <w:r>
+        <w:rPr>
+          <w:rStyle w:val="SchwacheHervorhebung"/>
           <w:i w:val="0"/>
           <w:iCs w:val="0"/>
           <w:color w:val="auto"/>
@@ -795,7 +795,7 @@
       </w:r>
       <w:r>
         <w:rPr>
-          <w:rStyle w:val="SubtleEmphasis"/>
+          <w:rStyle w:val="SchwacheHervorhebung"/>
           <w:i w:val="0"/>
           <w:iCs w:val="0"/>
           <w:color w:val="auto"/>
@@ -804,7 +804,7 @@
       </w:r>
       <w:r>
         <w:rPr>
-          <w:rStyle w:val="SubtleEmphasis"/>
+          <w:rStyle w:val="SchwacheHervorhebung"/>
           <w:i w:val="0"/>
           <w:iCs w:val="0"/>
           <w:color w:val="auto"/>
@@ -814,7 +814,7 @@
     </w:p>
     <w:p>
       <w:pPr>
-        <w:pStyle w:val="ListParagraph"/>
+        <w:pStyle w:val="Listenabsatz"/>
         <w:numPr>
           <w:ilvl w:val="0"/>
           <w:numId w:val="4"/>
@@ -822,15 +822,15 @@
         <w:spacing w:line="276" w:lineRule="auto"/>
         <w:jc w:val="both"/>
         <w:rPr>
-          <w:rStyle w:val="SubtleEmphasis"/>
-          <w:i w:val="0"/>
-          <w:iCs w:val="0"/>
-          <w:color w:val="auto"/>
-        </w:rPr>
-      </w:pPr>
-      <w:r>
-        <w:rPr>
-          <w:rStyle w:val="SubtleEmphasis"/>
+          <w:rStyle w:val="SchwacheHervorhebung"/>
+          <w:i w:val="0"/>
+          <w:iCs w:val="0"/>
+          <w:color w:val="auto"/>
+        </w:rPr>
+      </w:pPr>
+      <w:r>
+        <w:rPr>
+          <w:rStyle w:val="SchwacheHervorhebung"/>
           <w:i w:val="0"/>
           <w:iCs w:val="0"/>
           <w:color w:val="auto"/>
@@ -839,7 +839,7 @@
       </w:r>
       <w:r>
         <w:rPr>
-          <w:rStyle w:val="SubtleEmphasis"/>
+          <w:rStyle w:val="SchwacheHervorhebung"/>
           <w:i w:val="0"/>
           <w:iCs w:val="0"/>
           <w:color w:val="auto"/>
@@ -848,7 +848,7 @@
       </w:r>
       <w:r>
         <w:rPr>
-          <w:rStyle w:val="SubtleEmphasis"/>
+          <w:rStyle w:val="SchwacheHervorhebung"/>
           <w:i w:val="0"/>
           <w:iCs w:val="0"/>
           <w:color w:val="auto"/>
@@ -857,7 +857,7 @@
       </w:r>
       <w:r>
         <w:rPr>
-          <w:rStyle w:val="SubtleEmphasis"/>
+          <w:rStyle w:val="SchwacheHervorhebung"/>
           <w:i w:val="0"/>
           <w:iCs w:val="0"/>
           <w:color w:val="auto"/>
@@ -866,7 +866,7 @@
       </w:r>
       <w:r>
         <w:rPr>
-          <w:rStyle w:val="SubtleEmphasis"/>
+          <w:rStyle w:val="SchwacheHervorhebung"/>
           <w:i w:val="0"/>
           <w:iCs w:val="0"/>
           <w:color w:val="auto"/>
@@ -875,7 +875,7 @@
       </w:r>
       <w:r>
         <w:rPr>
-          <w:rStyle w:val="SubtleEmphasis"/>
+          <w:rStyle w:val="SchwacheHervorhebung"/>
           <w:i w:val="0"/>
           <w:iCs w:val="0"/>
           <w:color w:val="auto"/>
@@ -885,7 +885,7 @@
     </w:p>
     <w:p>
       <w:pPr>
-        <w:pStyle w:val="ListParagraph"/>
+        <w:pStyle w:val="Listenabsatz"/>
         <w:numPr>
           <w:ilvl w:val="0"/>
           <w:numId w:val="4"/>
@@ -893,15 +893,15 @@
         <w:spacing w:line="276" w:lineRule="auto"/>
         <w:jc w:val="both"/>
         <w:rPr>
-          <w:rStyle w:val="SubtleEmphasis"/>
-          <w:i w:val="0"/>
-          <w:iCs w:val="0"/>
-          <w:color w:val="auto"/>
-        </w:rPr>
-      </w:pPr>
-      <w:r>
-        <w:rPr>
-          <w:rStyle w:val="SubtleEmphasis"/>
+          <w:rStyle w:val="SchwacheHervorhebung"/>
+          <w:i w:val="0"/>
+          <w:iCs w:val="0"/>
+          <w:color w:val="auto"/>
+        </w:rPr>
+      </w:pPr>
+      <w:r>
+        <w:rPr>
+          <w:rStyle w:val="SchwacheHervorhebung"/>
           <w:i w:val="0"/>
           <w:iCs w:val="0"/>
           <w:color w:val="auto"/>
@@ -910,7 +910,7 @@
       </w:r>
       <w:r>
         <w:rPr>
-          <w:rStyle w:val="SubtleEmphasis"/>
+          <w:rStyle w:val="SchwacheHervorhebung"/>
           <w:i w:val="0"/>
           <w:iCs w:val="0"/>
           <w:color w:val="auto"/>
@@ -919,7 +919,7 @@
       </w:r>
       <w:r>
         <w:rPr>
-          <w:rStyle w:val="SubtleEmphasis"/>
+          <w:rStyle w:val="SchwacheHervorhebung"/>
           <w:i w:val="0"/>
           <w:iCs w:val="0"/>
           <w:color w:val="auto"/>
@@ -929,23 +929,17 @@
     </w:p>
     <w:p>
       <w:pPr>
-        <w:pStyle w:val="ListParagraph"/>
+        <w:pStyle w:val="Listenabsatz"/>
         <w:numPr>
           <w:ilvl w:val="0"/>
           <w:numId w:val="4"/>
         </w:numPr>
         <w:spacing w:line="276" w:lineRule="auto"/>
         <w:jc w:val="both"/>
-        <w:rPr>
-          <w:rStyle w:val="SubtleEmphasis"/>
-          <w:i w:val="0"/>
-          <w:iCs w:val="0"/>
-          <w:color w:val="auto"/>
-        </w:rPr>
-      </w:pPr>
-      <w:r>
-        <w:rPr>
-          <w:rStyle w:val="SubtleEmphasis"/>
+      </w:pPr>
+      <w:r>
+        <w:rPr>
+          <w:rStyle w:val="SchwacheHervorhebung"/>
           <w:i w:val="0"/>
           <w:iCs w:val="0"/>
           <w:color w:val="auto"/>
@@ -954,7 +948,7 @@
       </w:r>
       <w:r>
         <w:rPr>
-          <w:rStyle w:val="SubtleEmphasis"/>
+          <w:rStyle w:val="SchwacheHervorhebung"/>
           <w:i w:val="0"/>
           <w:iCs w:val="0"/>
           <w:color w:val="auto"/>
@@ -963,55 +957,234 @@
       </w:r>
       <w:r>
         <w:rPr>
-          <w:rStyle w:val="SubtleEmphasis"/>
+          <w:rStyle w:val="SchwacheHervorhebung"/>
           <w:i w:val="0"/>
           <w:iCs w:val="0"/>
           <w:color w:val="auto"/>
         </w:rPr>
         <w:t xml:space="preserve"> auch weitere Audiodateiformate (vorzugsweise FLAC und MP3) als Eingabe zu verwenden. </w:t>
       </w:r>
-    </w:p>
-    <w:p>
-      <w:pPr>
-        <w:pStyle w:val="Heading1"/>
+      <w:r>
+        <w:t>Modellierung</w:t>
+      </w:r>
+    </w:p>
+    <w:p>
+      <w:pPr>
+        <w:pStyle w:val="berschrift2"/>
         <w:spacing w:line="276" w:lineRule="auto"/>
       </w:pPr>
       <w:r>
-        <w:t>Modellierung</w:t>
-      </w:r>
-    </w:p>
-    <w:p>
-      <w:pPr>
-        <w:pStyle w:val="Heading2"/>
-        <w:spacing w:line="276" w:lineRule="auto"/>
-      </w:pPr>
-      <w:r>
-        <w:t>Use Cases (Diagramme und tabellarische Form)</w:t>
-      </w:r>
-    </w:p>
-    <w:p>
-      <w:pPr>
+        <w:rPr>
+          <w:noProof/>
+        </w:rPr>
+        <mc:AlternateContent>
+          <mc:Choice Requires="wps">
+            <w:drawing>
+              <wp:anchor distT="0" distB="0" distL="114300" distR="114300" simplePos="0" relativeHeight="251661312" behindDoc="0" locked="0" layoutInCell="1" allowOverlap="1" wp14:anchorId="7232D475" wp14:editId="0EB65561">
+                <wp:simplePos x="0" y="0"/>
+                <wp:positionH relativeFrom="margin">
+                  <wp:align>left</wp:align>
+                </wp:positionH>
+                <wp:positionV relativeFrom="paragraph">
+                  <wp:posOffset>2562860</wp:posOffset>
+                </wp:positionV>
+                <wp:extent cx="5753100" cy="635"/>
+                <wp:effectExtent l="0" t="0" r="0" b="0"/>
+                <wp:wrapTopAndBottom/>
+                <wp:docPr id="10" name="Textfeld 10"/>
+                <wp:cNvGraphicFramePr/>
+                <a:graphic xmlns:a="http://schemas.openxmlformats.org/drawingml/2006/main">
+                  <a:graphicData uri="http://schemas.microsoft.com/office/word/2010/wordprocessingShape">
+                    <wps:wsp>
+                      <wps:cNvSpPr txBox="1"/>
+                      <wps:spPr>
+                        <a:xfrm>
+                          <a:off x="0" y="0"/>
+                          <a:ext cx="5753100" cy="635"/>
+                        </a:xfrm>
+                        <a:prstGeom prst="rect">
+                          <a:avLst/>
+                        </a:prstGeom>
+                        <a:solidFill>
+                          <a:prstClr val="white"/>
+                        </a:solidFill>
+                        <a:ln>
+                          <a:noFill/>
+                        </a:ln>
+                      </wps:spPr>
+                      <wps:txbx>
+                        <w:txbxContent>
+                          <w:p>
+                            <w:pPr>
+                              <w:pStyle w:val="Beschriftung"/>
+                              <w:rPr>
+                                <w:b/>
+                                <w:bCs/>
+                                <w:noProof/>
+                                <w:color w:val="FF0000"/>
+                              </w:rPr>
+                            </w:pPr>
+                            <w:r>
+                              <w:t xml:space="preserve">Abbildung </w:t>
+                            </w:r>
+                            <w:fldSimple w:instr=" SEQ Abbildung \* ARABIC ">
+                              <w:r>
+                                <w:rPr>
+                                  <w:noProof/>
+                                </w:rPr>
+                                <w:t>1</w:t>
+                              </w:r>
+                            </w:fldSimple>
+                            <w:r>
+                              <w:t xml:space="preserve">: </w:t>
+                            </w:r>
+                            <w:r>
+                              <w:t>Use-Case Diagramm der Unterstützten Funktionen mit zusammenhängen</w:t>
+                            </w:r>
+                          </w:p>
+                        </w:txbxContent>
+                      </wps:txbx>
+                      <wps:bodyPr rot="0" spcFirstLastPara="0" vertOverflow="overflow" horzOverflow="overflow" vert="horz" wrap="square" lIns="0" tIns="0" rIns="0" bIns="0" numCol="1" spcCol="0" rtlCol="0" fromWordArt="0" anchor="t" anchorCtr="0" forceAA="0" compatLnSpc="1">
+                        <a:prstTxWarp prst="textNoShape">
+                          <a:avLst/>
+                        </a:prstTxWarp>
+                        <a:spAutoFit/>
+                      </wps:bodyPr>
+                    </wps:wsp>
+                  </a:graphicData>
+                </a:graphic>
+              </wp:anchor>
+            </w:drawing>
+          </mc:Choice>
+          <mc:Fallback>
+            <w:pict>
+              <v:shapetype w14:anchorId="7232D475" id="_x0000_t202" coordsize="21600,21600" o:spt="202" path="m,l,21600r21600,l21600,xe">
+                <v:stroke joinstyle="miter"/>
+                <v:path gradientshapeok="t" o:connecttype="rect"/>
+              </v:shapetype>
+              <v:shape id="Textfeld 10" o:spid="_x0000_s1026" type="#_x0000_t202" style="position:absolute;margin-left:0;margin-top:201.8pt;width:453pt;height:.05pt;z-index:251661312;visibility:visible;mso-wrap-style:square;mso-wrap-distance-left:9pt;mso-wrap-distance-top:0;mso-wrap-distance-right:9pt;mso-wrap-distance-bottom:0;mso-position-horizontal:left;mso-position-horizontal-relative:margin;mso-position-vertical:absolute;mso-position-vertical-relative:text;v-text-anchor:top" o:gfxdata="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" stroked="f">
+                <v:textbox style="mso-fit-shape-to-text:t" inset="0,0,0,0">
+                  <w:txbxContent>
+                    <w:p>
+                      <w:pPr>
+                        <w:pStyle w:val="Beschriftung"/>
+                        <w:rPr>
+                          <w:b/>
+                          <w:bCs/>
+                          <w:noProof/>
+                          <w:color w:val="FF0000"/>
+                        </w:rPr>
+                      </w:pPr>
+                      <w:r>
+                        <w:t xml:space="preserve">Abbildung </w:t>
+                      </w:r>
+                      <w:fldSimple w:instr=" SEQ Abbildung \* ARABIC ">
+                        <w:r>
+                          <w:rPr>
+                            <w:noProof/>
+                          </w:rPr>
+                          <w:t>1</w:t>
+                        </w:r>
+                      </w:fldSimple>
+                      <w:r>
+                        <w:t xml:space="preserve">: </w:t>
+                      </w:r>
+                      <w:r>
+                        <w:t>Use-Case Diagramm der Unterstützten Funktionen mit zusammenhängen</w:t>
+                      </w:r>
+                    </w:p>
+                  </w:txbxContent>
+                </v:textbox>
+                <w10:wrap type="topAndBottom" anchorx="margin"/>
+              </v:shape>
+            </w:pict>
+          </mc:Fallback>
+        </mc:AlternateContent>
+      </w:r>
+      <w:r>
         <w:rPr>
           <w:b/>
           <w:bCs/>
+          <w:noProof/>
           <w:color w:val="FF0000"/>
         </w:rPr>
-      </w:pPr>
-      <w:r>
-        <w:rPr>
-          <w:b/>
-          <w:bCs/>
-          <w:color w:val="FF0000"/>
-        </w:rPr>
-        <w:t>DIAGRAMM</w:t>
+        <w:drawing>
+          <wp:anchor distT="0" distB="0" distL="114300" distR="114300" simplePos="0" relativeHeight="251659264" behindDoc="0" locked="0" layoutInCell="1" allowOverlap="1" wp14:anchorId="4433CC99" wp14:editId="7185493F">
+            <wp:simplePos x="0" y="0"/>
+            <wp:positionH relativeFrom="margin">
+              <wp:align>left</wp:align>
+            </wp:positionH>
+            <wp:positionV relativeFrom="paragraph">
+              <wp:posOffset>415925</wp:posOffset>
+            </wp:positionV>
+            <wp:extent cx="5753100" cy="2324100"/>
+            <wp:effectExtent l="0" t="0" r="0" b="0"/>
+            <wp:wrapTopAndBottom/>
+            <wp:docPr id="9" name="Grafik 9"/>
+            <wp:cNvGraphicFramePr>
+              <a:graphicFrameLocks xmlns:a="http://schemas.openxmlformats.org/drawingml/2006/main" noChangeAspect="1"/>
+            </wp:cNvGraphicFramePr>
+            <a:graphic xmlns:a="http://schemas.openxmlformats.org/drawingml/2006/main">
+              <a:graphicData uri="http://schemas.openxmlformats.org/drawingml/2006/picture">
+                <pic:pic xmlns:pic="http://schemas.openxmlformats.org/drawingml/2006/picture">
+                  <pic:nvPicPr>
+                    <pic:cNvPr id="0" name="Picture 2"/>
+                    <pic:cNvPicPr>
+                      <a:picLocks noChangeAspect="1" noChangeArrowheads="1"/>
+                    </pic:cNvPicPr>
+                  </pic:nvPicPr>
+                  <pic:blipFill>
+                    <a:blip r:embed="rId8">
+                      <a:extLst>
+                        <a:ext uri="{28A0092B-C50C-407E-A947-70E740481C1C}">
+                          <a14:useLocalDpi xmlns:a14="http://schemas.microsoft.com/office/drawing/2010/main" val="0"/>
+                        </a:ext>
+                      </a:extLst>
+                    </a:blip>
+                    <a:srcRect/>
+                    <a:stretch>
+                      <a:fillRect/>
+                    </a:stretch>
+                  </pic:blipFill>
+                  <pic:spPr bwMode="auto">
+                    <a:xfrm>
+                      <a:off x="0" y="0"/>
+                      <a:ext cx="5753100" cy="2324100"/>
+                    </a:xfrm>
+                    <a:prstGeom prst="rect">
+                      <a:avLst/>
+                    </a:prstGeom>
+                    <a:noFill/>
+                    <a:ln>
+                      <a:noFill/>
+                    </a:ln>
+                  </pic:spPr>
+                </pic:pic>
+              </a:graphicData>
+            </a:graphic>
+            <wp14:sizeRelH relativeFrom="page">
+              <wp14:pctWidth>0</wp14:pctWidth>
+            </wp14:sizeRelH>
+            <wp14:sizeRelV relativeFrom="page">
+              <wp14:pctHeight>0</wp14:pctHeight>
+            </wp14:sizeRelV>
+          </wp:anchor>
+        </w:drawing>
+      </w:r>
+      <w:r>
+        <w:t>Use Cases (Diagramme und tabellarische Form)</w:t>
       </w:r>
       <w:bookmarkStart w:id="0" w:name="_GoBack"/>
       <w:bookmarkEnd w:id="0"/>
     </w:p>
-    <w:p/>
+    <w:p>
+      <w:r>
+        <w:br w:type="page"/>
+      </w:r>
+    </w:p>
     <w:tbl>
       <w:tblPr>
-        <w:tblStyle w:val="TableGrid"/>
+        <w:tblStyle w:val="Tabellenraster"/>
         <w:tblW w:w="9067" w:type="dxa"/>
         <w:tblLook w:val="04A0" w:firstRow="1" w:lastRow="0" w:firstColumn="1" w:lastColumn="0" w:noHBand="0" w:noVBand="1"/>
       </w:tblPr>
@@ -1038,6 +1211,7 @@
                 <w:b/>
                 <w:bCs/>
               </w:rPr>
+              <w:lastRenderedPageBreak/>
               <w:t>Öffnen</w:t>
             </w:r>
           </w:p>
@@ -1214,7 +1388,7 @@
           </w:tcPr>
           <w:p>
             <w:pPr>
-              <w:pStyle w:val="ListParagraph"/>
+              <w:pStyle w:val="Listenabsatz"/>
               <w:numPr>
                 <w:ilvl w:val="0"/>
                 <w:numId w:val="6"/>
@@ -1226,20 +1400,19 @@
           </w:p>
           <w:p>
             <w:pPr>
-              <w:pStyle w:val="ListParagraph"/>
+              <w:pStyle w:val="Listenabsatz"/>
               <w:numPr>
                 <w:ilvl w:val="1"/>
                 <w:numId w:val="6"/>
               </w:numPr>
             </w:pPr>
             <w:r>
-              <w:lastRenderedPageBreak/>
               <w:t>Validität verifizieren</w:t>
             </w:r>
           </w:p>
           <w:p>
             <w:pPr>
-              <w:pStyle w:val="ListParagraph"/>
+              <w:pStyle w:val="Listenabsatz"/>
               <w:numPr>
                 <w:ilvl w:val="1"/>
                 <w:numId w:val="6"/>
@@ -1251,7 +1424,7 @@
           </w:p>
           <w:p>
             <w:pPr>
-              <w:pStyle w:val="ListParagraph"/>
+              <w:pStyle w:val="Listenabsatz"/>
               <w:numPr>
                 <w:ilvl w:val="1"/>
                 <w:numId w:val="6"/>
@@ -1263,7 +1436,7 @@
           </w:p>
           <w:p>
             <w:pPr>
-              <w:pStyle w:val="ListParagraph"/>
+              <w:pStyle w:val="Listenabsatz"/>
               <w:numPr>
                 <w:ilvl w:val="1"/>
                 <w:numId w:val="6"/>
@@ -1275,7 +1448,7 @@
           </w:p>
           <w:p>
             <w:pPr>
-              <w:pStyle w:val="ListParagraph"/>
+              <w:pStyle w:val="Listenabsatz"/>
               <w:numPr>
                 <w:ilvl w:val="1"/>
                 <w:numId w:val="6"/>
@@ -1287,7 +1460,7 @@
           </w:p>
           <w:p>
             <w:pPr>
-              <w:pStyle w:val="ListParagraph"/>
+              <w:pStyle w:val="Listenabsatz"/>
               <w:numPr>
                 <w:ilvl w:val="1"/>
                 <w:numId w:val="6"/>
@@ -1299,7 +1472,7 @@
           </w:p>
           <w:p>
             <w:pPr>
-              <w:pStyle w:val="ListParagraph"/>
+              <w:pStyle w:val="Listenabsatz"/>
               <w:numPr>
                 <w:ilvl w:val="1"/>
                 <w:numId w:val="6"/>
@@ -1311,7 +1484,7 @@
           </w:p>
           <w:p>
             <w:pPr>
-              <w:pStyle w:val="ListParagraph"/>
+              <w:pStyle w:val="Listenabsatz"/>
               <w:numPr>
                 <w:ilvl w:val="0"/>
                 <w:numId w:val="6"/>
@@ -1330,7 +1503,6 @@
           </w:tcPr>
           <w:p>
             <w:r>
-              <w:lastRenderedPageBreak/>
               <w:t>Varianten</w:t>
             </w:r>
           </w:p>
@@ -1346,7 +1518,7 @@
           </w:p>
           <w:p>
             <w:pPr>
-              <w:pStyle w:val="ListParagraph"/>
+              <w:pStyle w:val="Listenabsatz"/>
               <w:numPr>
                 <w:ilvl w:val="0"/>
                 <w:numId w:val="7"/>
@@ -1358,7 +1530,7 @@
           </w:p>
           <w:p>
             <w:pPr>
-              <w:pStyle w:val="ListParagraph"/>
+              <w:pStyle w:val="Listenabsatz"/>
               <w:numPr>
                 <w:ilvl w:val="0"/>
                 <w:numId w:val="7"/>
@@ -1370,7 +1542,7 @@
           </w:p>
           <w:p>
             <w:pPr>
-              <w:pStyle w:val="ListParagraph"/>
+              <w:pStyle w:val="Listenabsatz"/>
               <w:numPr>
                 <w:ilvl w:val="0"/>
                 <w:numId w:val="7"/>
@@ -1386,7 +1558,7 @@
     <w:p/>
     <w:tbl>
       <w:tblPr>
-        <w:tblStyle w:val="TableGrid"/>
+        <w:tblStyle w:val="Tabellenraster"/>
         <w:tblW w:w="0" w:type="auto"/>
         <w:tblLook w:val="04A0" w:firstRow="1" w:lastRow="0" w:firstColumn="1" w:lastColumn="0" w:noHBand="0" w:noVBand="1"/>
       </w:tblPr>
@@ -1409,6 +1581,9 @@
               </w:rPr>
             </w:pPr>
             <w:r>
+              <w:br w:type="page"/>
+            </w:r>
+            <w:r>
               <w:rPr>
                 <w:b/>
                 <w:bCs/>
@@ -1589,7 +1764,7 @@
           </w:tcPr>
           <w:p>
             <w:pPr>
-              <w:pStyle w:val="ListParagraph"/>
+              <w:pStyle w:val="Listenabsatz"/>
               <w:numPr>
                 <w:ilvl w:val="0"/>
                 <w:numId w:val="10"/>
@@ -1601,7 +1776,7 @@
           </w:p>
           <w:p>
             <w:pPr>
-              <w:pStyle w:val="ListParagraph"/>
+              <w:pStyle w:val="Listenabsatz"/>
               <w:numPr>
                 <w:ilvl w:val="0"/>
                 <w:numId w:val="10"/>
@@ -1613,7 +1788,7 @@
           </w:p>
           <w:p>
             <w:pPr>
-              <w:pStyle w:val="ListParagraph"/>
+              <w:pStyle w:val="Listenabsatz"/>
               <w:numPr>
                 <w:ilvl w:val="1"/>
                 <w:numId w:val="10"/>
@@ -1625,7 +1800,7 @@
           </w:p>
           <w:p>
             <w:pPr>
-              <w:pStyle w:val="ListParagraph"/>
+              <w:pStyle w:val="Listenabsatz"/>
               <w:numPr>
                 <w:ilvl w:val="1"/>
                 <w:numId w:val="10"/>
@@ -1637,7 +1812,7 @@
           </w:p>
           <w:p>
             <w:pPr>
-              <w:pStyle w:val="ListParagraph"/>
+              <w:pStyle w:val="Listenabsatz"/>
               <w:numPr>
                 <w:ilvl w:val="1"/>
                 <w:numId w:val="10"/>
@@ -1649,7 +1824,7 @@
           </w:p>
           <w:p>
             <w:pPr>
-              <w:pStyle w:val="ListParagraph"/>
+              <w:pStyle w:val="Listenabsatz"/>
               <w:numPr>
                 <w:ilvl w:val="1"/>
                 <w:numId w:val="10"/>
@@ -1661,7 +1836,7 @@
           </w:p>
           <w:p>
             <w:pPr>
-              <w:pStyle w:val="ListParagraph"/>
+              <w:pStyle w:val="Listenabsatz"/>
               <w:numPr>
                 <w:ilvl w:val="1"/>
                 <w:numId w:val="10"/>
@@ -1673,7 +1848,7 @@
           </w:p>
           <w:p>
             <w:pPr>
-              <w:pStyle w:val="ListParagraph"/>
+              <w:pStyle w:val="Listenabsatz"/>
               <w:numPr>
                 <w:ilvl w:val="1"/>
                 <w:numId w:val="10"/>
@@ -1685,7 +1860,7 @@
           </w:p>
           <w:p>
             <w:pPr>
-              <w:pStyle w:val="ListParagraph"/>
+              <w:pStyle w:val="Listenabsatz"/>
               <w:numPr>
                 <w:ilvl w:val="1"/>
                 <w:numId w:val="10"/>
@@ -1719,7 +1894,7 @@
           </w:p>
           <w:p>
             <w:pPr>
-              <w:pStyle w:val="ListParagraph"/>
+              <w:pStyle w:val="Listenabsatz"/>
               <w:numPr>
                 <w:ilvl w:val="0"/>
                 <w:numId w:val="8"/>
@@ -1731,7 +1906,7 @@
           </w:p>
           <w:p>
             <w:pPr>
-              <w:pStyle w:val="ListParagraph"/>
+              <w:pStyle w:val="Listenabsatz"/>
               <w:numPr>
                 <w:ilvl w:val="0"/>
                 <w:numId w:val="8"/>
@@ -1743,7 +1918,7 @@
           </w:p>
           <w:p>
             <w:pPr>
-              <w:pStyle w:val="ListParagraph"/>
+              <w:pStyle w:val="Listenabsatz"/>
               <w:numPr>
                 <w:ilvl w:val="0"/>
                 <w:numId w:val="8"/>
@@ -1760,7 +1935,7 @@
           </w:p>
           <w:p>
             <w:pPr>
-              <w:pStyle w:val="ListParagraph"/>
+              <w:pStyle w:val="Listenabsatz"/>
               <w:numPr>
                 <w:ilvl w:val="0"/>
                 <w:numId w:val="9"/>
@@ -1772,7 +1947,7 @@
           </w:p>
           <w:p>
             <w:pPr>
-              <w:pStyle w:val="ListParagraph"/>
+              <w:pStyle w:val="Listenabsatz"/>
               <w:numPr>
                 <w:ilvl w:val="0"/>
                 <w:numId w:val="9"/>
@@ -1786,9 +1961,14 @@
       </w:tr>
     </w:tbl>
     <w:p/>
+    <w:p>
+      <w:r>
+        <w:br w:type="page"/>
+      </w:r>
+    </w:p>
     <w:tbl>
       <w:tblPr>
-        <w:tblStyle w:val="TableGrid"/>
+        <w:tblStyle w:val="Tabellenraster"/>
         <w:tblW w:w="0" w:type="auto"/>
         <w:tblLook w:val="04A0" w:firstRow="1" w:lastRow="0" w:firstColumn="1" w:lastColumn="0" w:noHBand="0" w:noVBand="1"/>
       </w:tblPr>
@@ -1811,6 +1991,10 @@
               </w:rPr>
             </w:pPr>
             <w:r>
+              <w:lastRenderedPageBreak/>
+              <w:br w:type="page"/>
+            </w:r>
+            <w:r>
               <w:rPr>
                 <w:b/>
                 <w:bCs/>
@@ -1837,7 +2021,13 @@
           </w:tcPr>
           <w:p>
             <w:r>
-              <w:t>Die Lautstärken werden relativ verändert und die Dateien werden geschrieben.</w:t>
+              <w:t xml:space="preserve">Die Lautstärken </w:t>
+            </w:r>
+            <w:r>
+              <w:t>der Dateien</w:t>
+            </w:r>
+            <w:r>
+              <w:t>werden relativ verändert und geschrieben.</w:t>
             </w:r>
           </w:p>
         </w:tc>
@@ -1991,7 +2181,7 @@
           </w:tcPr>
           <w:p>
             <w:pPr>
-              <w:pStyle w:val="ListParagraph"/>
+              <w:pStyle w:val="Listenabsatz"/>
               <w:numPr>
                 <w:ilvl w:val="0"/>
                 <w:numId w:val="11"/>
@@ -2003,7 +2193,7 @@
           </w:p>
           <w:p>
             <w:pPr>
-              <w:pStyle w:val="ListParagraph"/>
+              <w:pStyle w:val="Listenabsatz"/>
               <w:numPr>
                 <w:ilvl w:val="1"/>
                 <w:numId w:val="11"/>
@@ -2015,7 +2205,7 @@
           </w:p>
           <w:p>
             <w:pPr>
-              <w:pStyle w:val="ListParagraph"/>
+              <w:pStyle w:val="Listenabsatz"/>
               <w:numPr>
                 <w:ilvl w:val="1"/>
                 <w:numId w:val="11"/>
@@ -2027,20 +2217,19 @@
           </w:p>
           <w:p>
             <w:pPr>
-              <w:pStyle w:val="ListParagraph"/>
+              <w:pStyle w:val="Listenabsatz"/>
               <w:numPr>
                 <w:ilvl w:val="1"/>
                 <w:numId w:val="11"/>
               </w:numPr>
             </w:pPr>
             <w:r>
-              <w:lastRenderedPageBreak/>
               <w:t>Lesen</w:t>
             </w:r>
           </w:p>
           <w:p>
             <w:pPr>
-              <w:pStyle w:val="ListParagraph"/>
+              <w:pStyle w:val="Listenabsatz"/>
               <w:numPr>
                 <w:ilvl w:val="1"/>
                 <w:numId w:val="11"/>
@@ -2052,7 +2241,7 @@
           </w:p>
           <w:p>
             <w:pPr>
-              <w:pStyle w:val="ListParagraph"/>
+              <w:pStyle w:val="Listenabsatz"/>
               <w:numPr>
                 <w:ilvl w:val="1"/>
                 <w:numId w:val="11"/>
@@ -2064,7 +2253,7 @@
           </w:p>
           <w:p>
             <w:pPr>
-              <w:pStyle w:val="ListParagraph"/>
+              <w:pStyle w:val="Listenabsatz"/>
               <w:numPr>
                 <w:ilvl w:val="1"/>
                 <w:numId w:val="11"/>
@@ -2076,7 +2265,7 @@
           </w:p>
           <w:p>
             <w:pPr>
-              <w:pStyle w:val="ListParagraph"/>
+              <w:pStyle w:val="Listenabsatz"/>
               <w:numPr>
                 <w:ilvl w:val="1"/>
                 <w:numId w:val="11"/>
@@ -2088,7 +2277,7 @@
           </w:p>
           <w:p>
             <w:pPr>
-              <w:pStyle w:val="ListParagraph"/>
+              <w:pStyle w:val="Listenabsatz"/>
               <w:numPr>
                 <w:ilvl w:val="1"/>
                 <w:numId w:val="11"/>
@@ -2107,7 +2296,6 @@
           </w:tcPr>
           <w:p>
             <w:r>
-              <w:lastRenderedPageBreak/>
               <w:t>Varianten</w:t>
             </w:r>
           </w:p>
@@ -2123,7 +2311,7 @@
           </w:p>
           <w:p>
             <w:pPr>
-              <w:pStyle w:val="ListParagraph"/>
+              <w:pStyle w:val="Listenabsatz"/>
               <w:numPr>
                 <w:ilvl w:val="0"/>
                 <w:numId w:val="13"/>
@@ -2135,7 +2323,7 @@
           </w:p>
           <w:p>
             <w:pPr>
-              <w:pStyle w:val="ListParagraph"/>
+              <w:pStyle w:val="Listenabsatz"/>
               <w:numPr>
                 <w:ilvl w:val="0"/>
                 <w:numId w:val="13"/>
@@ -2147,7 +2335,7 @@
           </w:p>
           <w:p>
             <w:pPr>
-              <w:pStyle w:val="ListParagraph"/>
+              <w:pStyle w:val="Listenabsatz"/>
               <w:numPr>
                 <w:ilvl w:val="0"/>
                 <w:numId w:val="13"/>
@@ -2164,7 +2352,7 @@
           </w:p>
           <w:p>
             <w:pPr>
-              <w:pStyle w:val="ListParagraph"/>
+              <w:pStyle w:val="Listenabsatz"/>
               <w:numPr>
                 <w:ilvl w:val="0"/>
                 <w:numId w:val="12"/>
@@ -2176,7 +2364,7 @@
           </w:p>
           <w:p>
             <w:pPr>
-              <w:pStyle w:val="ListParagraph"/>
+              <w:pStyle w:val="Listenabsatz"/>
               <w:numPr>
                 <w:ilvl w:val="0"/>
                 <w:numId w:val="12"/>
@@ -2192,7 +2380,7 @@
     <w:p/>
     <w:tbl>
       <w:tblPr>
-        <w:tblStyle w:val="TableGrid"/>
+        <w:tblStyle w:val="Tabellenraster"/>
         <w:tblW w:w="0" w:type="auto"/>
         <w:tblLook w:val="04A0" w:firstRow="1" w:lastRow="0" w:firstColumn="1" w:lastColumn="0" w:noHBand="0" w:noVBand="1"/>
       </w:tblPr>
@@ -2214,6 +2402,9 @@
                 <w:bCs/>
               </w:rPr>
             </w:pPr>
+            <w:r>
+              <w:br w:type="page"/>
+            </w:r>
             <w:proofErr w:type="spellStart"/>
             <w:r>
               <w:rPr>
@@ -2375,7 +2566,13 @@
           </w:tcPr>
           <w:p>
             <w:r>
-              <w:t>Die Dateien wurden umgeschrieben und sind nun so laut wie die Referenzdateien.</w:t>
+              <w:t xml:space="preserve">Die Dateien wurden umgeschrieben und sind nun so laut wie die </w:t>
+            </w:r>
+            <w:r>
+              <w:t>Referenzen</w:t>
+            </w:r>
+            <w:r>
+              <w:t>.</w:t>
             </w:r>
           </w:p>
         </w:tc>
@@ -2397,7 +2594,7 @@
           </w:tcPr>
           <w:p>
             <w:pPr>
-              <w:pStyle w:val="ListParagraph"/>
+              <w:pStyle w:val="Listenabsatz"/>
               <w:numPr>
                 <w:ilvl w:val="0"/>
                 <w:numId w:val="14"/>
@@ -2409,7 +2606,7 @@
           </w:p>
           <w:p>
             <w:pPr>
-              <w:pStyle w:val="ListParagraph"/>
+              <w:pStyle w:val="Listenabsatz"/>
               <w:numPr>
                 <w:ilvl w:val="0"/>
                 <w:numId w:val="14"/>
@@ -2421,7 +2618,7 @@
           </w:p>
           <w:p>
             <w:pPr>
-              <w:pStyle w:val="ListParagraph"/>
+              <w:pStyle w:val="Listenabsatz"/>
               <w:numPr>
                 <w:ilvl w:val="1"/>
                 <w:numId w:val="14"/>
@@ -2433,7 +2630,7 @@
           </w:p>
           <w:p>
             <w:pPr>
-              <w:pStyle w:val="ListParagraph"/>
+              <w:pStyle w:val="Listenabsatz"/>
               <w:numPr>
                 <w:ilvl w:val="1"/>
                 <w:numId w:val="14"/>
@@ -2445,7 +2642,7 @@
           </w:p>
           <w:p>
             <w:pPr>
-              <w:pStyle w:val="ListParagraph"/>
+              <w:pStyle w:val="Listenabsatz"/>
               <w:numPr>
                 <w:ilvl w:val="1"/>
                 <w:numId w:val="14"/>
@@ -2457,7 +2654,7 @@
           </w:p>
           <w:p>
             <w:pPr>
-              <w:pStyle w:val="ListParagraph"/>
+              <w:pStyle w:val="Listenabsatz"/>
               <w:numPr>
                 <w:ilvl w:val="1"/>
                 <w:numId w:val="14"/>
@@ -2469,7 +2666,7 @@
           </w:p>
           <w:p>
             <w:pPr>
-              <w:pStyle w:val="ListParagraph"/>
+              <w:pStyle w:val="Listenabsatz"/>
               <w:numPr>
                 <w:ilvl w:val="1"/>
                 <w:numId w:val="14"/>
@@ -2481,7 +2678,7 @@
           </w:p>
           <w:p>
             <w:pPr>
-              <w:pStyle w:val="ListParagraph"/>
+              <w:pStyle w:val="Listenabsatz"/>
               <w:numPr>
                 <w:ilvl w:val="1"/>
                 <w:numId w:val="14"/>
@@ -2493,7 +2690,7 @@
           </w:p>
           <w:p>
             <w:pPr>
-              <w:pStyle w:val="ListParagraph"/>
+              <w:pStyle w:val="Listenabsatz"/>
               <w:numPr>
                 <w:ilvl w:val="1"/>
                 <w:numId w:val="14"/>
@@ -2524,10 +2721,13 @@
             <w:r>
               <w:t>2.1:</w:t>
             </w:r>
+            <w:r>
+              <w:t xml:space="preserve"> </w:t>
+            </w:r>
           </w:p>
           <w:p>
             <w:pPr>
-              <w:pStyle w:val="ListParagraph"/>
+              <w:pStyle w:val="Listenabsatz"/>
               <w:numPr>
                 <w:ilvl w:val="0"/>
                 <w:numId w:val="15"/>
@@ -2539,7 +2739,7 @@
           </w:p>
           <w:p>
             <w:pPr>
-              <w:pStyle w:val="ListParagraph"/>
+              <w:pStyle w:val="Listenabsatz"/>
               <w:numPr>
                 <w:ilvl w:val="0"/>
                 <w:numId w:val="15"/>
@@ -2551,7 +2751,7 @@
           </w:p>
           <w:p>
             <w:pPr>
-              <w:pStyle w:val="ListParagraph"/>
+              <w:pStyle w:val="Listenabsatz"/>
               <w:numPr>
                 <w:ilvl w:val="0"/>
                 <w:numId w:val="15"/>
@@ -2568,7 +2768,7 @@
           </w:p>
           <w:p>
             <w:pPr>
-              <w:pStyle w:val="ListParagraph"/>
+              <w:pStyle w:val="Listenabsatz"/>
               <w:numPr>
                 <w:ilvl w:val="0"/>
                 <w:numId w:val="16"/>
@@ -2580,7 +2780,7 @@
           </w:p>
           <w:p>
             <w:pPr>
-              <w:pStyle w:val="ListParagraph"/>
+              <w:pStyle w:val="Listenabsatz"/>
               <w:numPr>
                 <w:ilvl w:val="0"/>
                 <w:numId w:val="16"/>
@@ -2593,10 +2793,9 @@
         </w:tc>
       </w:tr>
     </w:tbl>
-    <w:p/>
-    <w:p>
-      <w:pPr>
-        <w:pStyle w:val="Heading2"/>
+    <w:p>
+      <w:pPr>
+        <w:pStyle w:val="berschrift2"/>
         <w:spacing w:line="276" w:lineRule="auto"/>
       </w:pPr>
       <w:r>
@@ -2628,7 +2827,7 @@
                     <pic:cNvPicPr/>
                   </pic:nvPicPr>
                   <pic:blipFill>
-                    <a:blip r:embed="rId8">
+                    <a:blip r:embed="rId9">
                       <a:extLst>
                         <a:ext uri="{28A0092B-C50C-407E-A947-70E740481C1C}">
                           <a14:useLocalDpi xmlns:a14="http://schemas.microsoft.com/office/drawing/2010/main" val="0"/>
@@ -2657,7 +2856,7 @@
     </w:p>
     <w:p>
       <w:pPr>
-        <w:pStyle w:val="Caption"/>
+        <w:pStyle w:val="Beschriftung"/>
       </w:pPr>
       <w:r>
         <w:t xml:space="preserve">Abbildung </w:t>
@@ -2684,7 +2883,7 @@
         <w:rPr>
           <w:noProof/>
         </w:rPr>
-        <w:t>1</w:t>
+        <w:t>2</w:t>
       </w:r>
       <w:r>
         <w:rPr>
@@ -2698,7 +2897,7 @@
     </w:p>
     <w:p>
       <w:pPr>
-        <w:pStyle w:val="Heading2"/>
+        <w:pStyle w:val="berschrift2"/>
         <w:spacing w:line="276" w:lineRule="auto"/>
       </w:pPr>
       <w:r>
@@ -2730,7 +2929,7 @@
                     <pic:cNvPicPr/>
                   </pic:nvPicPr>
                   <pic:blipFill>
-                    <a:blip r:embed="rId9">
+                    <a:blip r:embed="rId10">
                       <a:extLst>
                         <a:ext uri="{28A0092B-C50C-407E-A947-70E740481C1C}">
                           <a14:useLocalDpi xmlns:a14="http://schemas.microsoft.com/office/drawing/2010/main" val="0"/>
@@ -2759,7 +2958,7 @@
     </w:p>
     <w:p>
       <w:pPr>
-        <w:pStyle w:val="Caption"/>
+        <w:pStyle w:val="Beschriftung"/>
       </w:pPr>
       <w:r>
         <w:t xml:space="preserve">Abbildung </w:t>
@@ -2786,7 +2985,7 @@
         <w:rPr>
           <w:noProof/>
         </w:rPr>
-        <w:t>2</w:t>
+        <w:t>3</w:t>
       </w:r>
       <w:r>
         <w:rPr>
@@ -2800,7 +2999,7 @@
     </w:p>
     <w:p>
       <w:pPr>
-        <w:pStyle w:val="Heading2"/>
+        <w:pStyle w:val="berschrift2"/>
         <w:spacing w:line="276" w:lineRule="auto"/>
       </w:pPr>
       <w:r>
@@ -2832,7 +3031,7 @@
                     <pic:cNvPicPr/>
                   </pic:nvPicPr>
                   <pic:blipFill>
-                    <a:blip r:embed="rId10">
+                    <a:blip r:embed="rId11">
                       <a:extLst>
                         <a:ext uri="{28A0092B-C50C-407E-A947-70E740481C1C}">
                           <a14:useLocalDpi xmlns:a14="http://schemas.microsoft.com/office/drawing/2010/main" val="0"/>
@@ -2861,7 +3060,7 @@
     </w:p>
     <w:p>
       <w:pPr>
-        <w:pStyle w:val="Caption"/>
+        <w:pStyle w:val="Beschriftung"/>
       </w:pPr>
       <w:r>
         <w:t xml:space="preserve">Abbildung </w:t>
@@ -2888,7 +3087,7 @@
         <w:rPr>
           <w:noProof/>
         </w:rPr>
-        <w:t>3</w:t>
+        <w:t>4</w:t>
       </w:r>
       <w:r>
         <w:rPr>
@@ -2915,7 +3114,7 @@
     </w:p>
     <w:p>
       <w:pPr>
-        <w:pStyle w:val="Heading2"/>
+        <w:pStyle w:val="berschrift2"/>
         <w:spacing w:line="276" w:lineRule="auto"/>
       </w:pPr>
       <w:r>
@@ -2951,7 +3150,7 @@
                     <pic:cNvPicPr/>
                   </pic:nvPicPr>
                   <pic:blipFill>
-                    <a:blip r:embed="rId11">
+                    <a:blip r:embed="rId12">
                       <a:extLst>
                         <a:ext uri="{28A0092B-C50C-407E-A947-70E740481C1C}">
                           <a14:useLocalDpi xmlns:a14="http://schemas.microsoft.com/office/drawing/2010/main" val="0"/>
@@ -2980,7 +3179,7 @@
     </w:p>
     <w:p>
       <w:pPr>
-        <w:pStyle w:val="Caption"/>
+        <w:pStyle w:val="Beschriftung"/>
         <w:spacing w:line="276" w:lineRule="auto"/>
       </w:pPr>
       <w:r>
@@ -3012,7 +3211,7 @@
                     <pic:cNvPicPr/>
                   </pic:nvPicPr>
                   <pic:blipFill>
-                    <a:blip r:embed="rId12">
+                    <a:blip r:embed="rId13">
                       <a:extLst>
                         <a:ext uri="{28A0092B-C50C-407E-A947-70E740481C1C}">
                           <a14:useLocalDpi xmlns:a14="http://schemas.microsoft.com/office/drawing/2010/main" val="0"/>
@@ -3041,70 +3240,49 @@
       <w:r>
         <w:t xml:space="preserve">Abbildung </w:t>
       </w:r>
-      <w:r>
-        <w:fldChar w:fldCharType="begin"/>
-      </w:r>
-      <w:r>
-        <w:instrText xml:space="preserve"> SEQ Abbildung \* ARABIC </w:instrText>
-      </w:r>
-      <w:r>
-        <w:fldChar w:fldCharType="separate"/>
-      </w:r>
-      <w:r>
-        <w:rPr>
-          <w:noProof/>
-        </w:rPr>
-        <w:t>4</w:t>
-      </w:r>
-      <w:r>
-        <w:rPr>
-          <w:noProof/>
-        </w:rPr>
-        <w:fldChar w:fldCharType="end"/>
-      </w:r>
+      <w:fldSimple w:instr=" SEQ Abbildung \* ARABIC ">
+        <w:r>
+          <w:rPr>
+            <w:noProof/>
+          </w:rPr>
+          <w:t>5</w:t>
+        </w:r>
+      </w:fldSimple>
       <w:r>
         <w:t>: Zustandsdiagramm einer Audiodatei auf der Oberfläche</w:t>
       </w:r>
     </w:p>
     <w:p>
       <w:pPr>
-        <w:pStyle w:val="Caption"/>
+        <w:pStyle w:val="Beschriftung"/>
       </w:pPr>
       <w:r>
         <w:t xml:space="preserve">Abbildung </w:t>
       </w:r>
-      <w:r>
-        <w:fldChar w:fldCharType="begin"/>
-      </w:r>
-      <w:r>
-        <w:instrText xml:space="preserve"> SEQ Abbildung \* ARABIC </w:instrText>
-      </w:r>
-      <w:r>
-        <w:fldChar w:fldCharType="separate"/>
-      </w:r>
-      <w:r>
-        <w:rPr>
-          <w:noProof/>
-        </w:rPr>
-        <w:t>5</w:t>
-      </w:r>
-      <w:r>
-        <w:rPr>
-          <w:noProof/>
-        </w:rPr>
-        <w:fldChar w:fldCharType="end"/>
-      </w:r>
+      <w:fldSimple w:instr=" SEQ Abbildung \* ARABIC ">
+        <w:r>
+          <w:rPr>
+            <w:noProof/>
+          </w:rPr>
+          <w:t>6</w:t>
+        </w:r>
+      </w:fldSimple>
       <w:r>
         <w:t>: Zustandsdiagramm der Anwendungsoberfläche</w:t>
       </w:r>
     </w:p>
-    <w:p/>
-    <w:p>
-      <w:pPr>
-        <w:pStyle w:val="Heading1"/>
+    <w:p>
+      <w:r>
+        <w:br w:type="page"/>
+      </w:r>
+    </w:p>
+    <w:p>
+      <w:pPr>
+        <w:pStyle w:val="berschrift1"/>
         <w:spacing w:line="276" w:lineRule="auto"/>
       </w:pPr>
       <w:r>
+        <w:lastRenderedPageBreak/>
         <w:t>Implementierung</w:t>
       </w:r>
     </w:p>
@@ -3207,20 +3385,19 @@
       <w:pPr>
         <w:spacing w:line="276" w:lineRule="auto"/>
         <w:rPr>
-          <w:rStyle w:val="SubtleEmphasis"/>
-        </w:rPr>
-      </w:pPr>
-      <w:r>
-        <w:rPr>
-          <w:rStyle w:val="SubtleEmphasis"/>
-        </w:rPr>
-        <w:lastRenderedPageBreak/>
+          <w:rStyle w:val="SchwacheHervorhebung"/>
+        </w:rPr>
+      </w:pPr>
+      <w:r>
+        <w:rPr>
+          <w:rStyle w:val="SchwacheHervorhebung"/>
+        </w:rPr>
         <w:t>Beschreiben Sie die Rahmenbedingungen und begründen Sie kurz die Wahl der verwendeten Toolkits. Listen Sie die erfüllten sowie nicht erfüllten Anforderungen, und erläutern Sie, welchen individuellen Beitrag jedes Teammitglied geleistet hat.</w:t>
       </w:r>
     </w:p>
     <w:p>
       <w:pPr>
-        <w:pStyle w:val="Heading2"/>
+        <w:pStyle w:val="berschrift2"/>
         <w:spacing w:line="276" w:lineRule="auto"/>
       </w:pPr>
       <w:r>
@@ -3232,7 +3409,7 @@
         <w:spacing w:line="276" w:lineRule="auto"/>
         <w:jc w:val="both"/>
         <w:rPr>
-          <w:rStyle w:val="SubtleEmphasis"/>
+          <w:rStyle w:val="SchwacheHervorhebung"/>
           <w:i w:val="0"/>
           <w:iCs w:val="0"/>
           <w:color w:val="000000" w:themeColor="text1"/>
@@ -3240,7 +3417,7 @@
       </w:pPr>
       <w:r>
         <w:rPr>
-          <w:rStyle w:val="SubtleEmphasis"/>
+          <w:rStyle w:val="SchwacheHervorhebung"/>
           <w:i w:val="0"/>
           <w:iCs w:val="0"/>
           <w:color w:val="000000" w:themeColor="text1"/>
@@ -3253,7 +3430,7 @@
         <w:spacing w:line="276" w:lineRule="auto"/>
         <w:jc w:val="both"/>
         <w:rPr>
-          <w:rStyle w:val="SubtleEmphasis"/>
+          <w:rStyle w:val="SchwacheHervorhebung"/>
           <w:i w:val="0"/>
           <w:iCs w:val="0"/>
           <w:color w:val="000000" w:themeColor="text1"/>
@@ -3261,7 +3438,7 @@
       </w:pPr>
       <w:r>
         <w:rPr>
-          <w:rStyle w:val="SubtleEmphasis"/>
+          <w:rStyle w:val="SchwacheHervorhebung"/>
           <w:i w:val="0"/>
           <w:iCs w:val="0"/>
           <w:color w:val="000000" w:themeColor="text1"/>
@@ -3270,7 +3447,7 @@
       </w:r>
       <w:r>
         <w:rPr>
-          <w:rStyle w:val="SubtleEmphasis"/>
+          <w:rStyle w:val="SchwacheHervorhebung"/>
           <w:i w:val="0"/>
           <w:iCs w:val="0"/>
           <w:color w:val="000000" w:themeColor="text1"/>
@@ -3279,7 +3456,7 @@
       </w:r>
       <w:r>
         <w:rPr>
-          <w:rStyle w:val="SubtleEmphasis"/>
+          <w:rStyle w:val="SchwacheHervorhebung"/>
           <w:i w:val="0"/>
           <w:iCs w:val="0"/>
           <w:color w:val="000000" w:themeColor="text1"/>
@@ -3288,7 +3465,7 @@
       </w:r>
       <w:r>
         <w:rPr>
-          <w:rStyle w:val="SubtleEmphasis"/>
+          <w:rStyle w:val="SchwacheHervorhebung"/>
           <w:i w:val="0"/>
           <w:iCs w:val="0"/>
           <w:color w:val="000000" w:themeColor="text1"/>
@@ -3297,7 +3474,7 @@
       </w:r>
       <w:r>
         <w:rPr>
-          <w:rStyle w:val="SubtleEmphasis"/>
+          <w:rStyle w:val="SchwacheHervorhebung"/>
           <w:i w:val="0"/>
           <w:iCs w:val="0"/>
           <w:color w:val="000000" w:themeColor="text1"/>
@@ -3306,7 +3483,7 @@
       </w:r>
       <w:r>
         <w:rPr>
-          <w:rStyle w:val="SubtleEmphasis"/>
+          <w:rStyle w:val="SchwacheHervorhebung"/>
           <w:i w:val="0"/>
           <w:iCs w:val="0"/>
           <w:color w:val="000000" w:themeColor="text1"/>
@@ -3315,7 +3492,7 @@
       </w:r>
       <w:r>
         <w:rPr>
-          <w:rStyle w:val="SubtleEmphasis"/>
+          <w:rStyle w:val="SchwacheHervorhebung"/>
           <w:i w:val="0"/>
           <w:iCs w:val="0"/>
           <w:color w:val="000000" w:themeColor="text1"/>
@@ -3324,7 +3501,7 @@
       </w:r>
       <w:r>
         <w:rPr>
-          <w:rStyle w:val="SubtleEmphasis"/>
+          <w:rStyle w:val="SchwacheHervorhebung"/>
           <w:i w:val="0"/>
           <w:iCs w:val="0"/>
           <w:color w:val="000000" w:themeColor="text1"/>
@@ -3333,7 +3510,7 @@
       </w:r>
       <w:r>
         <w:rPr>
-          <w:rStyle w:val="SubtleEmphasis"/>
+          <w:rStyle w:val="SchwacheHervorhebung"/>
           <w:i w:val="0"/>
           <w:iCs w:val="0"/>
           <w:color w:val="000000" w:themeColor="text1"/>
@@ -3342,7 +3519,7 @@
       </w:r>
       <w:r>
         <w:rPr>
-          <w:rStyle w:val="SubtleEmphasis"/>
+          <w:rStyle w:val="SchwacheHervorhebung"/>
           <w:i w:val="0"/>
           <w:iCs w:val="0"/>
           <w:color w:val="000000" w:themeColor="text1"/>
@@ -3351,7 +3528,7 @@
       </w:r>
       <w:r>
         <w:rPr>
-          <w:rStyle w:val="SubtleEmphasis"/>
+          <w:rStyle w:val="SchwacheHervorhebung"/>
           <w:i w:val="0"/>
           <w:iCs w:val="0"/>
           <w:color w:val="000000" w:themeColor="text1"/>
@@ -3364,7 +3541,7 @@
         <w:spacing w:line="276" w:lineRule="auto"/>
         <w:jc w:val="both"/>
         <w:rPr>
-          <w:rStyle w:val="SubtleEmphasis"/>
+          <w:rStyle w:val="SchwacheHervorhebung"/>
           <w:i w:val="0"/>
           <w:iCs w:val="0"/>
           <w:color w:val="000000" w:themeColor="text1"/>
@@ -3372,7 +3549,7 @@
       </w:pPr>
       <w:r>
         <w:rPr>
-          <w:rStyle w:val="SubtleEmphasis"/>
+          <w:rStyle w:val="SchwacheHervorhebung"/>
           <w:i w:val="0"/>
           <w:iCs w:val="0"/>
           <w:color w:val="000000" w:themeColor="text1"/>
@@ -3381,7 +3558,7 @@
       </w:r>
       <w:r>
         <w:rPr>
-          <w:rStyle w:val="SubtleEmphasis"/>
+          <w:rStyle w:val="SchwacheHervorhebung"/>
           <w:i w:val="0"/>
           <w:iCs w:val="0"/>
           <w:color w:val="000000" w:themeColor="text1"/>
@@ -3394,7 +3571,7 @@
         <w:spacing w:line="276" w:lineRule="auto"/>
         <w:jc w:val="both"/>
         <w:rPr>
-          <w:rStyle w:val="SubtleEmphasis"/>
+          <w:rStyle w:val="SchwacheHervorhebung"/>
           <w:i w:val="0"/>
           <w:iCs w:val="0"/>
           <w:color w:val="000000" w:themeColor="text1"/>
@@ -3402,7 +3579,7 @@
       </w:pPr>
       <w:r>
         <w:rPr>
-          <w:rStyle w:val="SubtleEmphasis"/>
+          <w:rStyle w:val="SchwacheHervorhebung"/>
           <w:i w:val="0"/>
           <w:iCs w:val="0"/>
           <w:color w:val="000000" w:themeColor="text1"/>
@@ -3411,7 +3588,7 @@
       </w:r>
       <w:r>
         <w:rPr>
-          <w:rStyle w:val="SubtleEmphasis"/>
+          <w:rStyle w:val="SchwacheHervorhebung"/>
           <w:i w:val="0"/>
           <w:iCs w:val="0"/>
           <w:color w:val="000000" w:themeColor="text1"/>
@@ -3420,7 +3597,7 @@
       </w:r>
       <w:r>
         <w:rPr>
-          <w:rStyle w:val="SubtleEmphasis"/>
+          <w:rStyle w:val="SchwacheHervorhebung"/>
           <w:i w:val="0"/>
           <w:iCs w:val="0"/>
           <w:color w:val="000000" w:themeColor="text1"/>
@@ -3433,7 +3610,7 @@
         <w:spacing w:line="276" w:lineRule="auto"/>
         <w:jc w:val="both"/>
         <w:rPr>
-          <w:rStyle w:val="SubtleEmphasis"/>
+          <w:rStyle w:val="SchwacheHervorhebung"/>
           <w:i w:val="0"/>
           <w:iCs w:val="0"/>
           <w:color w:val="000000" w:themeColor="text1"/>
@@ -3441,7 +3618,7 @@
       </w:pPr>
       <w:r>
         <w:rPr>
-          <w:rStyle w:val="SubtleEmphasis"/>
+          <w:rStyle w:val="SchwacheHervorhebung"/>
           <w:i w:val="0"/>
           <w:iCs w:val="0"/>
           <w:color w:val="000000" w:themeColor="text1"/>
@@ -3450,7 +3627,7 @@
       </w:r>
       <w:r>
         <w:rPr>
-          <w:rStyle w:val="SubtleEmphasis"/>
+          <w:rStyle w:val="SchwacheHervorhebung"/>
           <w:i w:val="0"/>
           <w:iCs w:val="0"/>
           <w:color w:val="000000" w:themeColor="text1"/>
@@ -3459,7 +3636,7 @@
       </w:r>
       <w:r>
         <w:rPr>
-          <w:rStyle w:val="SubtleEmphasis"/>
+          <w:rStyle w:val="SchwacheHervorhebung"/>
           <w:i w:val="0"/>
           <w:iCs w:val="0"/>
           <w:color w:val="000000" w:themeColor="text1"/>
@@ -3468,7 +3645,7 @@
       </w:r>
       <w:r>
         <w:rPr>
-          <w:rStyle w:val="SubtleEmphasis"/>
+          <w:rStyle w:val="SchwacheHervorhebung"/>
           <w:i w:val="0"/>
           <w:iCs w:val="0"/>
           <w:color w:val="000000" w:themeColor="text1"/>
@@ -3477,7 +3654,7 @@
       </w:r>
       <w:r>
         <w:rPr>
-          <w:rStyle w:val="SubtleEmphasis"/>
+          <w:rStyle w:val="SchwacheHervorhebung"/>
           <w:i w:val="0"/>
           <w:iCs w:val="0"/>
           <w:color w:val="000000" w:themeColor="text1"/>
@@ -3497,7 +3674,7 @@
     </w:p>
     <w:p>
       <w:pPr>
-        <w:pStyle w:val="Heading2"/>
+        <w:pStyle w:val="berschrift2"/>
         <w:spacing w:line="276" w:lineRule="auto"/>
       </w:pPr>
       <w:r>
@@ -3509,7 +3686,7 @@
         <w:spacing w:line="276" w:lineRule="auto"/>
         <w:jc w:val="both"/>
         <w:rPr>
-          <w:rStyle w:val="SubtleEmphasis"/>
+          <w:rStyle w:val="SchwacheHervorhebung"/>
           <w:i w:val="0"/>
           <w:iCs w:val="0"/>
           <w:color w:val="000000" w:themeColor="text1"/>
@@ -3517,7 +3694,7 @@
       </w:pPr>
       <w:r>
         <w:rPr>
-          <w:rStyle w:val="SubtleEmphasis"/>
+          <w:rStyle w:val="SchwacheHervorhebung"/>
           <w:i w:val="0"/>
           <w:iCs w:val="0"/>
           <w:color w:val="000000" w:themeColor="text1"/>
@@ -3526,7 +3703,7 @@
       </w:r>
       <w:r>
         <w:rPr>
-          <w:rStyle w:val="SubtleEmphasis"/>
+          <w:rStyle w:val="SchwacheHervorhebung"/>
           <w:i w:val="0"/>
           <w:iCs w:val="0"/>
           <w:color w:val="000000" w:themeColor="text1"/>
@@ -3535,7 +3712,7 @@
       </w:r>
       <w:r>
         <w:rPr>
-          <w:rStyle w:val="SubtleEmphasis"/>
+          <w:rStyle w:val="SchwacheHervorhebung"/>
           <w:i w:val="0"/>
           <w:iCs w:val="0"/>
           <w:color w:val="000000" w:themeColor="text1"/>
@@ -3544,7 +3721,7 @@
       </w:r>
       <w:r>
         <w:rPr>
-          <w:rStyle w:val="SubtleEmphasis"/>
+          <w:rStyle w:val="SchwacheHervorhebung"/>
           <w:i w:val="0"/>
           <w:iCs w:val="0"/>
           <w:color w:val="000000" w:themeColor="text1"/>
@@ -3554,7 +3731,7 @@
     </w:p>
     <w:p>
       <w:pPr>
-        <w:pStyle w:val="Heading2"/>
+        <w:pStyle w:val="berschrift2"/>
         <w:spacing w:line="276" w:lineRule="auto"/>
       </w:pPr>
       <w:r>
@@ -3586,7 +3763,7 @@
                     <pic:cNvPicPr/>
                   </pic:nvPicPr>
                   <pic:blipFill>
-                    <a:blip r:embed="rId13" cstate="print">
+                    <a:blip r:embed="rId14" cstate="print">
                       <a:extLst>
                         <a:ext uri="{28A0092B-C50C-407E-A947-70E740481C1C}">
                           <a14:useLocalDpi xmlns:a14="http://schemas.microsoft.com/office/drawing/2010/main" val="0"/>
@@ -3615,7 +3792,7 @@
     </w:p>
     <w:p>
       <w:pPr>
-        <w:pStyle w:val="Caption"/>
+        <w:pStyle w:val="Beschriftung"/>
       </w:pPr>
       <w:r>
         <w:t xml:space="preserve">Abbildung </w:t>
@@ -3642,7 +3819,7 @@
         <w:rPr>
           <w:noProof/>
         </w:rPr>
-        <w:t>6</w:t>
+        <w:t>7</w:t>
       </w:r>
       <w:r>
         <w:rPr>
@@ -3659,10 +3836,24 @@
     </w:p>
     <w:p>
       <w:pPr>
-        <w:pStyle w:val="Heading1"/>
+        <w:rPr>
+          <w:rFonts w:asciiTheme="majorHAnsi" w:eastAsiaTheme="majorEastAsia" w:hAnsiTheme="majorHAnsi" w:cstheme="majorBidi"/>
+          <w:color w:val="2F5496" w:themeColor="accent1" w:themeShade="BF"/>
+          <w:sz w:val="32"/>
+          <w:szCs w:val="32"/>
+        </w:rPr>
+      </w:pPr>
+      <w:r>
+        <w:br w:type="page"/>
+      </w:r>
+    </w:p>
+    <w:p>
+      <w:pPr>
+        <w:pStyle w:val="berschrift1"/>
         <w:spacing w:line="276" w:lineRule="auto"/>
       </w:pPr>
       <w:r>
+        <w:lastRenderedPageBreak/>
         <w:t>Reflexion</w:t>
       </w:r>
     </w:p>
@@ -3670,107 +3861,107 @@
       <w:pPr>
         <w:spacing w:line="276" w:lineRule="auto"/>
         <w:rPr>
-          <w:rStyle w:val="SubtleEmphasis"/>
-        </w:rPr>
-      </w:pPr>
-      <w:r>
-        <w:rPr>
-          <w:rStyle w:val="SubtleEmphasis"/>
+          <w:rStyle w:val="SchwacheHervorhebung"/>
+        </w:rPr>
+      </w:pPr>
+      <w:r>
+        <w:rPr>
+          <w:rStyle w:val="SchwacheHervorhebung"/>
         </w:rPr>
         <w:t>Vergleichen Sie die frühe Planung in den ersten Wochen mit den dem Ergebnis am Ende.</w:t>
       </w:r>
     </w:p>
     <w:p>
       <w:pPr>
-        <w:pStyle w:val="ListParagraph"/>
+        <w:pStyle w:val="Listenabsatz"/>
         <w:numPr>
           <w:ilvl w:val="0"/>
           <w:numId w:val="1"/>
         </w:numPr>
         <w:spacing w:line="276" w:lineRule="auto"/>
         <w:rPr>
-          <w:rStyle w:val="SubtleEmphasis"/>
-        </w:rPr>
-      </w:pPr>
-      <w:r>
-        <w:rPr>
-          <w:rStyle w:val="SubtleEmphasis"/>
+          <w:rStyle w:val="SchwacheHervorhebung"/>
+        </w:rPr>
+      </w:pPr>
+      <w:r>
+        <w:rPr>
+          <w:rStyle w:val="SchwacheHervorhebung"/>
         </w:rPr>
         <w:t>Entspricht das Ergebnis Ihrer ursprünglichen Vision?</w:t>
       </w:r>
     </w:p>
     <w:p>
       <w:pPr>
-        <w:pStyle w:val="ListParagraph"/>
+        <w:pStyle w:val="Listenabsatz"/>
         <w:numPr>
           <w:ilvl w:val="0"/>
           <w:numId w:val="1"/>
         </w:numPr>
         <w:spacing w:line="276" w:lineRule="auto"/>
         <w:rPr>
-          <w:rStyle w:val="SubtleEmphasis"/>
-        </w:rPr>
-      </w:pPr>
-      <w:r>
-        <w:rPr>
-          <w:rStyle w:val="SubtleEmphasis"/>
+          <w:rStyle w:val="SchwacheHervorhebung"/>
+        </w:rPr>
+      </w:pPr>
+      <w:r>
+        <w:rPr>
+          <w:rStyle w:val="SchwacheHervorhebung"/>
         </w:rPr>
         <w:t>Was lief wie geplant, welche (überraschenden?) Änderungen haben sich ergeben?</w:t>
       </w:r>
     </w:p>
     <w:p>
       <w:pPr>
-        <w:pStyle w:val="ListParagraph"/>
+        <w:pStyle w:val="Listenabsatz"/>
         <w:numPr>
           <w:ilvl w:val="0"/>
           <w:numId w:val="1"/>
         </w:numPr>
         <w:spacing w:line="276" w:lineRule="auto"/>
         <w:rPr>
-          <w:rStyle w:val="SubtleEmphasis"/>
-        </w:rPr>
-      </w:pPr>
-      <w:r>
-        <w:rPr>
-          <w:rStyle w:val="SubtleEmphasis"/>
+          <w:rStyle w:val="SchwacheHervorhebung"/>
+        </w:rPr>
+      </w:pPr>
+      <w:r>
+        <w:rPr>
+          <w:rStyle w:val="SchwacheHervorhebung"/>
         </w:rPr>
         <w:t>An welcher Stelle sind Sie nicht weitergekommen, wo haben Sie am meisten dazugelernt?</w:t>
       </w:r>
     </w:p>
     <w:p>
       <w:pPr>
-        <w:pStyle w:val="ListParagraph"/>
+        <w:pStyle w:val="Listenabsatz"/>
         <w:numPr>
           <w:ilvl w:val="0"/>
           <w:numId w:val="1"/>
         </w:numPr>
         <w:spacing w:line="276" w:lineRule="auto"/>
         <w:rPr>
-          <w:rStyle w:val="SubtleEmphasis"/>
-        </w:rPr>
-      </w:pPr>
-      <w:r>
-        <w:rPr>
-          <w:rStyle w:val="SubtleEmphasis"/>
+          <w:rStyle w:val="SchwacheHervorhebung"/>
+        </w:rPr>
+      </w:pPr>
+      <w:r>
+        <w:rPr>
+          <w:rStyle w:val="SchwacheHervorhebung"/>
         </w:rPr>
         <w:t>Hat sich die geplante Arbeitsaufteilung bewährt?</w:t>
       </w:r>
     </w:p>
     <w:p>
       <w:pPr>
-        <w:pStyle w:val="ListParagraph"/>
+        <w:pStyle w:val="Listenabsatz"/>
         <w:numPr>
           <w:ilvl w:val="0"/>
           <w:numId w:val="1"/>
         </w:numPr>
         <w:spacing w:line="276" w:lineRule="auto"/>
         <w:rPr>
-          <w:rStyle w:val="SubtleEmphasis"/>
-        </w:rPr>
-      </w:pPr>
-      <w:r>
-        <w:rPr>
-          <w:rStyle w:val="SubtleEmphasis"/>
+          <w:rStyle w:val="SchwacheHervorhebung"/>
+        </w:rPr>
+      </w:pPr>
+      <w:r>
+        <w:rPr>
+          <w:rStyle w:val="SchwacheHervorhebung"/>
         </w:rPr>
         <w:t>Was würden Sie für das nächste Projekt anders machen?</w:t>
       </w:r>
@@ -3780,15 +3971,15 @@
         <w:spacing w:line="276" w:lineRule="auto"/>
         <w:jc w:val="both"/>
         <w:rPr>
-          <w:rStyle w:val="SubtleEmphasis"/>
-          <w:i w:val="0"/>
-          <w:iCs w:val="0"/>
-          <w:color w:val="auto"/>
-        </w:rPr>
-      </w:pPr>
-      <w:r>
-        <w:rPr>
-          <w:rStyle w:val="SubtleEmphasis"/>
+          <w:rStyle w:val="SchwacheHervorhebung"/>
+          <w:i w:val="0"/>
+          <w:iCs w:val="0"/>
+          <w:color w:val="auto"/>
+        </w:rPr>
+      </w:pPr>
+      <w:r>
+        <w:rPr>
+          <w:rStyle w:val="SchwacheHervorhebung"/>
           <w:i w:val="0"/>
           <w:iCs w:val="0"/>
           <w:color w:val="auto"/>
@@ -3797,7 +3988,7 @@
       </w:r>
       <w:r>
         <w:rPr>
-          <w:rStyle w:val="SubtleEmphasis"/>
+          <w:rStyle w:val="SchwacheHervorhebung"/>
           <w:i w:val="0"/>
           <w:iCs w:val="0"/>
           <w:color w:val="auto"/>
@@ -3806,7 +3997,7 @@
       </w:r>
       <w:r>
         <w:rPr>
-          <w:rStyle w:val="SubtleEmphasis"/>
+          <w:rStyle w:val="SchwacheHervorhebung"/>
           <w:i w:val="0"/>
           <w:iCs w:val="0"/>
           <w:color w:val="auto"/>
@@ -3815,7 +4006,7 @@
       </w:r>
       <w:r>
         <w:rPr>
-          <w:rStyle w:val="SubtleEmphasis"/>
+          <w:rStyle w:val="SchwacheHervorhebung"/>
           <w:i w:val="0"/>
           <w:iCs w:val="0"/>
           <w:color w:val="auto"/>
@@ -3824,7 +4015,7 @@
       </w:r>
       <w:r>
         <w:rPr>
-          <w:rStyle w:val="SubtleEmphasis"/>
+          <w:rStyle w:val="SchwacheHervorhebung"/>
           <w:i w:val="0"/>
           <w:iCs w:val="0"/>
           <w:color w:val="auto"/>
@@ -3833,7 +4024,7 @@
       </w:r>
       <w:r>
         <w:rPr>
-          <w:rStyle w:val="SubtleEmphasis"/>
+          <w:rStyle w:val="SchwacheHervorhebung"/>
           <w:i w:val="0"/>
           <w:iCs w:val="0"/>
           <w:color w:val="auto"/>
@@ -3842,7 +4033,7 @@
       </w:r>
       <w:r>
         <w:rPr>
-          <w:rStyle w:val="SubtleEmphasis"/>
+          <w:rStyle w:val="SchwacheHervorhebung"/>
           <w:i w:val="0"/>
           <w:iCs w:val="0"/>
           <w:color w:val="auto"/>
@@ -3855,25 +4046,24 @@
         <w:spacing w:line="276" w:lineRule="auto"/>
         <w:jc w:val="both"/>
         <w:rPr>
-          <w:rStyle w:val="SubtleEmphasis"/>
-          <w:i w:val="0"/>
-          <w:iCs w:val="0"/>
-          <w:color w:val="auto"/>
-        </w:rPr>
-      </w:pPr>
-      <w:r>
-        <w:rPr>
-          <w:rStyle w:val="SubtleEmphasis"/>
-          <w:i w:val="0"/>
-          <w:iCs w:val="0"/>
-          <w:color w:val="auto"/>
-        </w:rPr>
-        <w:lastRenderedPageBreak/>
+          <w:rStyle w:val="SchwacheHervorhebung"/>
+          <w:i w:val="0"/>
+          <w:iCs w:val="0"/>
+          <w:color w:val="auto"/>
+        </w:rPr>
+      </w:pPr>
+      <w:r>
+        <w:rPr>
+          <w:rStyle w:val="SchwacheHervorhebung"/>
+          <w:i w:val="0"/>
+          <w:iCs w:val="0"/>
+          <w:color w:val="auto"/>
+        </w:rPr>
         <w:t xml:space="preserve">Hiermit </w:t>
       </w:r>
       <w:r>
         <w:rPr>
-          <w:rStyle w:val="SubtleEmphasis"/>
+          <w:rStyle w:val="SchwacheHervorhebung"/>
           <w:i w:val="0"/>
           <w:iCs w:val="0"/>
           <w:color w:val="auto"/>
@@ -3882,7 +4072,7 @@
       </w:r>
       <w:r>
         <w:rPr>
-          <w:rStyle w:val="SubtleEmphasis"/>
+          <w:rStyle w:val="SchwacheHervorhebung"/>
           <w:i w:val="0"/>
           <w:iCs w:val="0"/>
           <w:color w:val="auto"/>
@@ -3891,7 +4081,7 @@
       </w:r>
       <w:r>
         <w:rPr>
-          <w:rStyle w:val="SubtleEmphasis"/>
+          <w:rStyle w:val="SchwacheHervorhebung"/>
           <w:i w:val="0"/>
           <w:iCs w:val="0"/>
           <w:color w:val="auto"/>
@@ -3900,7 +4090,7 @@
       </w:r>
       <w:r>
         <w:rPr>
-          <w:rStyle w:val="SubtleEmphasis"/>
+          <w:rStyle w:val="SchwacheHervorhebung"/>
           <w:i w:val="0"/>
           <w:iCs w:val="0"/>
           <w:color w:val="auto"/>
@@ -3909,7 +4099,7 @@
       </w:r>
       <w:r>
         <w:rPr>
-          <w:rStyle w:val="SubtleEmphasis"/>
+          <w:rStyle w:val="SchwacheHervorhebung"/>
           <w:i w:val="0"/>
           <w:iCs w:val="0"/>
           <w:color w:val="auto"/>
@@ -3919,7 +4109,7 @@
       <w:proofErr w:type="spellStart"/>
       <w:r>
         <w:rPr>
-          <w:rStyle w:val="SubtleEmphasis"/>
+          <w:rStyle w:val="SchwacheHervorhebung"/>
           <w:i w:val="0"/>
           <w:iCs w:val="0"/>
           <w:color w:val="auto"/>
@@ -3929,7 +4119,7 @@
       <w:proofErr w:type="spellEnd"/>
       <w:r>
         <w:rPr>
-          <w:rStyle w:val="SubtleEmphasis"/>
+          <w:rStyle w:val="SchwacheHervorhebung"/>
           <w:i w:val="0"/>
           <w:iCs w:val="0"/>
           <w:color w:val="auto"/>
@@ -3938,7 +4128,7 @@
       </w:r>
       <w:r>
         <w:rPr>
-          <w:rStyle w:val="SubtleEmphasis"/>
+          <w:rStyle w:val="SchwacheHervorhebung"/>
           <w:i w:val="0"/>
           <w:iCs w:val="0"/>
           <w:color w:val="auto"/>
@@ -3947,7 +4137,7 @@
       </w:r>
       <w:r>
         <w:rPr>
-          <w:rStyle w:val="SubtleEmphasis"/>
+          <w:rStyle w:val="SchwacheHervorhebung"/>
           <w:i w:val="0"/>
           <w:iCs w:val="0"/>
           <w:color w:val="auto"/>
@@ -3956,7 +4146,7 @@
       </w:r>
       <w:r>
         <w:rPr>
-          <w:rStyle w:val="SubtleEmphasis"/>
+          <w:rStyle w:val="SchwacheHervorhebung"/>
           <w:i w:val="0"/>
           <w:iCs w:val="0"/>
           <w:color w:val="auto"/>
@@ -3965,7 +4155,7 @@
       </w:r>
       <w:r>
         <w:rPr>
-          <w:rStyle w:val="SubtleEmphasis"/>
+          <w:rStyle w:val="SchwacheHervorhebung"/>
           <w:i w:val="0"/>
           <w:iCs w:val="0"/>
           <w:color w:val="auto"/>
@@ -3974,7 +4164,7 @@
       </w:r>
       <w:r>
         <w:rPr>
-          <w:rStyle w:val="SubtleEmphasis"/>
+          <w:rStyle w:val="SchwacheHervorhebung"/>
           <w:i w:val="0"/>
           <w:iCs w:val="0"/>
           <w:color w:val="auto"/>
@@ -3983,7 +4173,7 @@
       </w:r>
       <w:r>
         <w:rPr>
-          <w:rStyle w:val="SubtleEmphasis"/>
+          <w:rStyle w:val="SchwacheHervorhebung"/>
           <w:i w:val="0"/>
           <w:iCs w:val="0"/>
           <w:color w:val="auto"/>
@@ -3992,7 +4182,7 @@
       </w:r>
       <w:r>
         <w:rPr>
-          <w:rStyle w:val="SubtleEmphasis"/>
+          <w:rStyle w:val="SchwacheHervorhebung"/>
           <w:i w:val="0"/>
           <w:iCs w:val="0"/>
           <w:color w:val="auto"/>
@@ -4001,7 +4191,7 @@
       </w:r>
       <w:r>
         <w:rPr>
-          <w:rStyle w:val="SubtleEmphasis"/>
+          <w:rStyle w:val="SchwacheHervorhebung"/>
           <w:i w:val="0"/>
           <w:iCs w:val="0"/>
           <w:color w:val="auto"/>
@@ -4010,7 +4200,7 @@
       </w:r>
       <w:r>
         <w:rPr>
-          <w:rStyle w:val="SubtleEmphasis"/>
+          <w:rStyle w:val="SchwacheHervorhebung"/>
           <w:i w:val="0"/>
           <w:iCs w:val="0"/>
           <w:color w:val="auto"/>
@@ -4023,15 +4213,15 @@
         <w:spacing w:line="276" w:lineRule="auto"/>
         <w:jc w:val="both"/>
         <w:rPr>
-          <w:rStyle w:val="SubtleEmphasis"/>
-          <w:i w:val="0"/>
-          <w:iCs w:val="0"/>
-          <w:color w:val="auto"/>
-        </w:rPr>
-      </w:pPr>
-      <w:r>
-        <w:rPr>
-          <w:rStyle w:val="SubtleEmphasis"/>
+          <w:rStyle w:val="SchwacheHervorhebung"/>
+          <w:i w:val="0"/>
+          <w:iCs w:val="0"/>
+          <w:color w:val="auto"/>
+        </w:rPr>
+      </w:pPr>
+      <w:r>
+        <w:rPr>
+          <w:rStyle w:val="SchwacheHervorhebung"/>
           <w:i w:val="0"/>
           <w:iCs w:val="0"/>
           <w:color w:val="auto"/>
@@ -4040,7 +4230,7 @@
       </w:r>
       <w:r>
         <w:rPr>
-          <w:rStyle w:val="SubtleEmphasis"/>
+          <w:rStyle w:val="SchwacheHervorhebung"/>
           <w:i w:val="0"/>
           <w:iCs w:val="0"/>
           <w:color w:val="auto"/>
@@ -4049,7 +4239,7 @@
       </w:r>
       <w:r>
         <w:rPr>
-          <w:rStyle w:val="SubtleEmphasis"/>
+          <w:rStyle w:val="SchwacheHervorhebung"/>
           <w:i w:val="0"/>
           <w:iCs w:val="0"/>
           <w:color w:val="auto"/>
@@ -4062,15 +4252,15 @@
         <w:spacing w:line="276" w:lineRule="auto"/>
         <w:jc w:val="both"/>
         <w:rPr>
-          <w:rStyle w:val="SubtleEmphasis"/>
-          <w:i w:val="0"/>
-          <w:iCs w:val="0"/>
-          <w:color w:val="auto"/>
-        </w:rPr>
-      </w:pPr>
-      <w:r>
-        <w:rPr>
-          <w:rStyle w:val="SubtleEmphasis"/>
+          <w:rStyle w:val="SchwacheHervorhebung"/>
+          <w:i w:val="0"/>
+          <w:iCs w:val="0"/>
+          <w:color w:val="auto"/>
+        </w:rPr>
+      </w:pPr>
+      <w:r>
+        <w:rPr>
+          <w:rStyle w:val="SchwacheHervorhebung"/>
           <w:i w:val="0"/>
           <w:iCs w:val="0"/>
           <w:color w:val="auto"/>
@@ -4083,7 +4273,7 @@
         <w:spacing w:line="276" w:lineRule="auto"/>
         <w:jc w:val="both"/>
         <w:rPr>
-          <w:rStyle w:val="SubtleEmphasis"/>
+          <w:rStyle w:val="SchwacheHervorhebung"/>
           <w:i w:val="0"/>
           <w:iCs w:val="0"/>
           <w:color w:val="auto"/>
@@ -4095,7 +4285,7 @@
         <w:spacing w:line="276" w:lineRule="auto"/>
         <w:jc w:val="both"/>
         <w:rPr>
-          <w:rStyle w:val="SubtleEmphasis"/>
+          <w:rStyle w:val="SchwacheHervorhebung"/>
           <w:i w:val="0"/>
           <w:iCs w:val="0"/>
           <w:color w:val="FF0000"/>
@@ -4103,7 +4293,7 @@
       </w:pPr>
       <w:r>
         <w:rPr>
-          <w:rStyle w:val="SubtleEmphasis"/>
+          <w:rStyle w:val="SchwacheHervorhebung"/>
           <w:i w:val="0"/>
           <w:iCs w:val="0"/>
           <w:color w:val="FF0000"/>
@@ -4112,7 +4302,7 @@
       </w:r>
       <w:r>
         <w:rPr>
-          <w:rStyle w:val="SubtleEmphasis"/>
+          <w:rStyle w:val="SchwacheHervorhebung"/>
           <w:i w:val="0"/>
           <w:iCs w:val="0"/>
           <w:color w:val="FF0000"/>
@@ -4121,7 +4311,7 @@
       </w:r>
       <w:r>
         <w:rPr>
-          <w:rStyle w:val="SubtleEmphasis"/>
+          <w:rStyle w:val="SchwacheHervorhebung"/>
           <w:i w:val="0"/>
           <w:iCs w:val="0"/>
           <w:color w:val="FF0000"/>
@@ -4134,7 +4324,7 @@
         <w:spacing w:line="276" w:lineRule="auto"/>
         <w:jc w:val="both"/>
         <w:rPr>
-          <w:rStyle w:val="SubtleEmphasis"/>
+          <w:rStyle w:val="SchwacheHervorhebung"/>
           <w:i w:val="0"/>
           <w:iCs w:val="0"/>
           <w:color w:val="auto"/>
@@ -4146,15 +4336,15 @@
         <w:spacing w:line="276" w:lineRule="auto"/>
         <w:jc w:val="both"/>
         <w:rPr>
-          <w:rStyle w:val="SubtleEmphasis"/>
-          <w:i w:val="0"/>
-          <w:iCs w:val="0"/>
-          <w:color w:val="auto"/>
-        </w:rPr>
-      </w:pPr>
-      <w:r>
-        <w:rPr>
-          <w:rStyle w:val="SubtleEmphasis"/>
+          <w:rStyle w:val="SchwacheHervorhebung"/>
+          <w:i w:val="0"/>
+          <w:iCs w:val="0"/>
+          <w:color w:val="auto"/>
+        </w:rPr>
+      </w:pPr>
+      <w:r>
+        <w:rPr>
+          <w:rStyle w:val="SchwacheHervorhebung"/>
           <w:i w:val="0"/>
           <w:iCs w:val="0"/>
           <w:color w:val="auto"/>
@@ -4164,7 +4354,7 @@
       <w:proofErr w:type="spellStart"/>
       <w:r>
         <w:rPr>
-          <w:rStyle w:val="SubtleEmphasis"/>
+          <w:rStyle w:val="SchwacheHervorhebung"/>
           <w:i w:val="0"/>
           <w:iCs w:val="0"/>
           <w:color w:val="auto"/>
@@ -4174,7 +4364,7 @@
       <w:proofErr w:type="spellEnd"/>
       <w:r>
         <w:rPr>
-          <w:rStyle w:val="SubtleEmphasis"/>
+          <w:rStyle w:val="SchwacheHervorhebung"/>
           <w:i w:val="0"/>
           <w:iCs w:val="0"/>
           <w:color w:val="auto"/>
@@ -4183,7 +4373,7 @@
       </w:r>
       <w:r>
         <w:rPr>
-          <w:rStyle w:val="SubtleEmphasis"/>
+          <w:rStyle w:val="SchwacheHervorhebung"/>
           <w:i w:val="0"/>
           <w:iCs w:val="0"/>
           <w:color w:val="auto"/>
@@ -4192,7 +4382,7 @@
       </w:r>
       <w:r>
         <w:rPr>
-          <w:rStyle w:val="SubtleEmphasis"/>
+          <w:rStyle w:val="SchwacheHervorhebung"/>
           <w:i w:val="0"/>
           <w:iCs w:val="0"/>
           <w:color w:val="auto"/>
@@ -4201,7 +4391,7 @@
       </w:r>
       <w:r>
         <w:rPr>
-          <w:rStyle w:val="SubtleEmphasis"/>
+          <w:rStyle w:val="SchwacheHervorhebung"/>
           <w:i w:val="0"/>
           <w:iCs w:val="0"/>
           <w:color w:val="auto"/>
@@ -4211,7 +4401,7 @@
       <w:proofErr w:type="spellStart"/>
       <w:r>
         <w:rPr>
-          <w:rStyle w:val="SubtleEmphasis"/>
+          <w:rStyle w:val="SchwacheHervorhebung"/>
           <w:i w:val="0"/>
           <w:iCs w:val="0"/>
           <w:color w:val="auto"/>
@@ -4221,7 +4411,7 @@
       <w:proofErr w:type="spellEnd"/>
       <w:r>
         <w:rPr>
-          <w:rStyle w:val="SubtleEmphasis"/>
+          <w:rStyle w:val="SchwacheHervorhebung"/>
           <w:i w:val="0"/>
           <w:iCs w:val="0"/>
           <w:color w:val="auto"/>
@@ -4230,7 +4420,7 @@
       </w:r>
       <w:r>
         <w:rPr>
-          <w:rStyle w:val="SubtleEmphasis"/>
+          <w:rStyle w:val="SchwacheHervorhebung"/>
           <w:i w:val="0"/>
           <w:iCs w:val="0"/>
           <w:color w:val="auto"/>
@@ -4240,7 +4430,7 @@
       <w:proofErr w:type="spellStart"/>
       <w:r>
         <w:rPr>
-          <w:rStyle w:val="SubtleEmphasis"/>
+          <w:rStyle w:val="SchwacheHervorhebung"/>
           <w:i w:val="0"/>
           <w:iCs w:val="0"/>
           <w:color w:val="auto"/>
@@ -4250,7 +4440,7 @@
       <w:proofErr w:type="spellEnd"/>
       <w:r>
         <w:rPr>
-          <w:rStyle w:val="SubtleEmphasis"/>
+          <w:rStyle w:val="SchwacheHervorhebung"/>
           <w:i w:val="0"/>
           <w:iCs w:val="0"/>
           <w:color w:val="auto"/>
@@ -4260,7 +4450,7 @@
       <w:proofErr w:type="spellStart"/>
       <w:r>
         <w:rPr>
-          <w:rStyle w:val="SubtleEmphasis"/>
+          <w:rStyle w:val="SchwacheHervorhebung"/>
           <w:i w:val="0"/>
           <w:iCs w:val="0"/>
           <w:color w:val="auto"/>
@@ -4270,7 +4460,7 @@
       <w:proofErr w:type="spellEnd"/>
       <w:r>
         <w:rPr>
-          <w:rStyle w:val="SubtleEmphasis"/>
+          <w:rStyle w:val="SchwacheHervorhebung"/>
           <w:i w:val="0"/>
           <w:iCs w:val="0"/>
           <w:color w:val="auto"/>
@@ -4283,15 +4473,15 @@
         <w:spacing w:line="276" w:lineRule="auto"/>
         <w:jc w:val="both"/>
         <w:rPr>
-          <w:rStyle w:val="SubtleEmphasis"/>
-          <w:i w:val="0"/>
-          <w:iCs w:val="0"/>
-          <w:color w:val="auto"/>
-        </w:rPr>
-      </w:pPr>
-      <w:r>
-        <w:rPr>
-          <w:rStyle w:val="SubtleEmphasis"/>
+          <w:rStyle w:val="SchwacheHervorhebung"/>
+          <w:i w:val="0"/>
+          <w:iCs w:val="0"/>
+          <w:color w:val="auto"/>
+        </w:rPr>
+      </w:pPr>
+      <w:r>
+        <w:rPr>
+          <w:rStyle w:val="SchwacheHervorhebung"/>
           <w:i w:val="0"/>
           <w:iCs w:val="0"/>
           <w:color w:val="auto"/>
@@ -4300,7 +4490,7 @@
       </w:r>
       <w:r>
         <w:rPr>
-          <w:rStyle w:val="SubtleEmphasis"/>
+          <w:rStyle w:val="SchwacheHervorhebung"/>
           <w:i w:val="0"/>
           <w:iCs w:val="0"/>
           <w:color w:val="auto"/>
@@ -4309,7 +4499,7 @@
       </w:r>
       <w:r>
         <w:rPr>
-          <w:rStyle w:val="SubtleEmphasis"/>
+          <w:rStyle w:val="SchwacheHervorhebung"/>
           <w:i w:val="0"/>
           <w:iCs w:val="0"/>
           <w:color w:val="auto"/>
@@ -4322,19 +4512,20 @@
         <w:spacing w:line="276" w:lineRule="auto"/>
         <w:jc w:val="both"/>
         <w:rPr>
-          <w:rStyle w:val="SubtleEmphasis"/>
-          <w:i w:val="0"/>
-          <w:iCs w:val="0"/>
-          <w:color w:val="auto"/>
-        </w:rPr>
-      </w:pPr>
-      <w:r>
-        <w:rPr>
-          <w:rStyle w:val="SubtleEmphasis"/>
-          <w:i w:val="0"/>
-          <w:iCs w:val="0"/>
-          <w:color w:val="auto"/>
-        </w:rPr>
+          <w:rStyle w:val="SchwacheHervorhebung"/>
+          <w:i w:val="0"/>
+          <w:iCs w:val="0"/>
+          <w:color w:val="auto"/>
+        </w:rPr>
+      </w:pPr>
+      <w:r>
+        <w:rPr>
+          <w:rStyle w:val="SchwacheHervorhebung"/>
+          <w:i w:val="0"/>
+          <w:iCs w:val="0"/>
+          <w:color w:val="auto"/>
+        </w:rPr>
+        <w:lastRenderedPageBreak/>
         <w:t>Bei einem zukünftigen Projekt werde ich auf mehr Voraussicht achten, um mehr für dessen Umsetzung relevante Feinheiten zu identifizieren, bevor ich mit dieser beginne.</w:t>
       </w:r>
     </w:p>
@@ -4343,15 +4534,15 @@
         <w:spacing w:line="276" w:lineRule="auto"/>
         <w:jc w:val="both"/>
         <w:rPr>
-          <w:rStyle w:val="SubtleEmphasis"/>
-          <w:i w:val="0"/>
-          <w:iCs w:val="0"/>
-          <w:color w:val="auto"/>
-        </w:rPr>
-      </w:pPr>
-      <w:r>
-        <w:rPr>
-          <w:rStyle w:val="SubtleEmphasis"/>
+          <w:rStyle w:val="SchwacheHervorhebung"/>
+          <w:i w:val="0"/>
+          <w:iCs w:val="0"/>
+          <w:color w:val="auto"/>
+        </w:rPr>
+      </w:pPr>
+      <w:r>
+        <w:rPr>
+          <w:rStyle w:val="SchwacheHervorhebung"/>
           <w:i w:val="0"/>
           <w:iCs w:val="0"/>
           <w:color w:val="auto"/>
@@ -4364,7 +4555,7 @@
         <w:spacing w:line="276" w:lineRule="auto"/>
         <w:jc w:val="both"/>
         <w:rPr>
-          <w:rStyle w:val="SubtleEmphasis"/>
+          <w:rStyle w:val="SchwacheHervorhebung"/>
           <w:i w:val="0"/>
           <w:iCs w:val="0"/>
           <w:color w:val="auto"/>
@@ -4376,7 +4567,7 @@
         <w:spacing w:line="276" w:lineRule="auto"/>
         <w:jc w:val="both"/>
         <w:rPr>
-          <w:rStyle w:val="SubtleEmphasis"/>
+          <w:rStyle w:val="SchwacheHervorhebung"/>
           <w:i w:val="0"/>
           <w:iCs w:val="0"/>
           <w:color w:val="FF0000"/>
@@ -4384,7 +4575,7 @@
       </w:pPr>
       <w:r>
         <w:rPr>
-          <w:rStyle w:val="SubtleEmphasis"/>
+          <w:rStyle w:val="SchwacheHervorhebung"/>
           <w:i w:val="0"/>
           <w:iCs w:val="0"/>
           <w:color w:val="auto"/>
@@ -4393,7 +4584,7 @@
       </w:r>
       <w:r>
         <w:rPr>
-          <w:rStyle w:val="SubtleEmphasis"/>
+          <w:rStyle w:val="SchwacheHervorhebung"/>
           <w:i w:val="0"/>
           <w:iCs w:val="0"/>
           <w:color w:val="auto"/>
@@ -4402,7 +4593,7 @@
       </w:r>
       <w:r>
         <w:rPr>
-          <w:rStyle w:val="SubtleEmphasis"/>
+          <w:rStyle w:val="SchwacheHervorhebung"/>
           <w:i w:val="0"/>
           <w:iCs w:val="0"/>
           <w:color w:val="auto"/>
@@ -4411,7 +4602,7 @@
       </w:r>
       <w:r>
         <w:rPr>
-          <w:rStyle w:val="SubtleEmphasis"/>
+          <w:rStyle w:val="SchwacheHervorhebung"/>
           <w:i w:val="0"/>
           <w:iCs w:val="0"/>
           <w:color w:val="auto"/>
@@ -4421,7 +4612,7 @@
       </w:r>
       <w:r>
         <w:rPr>
-          <w:rStyle w:val="SubtleEmphasis"/>
+          <w:rStyle w:val="SchwacheHervorhebung"/>
           <w:i w:val="0"/>
           <w:iCs w:val="0"/>
           <w:color w:val="auto"/>
@@ -4430,7 +4621,7 @@
       </w:r>
       <w:r>
         <w:rPr>
-          <w:rStyle w:val="SubtleEmphasis"/>
+          <w:rStyle w:val="SchwacheHervorhebung"/>
           <w:i w:val="0"/>
           <w:iCs w:val="0"/>
           <w:color w:val="auto"/>
@@ -4439,7 +4630,7 @@
       </w:r>
       <w:r>
         <w:rPr>
-          <w:rStyle w:val="SubtleEmphasis"/>
+          <w:rStyle w:val="SchwacheHervorhebung"/>
           <w:i w:val="0"/>
           <w:iCs w:val="0"/>
           <w:color w:val="auto"/>
@@ -4448,7 +4639,7 @@
       </w:r>
       <w:r>
         <w:rPr>
-          <w:rStyle w:val="SubtleEmphasis"/>
+          <w:rStyle w:val="SchwacheHervorhebung"/>
           <w:i w:val="0"/>
           <w:iCs w:val="0"/>
           <w:color w:val="auto"/>
@@ -4457,7 +4648,7 @@
       </w:r>
       <w:r>
         <w:rPr>
-          <w:rStyle w:val="SubtleEmphasis"/>
+          <w:rStyle w:val="SchwacheHervorhebung"/>
           <w:i w:val="0"/>
           <w:iCs w:val="0"/>
           <w:color w:val="auto"/>
@@ -4466,7 +4657,7 @@
       </w:r>
       <w:r>
         <w:rPr>
-          <w:rStyle w:val="SubtleEmphasis"/>
+          <w:rStyle w:val="SchwacheHervorhebung"/>
           <w:i w:val="0"/>
           <w:iCs w:val="0"/>
           <w:color w:val="auto"/>
@@ -4475,7 +4666,7 @@
       </w:r>
       <w:r>
         <w:rPr>
-          <w:rStyle w:val="SubtleEmphasis"/>
+          <w:rStyle w:val="SchwacheHervorhebung"/>
           <w:i w:val="0"/>
           <w:iCs w:val="0"/>
           <w:color w:val="auto"/>
@@ -4484,7 +4675,7 @@
       </w:r>
       <w:r>
         <w:rPr>
-          <w:rStyle w:val="SubtleEmphasis"/>
+          <w:rStyle w:val="SchwacheHervorhebung"/>
           <w:i w:val="0"/>
           <w:iCs w:val="0"/>
           <w:color w:val="auto"/>
@@ -4497,25 +4688,24 @@
         <w:spacing w:line="276" w:lineRule="auto"/>
         <w:jc w:val="both"/>
         <w:rPr>
-          <w:rStyle w:val="SubtleEmphasis"/>
-          <w:i w:val="0"/>
-          <w:iCs w:val="0"/>
-          <w:color w:val="auto"/>
-        </w:rPr>
-      </w:pPr>
-      <w:r>
-        <w:rPr>
-          <w:rStyle w:val="SubtleEmphasis"/>
-          <w:i w:val="0"/>
-          <w:iCs w:val="0"/>
-          <w:color w:val="auto"/>
-        </w:rPr>
-        <w:lastRenderedPageBreak/>
+          <w:rStyle w:val="SchwacheHervorhebung"/>
+          <w:i w:val="0"/>
+          <w:iCs w:val="0"/>
+          <w:color w:val="auto"/>
+        </w:rPr>
+      </w:pPr>
+      <w:r>
+        <w:rPr>
+          <w:rStyle w:val="SchwacheHervorhebung"/>
+          <w:i w:val="0"/>
+          <w:iCs w:val="0"/>
+          <w:color w:val="auto"/>
+        </w:rPr>
         <w:t xml:space="preserve">Bei der Arbeit mit unterschiedlichen gefunden </w:t>
       </w:r>
       <w:r>
         <w:rPr>
-          <w:rStyle w:val="SubtleEmphasis"/>
+          <w:rStyle w:val="SchwacheHervorhebung"/>
           <w:i w:val="0"/>
           <w:iCs w:val="0"/>
           <w:color w:val="auto"/>
@@ -4524,7 +4714,7 @@
       </w:r>
       <w:r>
         <w:rPr>
-          <w:rStyle w:val="SubtleEmphasis"/>
+          <w:rStyle w:val="SchwacheHervorhebung"/>
           <w:i w:val="0"/>
           <w:iCs w:val="0"/>
           <w:color w:val="auto"/>
@@ -4533,7 +4723,7 @@
       </w:r>
       <w:r>
         <w:rPr>
-          <w:rStyle w:val="SubtleEmphasis"/>
+          <w:rStyle w:val="SchwacheHervorhebung"/>
           <w:i w:val="0"/>
           <w:iCs w:val="0"/>
           <w:color w:val="auto"/>
@@ -4542,7 +4732,7 @@
       </w:r>
       <w:r>
         <w:rPr>
-          <w:rStyle w:val="SubtleEmphasis"/>
+          <w:rStyle w:val="SchwacheHervorhebung"/>
           <w:i w:val="0"/>
           <w:iCs w:val="0"/>
           <w:color w:val="auto"/>
@@ -4555,7 +4745,7 @@
         <w:spacing w:line="276" w:lineRule="auto"/>
         <w:jc w:val="both"/>
         <w:rPr>
-          <w:rStyle w:val="SubtleEmphasis"/>
+          <w:rStyle w:val="SchwacheHervorhebung"/>
           <w:i w:val="0"/>
           <w:iCs w:val="0"/>
           <w:color w:val="FF0000"/>
@@ -4563,7 +4753,7 @@
       </w:pPr>
       <w:r>
         <w:rPr>
-          <w:rStyle w:val="SubtleEmphasis"/>
+          <w:rStyle w:val="SchwacheHervorhebung"/>
           <w:i w:val="0"/>
           <w:iCs w:val="0"/>
           <w:color w:val="auto"/>
@@ -4572,7 +4762,7 @@
       </w:r>
       <w:r>
         <w:rPr>
-          <w:rStyle w:val="SubtleEmphasis"/>
+          <w:rStyle w:val="SchwacheHervorhebung"/>
           <w:i w:val="0"/>
           <w:iCs w:val="0"/>
           <w:color w:val="auto"/>
@@ -4581,7 +4771,7 @@
       </w:r>
       <w:r>
         <w:rPr>
-          <w:rStyle w:val="SubtleEmphasis"/>
+          <w:rStyle w:val="SchwacheHervorhebung"/>
           <w:i w:val="0"/>
           <w:iCs w:val="0"/>
           <w:color w:val="auto"/>
@@ -4590,7 +4780,7 @@
       </w:r>
       <w:r>
         <w:rPr>
-          <w:rStyle w:val="SubtleEmphasis"/>
+          <w:rStyle w:val="SchwacheHervorhebung"/>
           <w:i w:val="0"/>
           <w:iCs w:val="0"/>
           <w:color w:val="auto"/>
@@ -4599,7 +4789,7 @@
       </w:r>
       <w:r>
         <w:rPr>
-          <w:rStyle w:val="SubtleEmphasis"/>
+          <w:rStyle w:val="SchwacheHervorhebung"/>
           <w:i w:val="0"/>
           <w:iCs w:val="0"/>
           <w:color w:val="auto"/>
@@ -4608,7 +4798,7 @@
       </w:r>
       <w:r>
         <w:rPr>
-          <w:rStyle w:val="SubtleEmphasis"/>
+          <w:rStyle w:val="SchwacheHervorhebung"/>
           <w:i w:val="0"/>
           <w:iCs w:val="0"/>
           <w:color w:val="auto"/>
@@ -4617,7 +4807,7 @@
       </w:r>
       <w:r>
         <w:rPr>
-          <w:rStyle w:val="SubtleEmphasis"/>
+          <w:rStyle w:val="SchwacheHervorhebung"/>
           <w:i w:val="0"/>
           <w:iCs w:val="0"/>
           <w:color w:val="auto"/>
@@ -4626,7 +4816,7 @@
       </w:r>
       <w:r>
         <w:rPr>
-          <w:rStyle w:val="SubtleEmphasis"/>
+          <w:rStyle w:val="SchwacheHervorhebung"/>
           <w:i w:val="0"/>
           <w:iCs w:val="0"/>
           <w:color w:val="auto"/>
@@ -4635,7 +4825,7 @@
       </w:r>
       <w:r>
         <w:rPr>
-          <w:rStyle w:val="SubtleEmphasis"/>
+          <w:rStyle w:val="SchwacheHervorhebung"/>
           <w:i w:val="0"/>
           <w:iCs w:val="0"/>
           <w:color w:val="auto"/>
@@ -4644,7 +4834,7 @@
       </w:r>
       <w:r>
         <w:rPr>
-          <w:rStyle w:val="SubtleEmphasis"/>
+          <w:rStyle w:val="SchwacheHervorhebung"/>
           <w:i w:val="0"/>
           <w:iCs w:val="0"/>
           <w:color w:val="auto"/>
@@ -4653,7 +4843,7 @@
       </w:r>
       <w:r>
         <w:rPr>
-          <w:rStyle w:val="SubtleEmphasis"/>
+          <w:rStyle w:val="SchwacheHervorhebung"/>
           <w:i w:val="0"/>
           <w:iCs w:val="0"/>
           <w:color w:val="auto"/>
@@ -4666,15 +4856,15 @@
         <w:spacing w:line="276" w:lineRule="auto"/>
         <w:jc w:val="both"/>
         <w:rPr>
-          <w:rStyle w:val="SubtleEmphasis"/>
-          <w:i w:val="0"/>
-          <w:iCs w:val="0"/>
-          <w:color w:val="auto"/>
-        </w:rPr>
-      </w:pPr>
-      <w:r>
-        <w:rPr>
-          <w:rStyle w:val="SubtleEmphasis"/>
+          <w:rStyle w:val="SchwacheHervorhebung"/>
+          <w:i w:val="0"/>
+          <w:iCs w:val="0"/>
+          <w:color w:val="auto"/>
+        </w:rPr>
+      </w:pPr>
+      <w:r>
+        <w:rPr>
+          <w:rStyle w:val="SchwacheHervorhebung"/>
           <w:i w:val="0"/>
           <w:iCs w:val="0"/>
           <w:color w:val="auto"/>
@@ -4683,7 +4873,7 @@
       </w:r>
       <w:r>
         <w:rPr>
-          <w:rStyle w:val="SubtleEmphasis"/>
+          <w:rStyle w:val="SchwacheHervorhebung"/>
           <w:i w:val="0"/>
           <w:iCs w:val="0"/>
           <w:color w:val="auto"/>
@@ -4696,7 +4886,7 @@
         <w:spacing w:line="276" w:lineRule="auto"/>
         <w:jc w:val="both"/>
         <w:rPr>
-          <w:rStyle w:val="SubtleEmphasis"/>
+          <w:rStyle w:val="SchwacheHervorhebung"/>
           <w:i w:val="0"/>
           <w:iCs w:val="0"/>
           <w:color w:val="auto"/>
@@ -4708,7 +4898,7 @@
         <w:spacing w:line="276" w:lineRule="auto"/>
         <w:jc w:val="both"/>
         <w:rPr>
-          <w:rStyle w:val="SubtleEmphasis"/>
+          <w:rStyle w:val="SchwacheHervorhebung"/>
           <w:i w:val="0"/>
           <w:iCs w:val="0"/>
           <w:color w:val="auto"/>
@@ -4720,7 +4910,7 @@
         <w:spacing w:line="276" w:lineRule="auto"/>
         <w:jc w:val="both"/>
         <w:rPr>
-          <w:rStyle w:val="SubtleEmphasis"/>
+          <w:rStyle w:val="SchwacheHervorhebung"/>
           <w:i w:val="0"/>
           <w:iCs w:val="0"/>
           <w:color w:val="auto"/>
@@ -4732,7 +4922,7 @@
         <w:spacing w:line="276" w:lineRule="auto"/>
         <w:jc w:val="both"/>
         <w:rPr>
-          <w:rStyle w:val="SubtleEmphasis"/>
+          <w:rStyle w:val="SchwacheHervorhebung"/>
           <w:i w:val="0"/>
           <w:iCs w:val="0"/>
           <w:color w:val="auto"/>
@@ -4750,8 +4940,8 @@
       </w:pPr>
     </w:p>
     <w:sectPr>
-      <w:footerReference w:type="even" r:id="rId14"/>
-      <w:footerReference w:type="default" r:id="rId15"/>
+      <w:footerReference w:type="even" r:id="rId15"/>
+      <w:footerReference w:type="default" r:id="rId16"/>
       <w:pgSz w:w="11900" w:h="16840"/>
       <w:pgMar w:top="1417" w:right="1417" w:bottom="1134" w:left="1417" w:header="708" w:footer="708" w:gutter="0"/>
       <w:cols w:space="708"/>
@@ -4785,7 +4975,7 @@
   <w:sdt>
     <w:sdtPr>
       <w:rPr>
-        <w:rStyle w:val="PageNumber"/>
+        <w:rStyle w:val="Seitenzahl"/>
       </w:rPr>
       <w:id w:val="1505932410"/>
       <w:docPartObj>
@@ -4795,33 +4985,33 @@
     </w:sdtPr>
     <w:sdtEndPr>
       <w:rPr>
-        <w:rStyle w:val="PageNumber"/>
+        <w:rStyle w:val="Seitenzahl"/>
       </w:rPr>
     </w:sdtEndPr>
     <w:sdtContent>
       <w:p>
         <w:pPr>
-          <w:pStyle w:val="Footer"/>
+          <w:pStyle w:val="Fuzeile"/>
           <w:framePr w:wrap="none" w:vAnchor="text" w:hAnchor="margin" w:xAlign="right" w:y="1"/>
           <w:rPr>
-            <w:rStyle w:val="PageNumber"/>
+            <w:rStyle w:val="Seitenzahl"/>
           </w:rPr>
         </w:pPr>
         <w:r>
           <w:rPr>
-            <w:rStyle w:val="PageNumber"/>
+            <w:rStyle w:val="Seitenzahl"/>
           </w:rPr>
           <w:fldChar w:fldCharType="begin"/>
         </w:r>
         <w:r>
           <w:rPr>
-            <w:rStyle w:val="PageNumber"/>
+            <w:rStyle w:val="Seitenzahl"/>
           </w:rPr>
           <w:instrText xml:space="preserve"> PAGE </w:instrText>
         </w:r>
         <w:r>
           <w:rPr>
-            <w:rStyle w:val="PageNumber"/>
+            <w:rStyle w:val="Seitenzahl"/>
           </w:rPr>
           <w:fldChar w:fldCharType="end"/>
         </w:r>
@@ -4830,7 +5020,7 @@
   </w:sdt>
   <w:p>
     <w:pPr>
-      <w:pStyle w:val="Footer"/>
+      <w:pStyle w:val="Fuzeile"/>
       <w:ind w:right="360"/>
     </w:pPr>
   </w:p>
@@ -4842,7 +5032,7 @@
   <w:sdt>
     <w:sdtPr>
       <w:rPr>
-        <w:rStyle w:val="PageNumber"/>
+        <w:rStyle w:val="Seitenzahl"/>
       </w:rPr>
       <w:id w:val="-36662670"/>
       <w:docPartObj>
@@ -4852,46 +5042,46 @@
     </w:sdtPr>
     <w:sdtEndPr>
       <w:rPr>
-        <w:rStyle w:val="PageNumber"/>
+        <w:rStyle w:val="Seitenzahl"/>
       </w:rPr>
     </w:sdtEndPr>
     <w:sdtContent>
       <w:p>
         <w:pPr>
-          <w:pStyle w:val="Footer"/>
+          <w:pStyle w:val="Fuzeile"/>
           <w:framePr w:wrap="none" w:vAnchor="text" w:hAnchor="margin" w:xAlign="right" w:y="1"/>
           <w:rPr>
-            <w:rStyle w:val="PageNumber"/>
+            <w:rStyle w:val="Seitenzahl"/>
           </w:rPr>
         </w:pPr>
         <w:r>
           <w:rPr>
-            <w:rStyle w:val="PageNumber"/>
+            <w:rStyle w:val="Seitenzahl"/>
           </w:rPr>
           <w:fldChar w:fldCharType="begin"/>
         </w:r>
         <w:r>
           <w:rPr>
-            <w:rStyle w:val="PageNumber"/>
+            <w:rStyle w:val="Seitenzahl"/>
           </w:rPr>
           <w:instrText xml:space="preserve"> PAGE </w:instrText>
         </w:r>
         <w:r>
           <w:rPr>
-            <w:rStyle w:val="PageNumber"/>
+            <w:rStyle w:val="Seitenzahl"/>
           </w:rPr>
           <w:fldChar w:fldCharType="separate"/>
         </w:r>
         <w:r>
           <w:rPr>
-            <w:rStyle w:val="PageNumber"/>
+            <w:rStyle w:val="Seitenzahl"/>
             <w:noProof/>
           </w:rPr>
           <w:t>4</w:t>
         </w:r>
         <w:r>
           <w:rPr>
-            <w:rStyle w:val="PageNumber"/>
+            <w:rStyle w:val="Seitenzahl"/>
           </w:rPr>
           <w:fldChar w:fldCharType="end"/>
         </w:r>
@@ -4900,7 +5090,7 @@
   </w:sdt>
   <w:p>
     <w:pPr>
-      <w:pStyle w:val="Footer"/>
+      <w:pStyle w:val="Fuzeile"/>
       <w:ind w:right="360"/>
     </w:pPr>
   </w:p>
@@ -6568,7 +6758,7 @@
     </w:rPrDefault>
     <w:pPrDefault/>
   </w:docDefaults>
-  <w:latentStyles w:defLockedState="0" w:defUIPriority="99" w:defSemiHidden="0" w:defUnhideWhenUsed="0" w:defQFormat="0" w:count="376">
+  <w:latentStyles w:defLockedState="0" w:defUIPriority="99" w:defSemiHidden="0" w:defUnhideWhenUsed="0" w:defQFormat="0" w:count="375">
     <w:lsdException w:name="Normal" w:uiPriority="0" w:qFormat="1"/>
     <w:lsdException w:name="heading 1" w:uiPriority="9" w:qFormat="1"/>
     <w:lsdException w:name="heading 2" w:semiHidden="1" w:uiPriority="9" w:unhideWhenUsed="1" w:qFormat="1"/>
@@ -6674,6 +6864,7 @@
     <w:lsdException w:name="HTML Sample" w:semiHidden="1" w:unhideWhenUsed="1"/>
     <w:lsdException w:name="HTML Typewriter" w:semiHidden="1" w:unhideWhenUsed="1"/>
     <w:lsdException w:name="HTML Variable" w:semiHidden="1" w:unhideWhenUsed="1"/>
+    <w:lsdException w:name="Normal Table" w:semiHidden="1" w:unhideWhenUsed="1"/>
     <w:lsdException w:name="annotation subject" w:semiHidden="1" w:unhideWhenUsed="1"/>
     <w:lsdException w:name="No List" w:semiHidden="1" w:unhideWhenUsed="1"/>
     <w:lsdException w:name="Outline List 1" w:semiHidden="1" w:unhideWhenUsed="1"/>
@@ -6720,8 +6911,10 @@
     <w:lsdException w:name="Table Subtle 2" w:semiHidden="1" w:unhideWhenUsed="1"/>
     <w:lsdException w:name="Table Web 1" w:semiHidden="1" w:unhideWhenUsed="1"/>
     <w:lsdException w:name="Table Web 2" w:semiHidden="1" w:unhideWhenUsed="1"/>
+    <w:lsdException w:name="Table Web 3" w:semiHidden="1" w:unhideWhenUsed="1"/>
     <w:lsdException w:name="Balloon Text" w:semiHidden="1" w:unhideWhenUsed="1"/>
     <w:lsdException w:name="Table Grid" w:uiPriority="39"/>
+    <w:lsdException w:name="Table Theme" w:semiHidden="1" w:unhideWhenUsed="1"/>
     <w:lsdException w:name="Placeholder Text" w:semiHidden="1"/>
     <w:lsdException w:name="No Spacing" w:uiPriority="1" w:qFormat="1"/>
     <w:lsdException w:name="Light Shading" w:uiPriority="60"/>
@@ -6941,17 +7134,16 @@
     <w:lsdException w:name="Smart Hyperlink" w:semiHidden="1" w:unhideWhenUsed="1"/>
     <w:lsdException w:name="Hashtag" w:semiHidden="1" w:unhideWhenUsed="1"/>
     <w:lsdException w:name="Unresolved Mention" w:semiHidden="1" w:unhideWhenUsed="1"/>
-    <w:lsdException w:name="Smart Link" w:semiHidden="1" w:unhideWhenUsed="1"/>
   </w:latentStyles>
-  <w:style w:type="paragraph" w:default="1" w:styleId="Normal">
+  <w:style w:type="paragraph" w:default="1" w:styleId="Standard">
     <w:name w:val="Normal"/>
     <w:qFormat/>
   </w:style>
-  <w:style w:type="paragraph" w:styleId="Heading1">
+  <w:style w:type="paragraph" w:styleId="berschrift1">
     <w:name w:val="heading 1"/>
-    <w:basedOn w:val="Normal"/>
-    <w:next w:val="Normal"/>
-    <w:link w:val="Heading1Char"/>
+    <w:basedOn w:val="Standard"/>
+    <w:next w:val="Standard"/>
+    <w:link w:val="berschrift1Zchn"/>
     <w:uiPriority w:val="9"/>
     <w:qFormat/>
     <w:rsid w:val="00A22246"/>
@@ -6968,11 +7160,11 @@
       <w:szCs w:val="32"/>
     </w:rPr>
   </w:style>
-  <w:style w:type="paragraph" w:styleId="Heading2">
+  <w:style w:type="paragraph" w:styleId="berschrift2">
     <w:name w:val="heading 2"/>
-    <w:basedOn w:val="Normal"/>
-    <w:next w:val="Normal"/>
-    <w:link w:val="Heading2Char"/>
+    <w:basedOn w:val="Standard"/>
+    <w:next w:val="Standard"/>
+    <w:link w:val="berschrift2Zchn"/>
     <w:uiPriority w:val="9"/>
     <w:unhideWhenUsed/>
     <w:qFormat/>
@@ -6990,13 +7182,13 @@
       <w:szCs w:val="26"/>
     </w:rPr>
   </w:style>
-  <w:style w:type="character" w:default="1" w:styleId="DefaultParagraphFont">
+  <w:style w:type="character" w:default="1" w:styleId="Absatz-Standardschriftart">
     <w:name w:val="Default Paragraph Font"/>
     <w:uiPriority w:val="1"/>
     <w:semiHidden/>
     <w:unhideWhenUsed/>
   </w:style>
-  <w:style w:type="table" w:default="1" w:styleId="TableNormal">
+  <w:style w:type="table" w:default="1" w:styleId="NormaleTabelle">
     <w:name w:val="Normal Table"/>
     <w:uiPriority w:val="99"/>
     <w:semiHidden/>
@@ -7011,17 +7203,17 @@
       </w:tblCellMar>
     </w:tblPr>
   </w:style>
-  <w:style w:type="numbering" w:default="1" w:styleId="NoList">
+  <w:style w:type="numbering" w:default="1" w:styleId="KeineListe">
     <w:name w:val="No List"/>
     <w:uiPriority w:val="99"/>
     <w:semiHidden/>
     <w:unhideWhenUsed/>
   </w:style>
-  <w:style w:type="paragraph" w:styleId="Title">
+  <w:style w:type="paragraph" w:styleId="Titel">
     <w:name w:val="Title"/>
-    <w:basedOn w:val="Normal"/>
-    <w:next w:val="Normal"/>
-    <w:link w:val="TitleChar"/>
+    <w:basedOn w:val="Standard"/>
+    <w:next w:val="Standard"/>
+    <w:link w:val="TitelZchn"/>
     <w:uiPriority w:val="10"/>
     <w:qFormat/>
     <w:rsid w:val="00801F46"/>
@@ -7036,10 +7228,10 @@
       <w:szCs w:val="56"/>
     </w:rPr>
   </w:style>
-  <w:style w:type="character" w:customStyle="1" w:styleId="TitleChar">
-    <w:name w:val="Title Char"/>
-    <w:basedOn w:val="DefaultParagraphFont"/>
-    <w:link w:val="Title"/>
+  <w:style w:type="character" w:customStyle="1" w:styleId="TitelZchn">
+    <w:name w:val="Titel Zchn"/>
+    <w:basedOn w:val="Absatz-Standardschriftart"/>
+    <w:link w:val="Titel"/>
     <w:uiPriority w:val="10"/>
     <w:rsid w:val="00801F46"/>
     <w:rPr>
@@ -7050,10 +7242,10 @@
       <w:szCs w:val="56"/>
     </w:rPr>
   </w:style>
-  <w:style w:type="character" w:customStyle="1" w:styleId="Heading1Char">
-    <w:name w:val="Heading 1 Char"/>
-    <w:basedOn w:val="DefaultParagraphFont"/>
-    <w:link w:val="Heading1"/>
+  <w:style w:type="character" w:customStyle="1" w:styleId="berschrift1Zchn">
+    <w:name w:val="Überschrift 1 Zchn"/>
+    <w:basedOn w:val="Absatz-Standardschriftart"/>
+    <w:link w:val="berschrift1"/>
     <w:uiPriority w:val="9"/>
     <w:rsid w:val="00A22246"/>
     <w:rPr>
@@ -7063,10 +7255,10 @@
       <w:szCs w:val="32"/>
     </w:rPr>
   </w:style>
-  <w:style w:type="paragraph" w:styleId="Header">
+  <w:style w:type="paragraph" w:styleId="Kopfzeile">
     <w:name w:val="header"/>
-    <w:basedOn w:val="Normal"/>
-    <w:link w:val="HeaderChar"/>
+    <w:basedOn w:val="Standard"/>
+    <w:link w:val="KopfzeileZchn"/>
     <w:uiPriority w:val="99"/>
     <w:unhideWhenUsed/>
     <w:rsid w:val="00801F46"/>
@@ -7077,17 +7269,17 @@
       </w:tabs>
     </w:pPr>
   </w:style>
-  <w:style w:type="character" w:customStyle="1" w:styleId="HeaderChar">
-    <w:name w:val="Header Char"/>
-    <w:basedOn w:val="DefaultParagraphFont"/>
-    <w:link w:val="Header"/>
+  <w:style w:type="character" w:customStyle="1" w:styleId="KopfzeileZchn">
+    <w:name w:val="Kopfzeile Zchn"/>
+    <w:basedOn w:val="Absatz-Standardschriftart"/>
+    <w:link w:val="Kopfzeile"/>
     <w:uiPriority w:val="99"/>
     <w:rsid w:val="00801F46"/>
   </w:style>
-  <w:style w:type="paragraph" w:styleId="Footer">
+  <w:style w:type="paragraph" w:styleId="Fuzeile">
     <w:name w:val="footer"/>
-    <w:basedOn w:val="Normal"/>
-    <w:link w:val="FooterChar"/>
+    <w:basedOn w:val="Standard"/>
+    <w:link w:val="FuzeileZchn"/>
     <w:uiPriority w:val="99"/>
     <w:unhideWhenUsed/>
     <w:rsid w:val="00801F46"/>
@@ -7098,25 +7290,25 @@
       </w:tabs>
     </w:pPr>
   </w:style>
-  <w:style w:type="character" w:customStyle="1" w:styleId="FooterChar">
-    <w:name w:val="Footer Char"/>
-    <w:basedOn w:val="DefaultParagraphFont"/>
-    <w:link w:val="Footer"/>
+  <w:style w:type="character" w:customStyle="1" w:styleId="FuzeileZchn">
+    <w:name w:val="Fußzeile Zchn"/>
+    <w:basedOn w:val="Absatz-Standardschriftart"/>
+    <w:link w:val="Fuzeile"/>
     <w:uiPriority w:val="99"/>
     <w:rsid w:val="00801F46"/>
   </w:style>
-  <w:style w:type="character" w:styleId="PageNumber">
+  <w:style w:type="character" w:styleId="Seitenzahl">
     <w:name w:val="page number"/>
-    <w:basedOn w:val="DefaultParagraphFont"/>
+    <w:basedOn w:val="Absatz-Standardschriftart"/>
     <w:uiPriority w:val="99"/>
     <w:semiHidden/>
     <w:unhideWhenUsed/>
     <w:rsid w:val="00A06415"/>
   </w:style>
-  <w:style w:type="character" w:customStyle="1" w:styleId="Heading2Char">
-    <w:name w:val="Heading 2 Char"/>
-    <w:basedOn w:val="DefaultParagraphFont"/>
-    <w:link w:val="Heading2"/>
+  <w:style w:type="character" w:customStyle="1" w:styleId="berschrift2Zchn">
+    <w:name w:val="Überschrift 2 Zchn"/>
+    <w:basedOn w:val="Absatz-Standardschriftart"/>
+    <w:link w:val="berschrift2"/>
     <w:uiPriority w:val="9"/>
     <w:rsid w:val="00A22246"/>
     <w:rPr>
@@ -7126,9 +7318,9 @@
       <w:szCs w:val="26"/>
     </w:rPr>
   </w:style>
-  <w:style w:type="paragraph" w:styleId="ListParagraph">
+  <w:style w:type="paragraph" w:styleId="Listenabsatz">
     <w:name w:val="List Paragraph"/>
-    <w:basedOn w:val="Normal"/>
+    <w:basedOn w:val="Standard"/>
     <w:uiPriority w:val="34"/>
     <w:qFormat/>
     <w:rsid w:val="00503372"/>
@@ -7137,9 +7329,9 @@
       <w:contextualSpacing/>
     </w:pPr>
   </w:style>
-  <w:style w:type="character" w:styleId="SubtleEmphasis">
+  <w:style w:type="character" w:styleId="SchwacheHervorhebung">
     <w:name w:val="Subtle Emphasis"/>
-    <w:basedOn w:val="DefaultParagraphFont"/>
+    <w:basedOn w:val="Absatz-Standardschriftart"/>
     <w:uiPriority w:val="19"/>
     <w:qFormat/>
     <w:rsid w:val="00503372"/>
@@ -7149,9 +7341,9 @@
       <w:color w:val="404040" w:themeColor="text1" w:themeTint="BF"/>
     </w:rPr>
   </w:style>
-  <w:style w:type="character" w:styleId="CommentReference">
+  <w:style w:type="character" w:styleId="Kommentarzeichen">
     <w:name w:val="annotation reference"/>
-    <w:basedOn w:val="DefaultParagraphFont"/>
+    <w:basedOn w:val="Absatz-Standardschriftart"/>
     <w:uiPriority w:val="99"/>
     <w:semiHidden/>
     <w:unhideWhenUsed/>
@@ -7161,10 +7353,10 @@
       <w:szCs w:val="16"/>
     </w:rPr>
   </w:style>
-  <w:style w:type="paragraph" w:styleId="CommentText">
+  <w:style w:type="paragraph" w:styleId="Kommentartext">
     <w:name w:val="annotation text"/>
-    <w:basedOn w:val="Normal"/>
-    <w:link w:val="CommentTextChar"/>
+    <w:basedOn w:val="Standard"/>
+    <w:link w:val="KommentartextZchn"/>
     <w:uiPriority w:val="99"/>
     <w:unhideWhenUsed/>
     <w:rsid w:val="00826BC3"/>
@@ -7173,10 +7365,10 @@
       <w:szCs w:val="20"/>
     </w:rPr>
   </w:style>
-  <w:style w:type="character" w:customStyle="1" w:styleId="CommentTextChar">
-    <w:name w:val="Comment Text Char"/>
-    <w:basedOn w:val="DefaultParagraphFont"/>
-    <w:link w:val="CommentText"/>
+  <w:style w:type="character" w:customStyle="1" w:styleId="KommentartextZchn">
+    <w:name w:val="Kommentartext Zchn"/>
+    <w:basedOn w:val="Absatz-Standardschriftart"/>
+    <w:link w:val="Kommentartext"/>
     <w:uiPriority w:val="99"/>
     <w:rsid w:val="00826BC3"/>
     <w:rPr>
@@ -7184,11 +7376,11 @@
       <w:szCs w:val="20"/>
     </w:rPr>
   </w:style>
-  <w:style w:type="paragraph" w:styleId="CommentSubject">
+  <w:style w:type="paragraph" w:styleId="Kommentarthema">
     <w:name w:val="annotation subject"/>
-    <w:basedOn w:val="CommentText"/>
-    <w:next w:val="CommentText"/>
-    <w:link w:val="CommentSubjectChar"/>
+    <w:basedOn w:val="Kommentartext"/>
+    <w:next w:val="Kommentartext"/>
+    <w:link w:val="KommentarthemaZchn"/>
     <w:uiPriority w:val="99"/>
     <w:semiHidden/>
     <w:unhideWhenUsed/>
@@ -7198,10 +7390,10 @@
       <w:bCs/>
     </w:rPr>
   </w:style>
-  <w:style w:type="character" w:customStyle="1" w:styleId="CommentSubjectChar">
-    <w:name w:val="Comment Subject Char"/>
-    <w:basedOn w:val="CommentTextChar"/>
-    <w:link w:val="CommentSubject"/>
+  <w:style w:type="character" w:customStyle="1" w:styleId="KommentarthemaZchn">
+    <w:name w:val="Kommentarthema Zchn"/>
+    <w:basedOn w:val="KommentartextZchn"/>
+    <w:link w:val="Kommentarthema"/>
     <w:uiPriority w:val="99"/>
     <w:semiHidden/>
     <w:rsid w:val="00826BC3"/>
@@ -7212,10 +7404,10 @@
       <w:szCs w:val="20"/>
     </w:rPr>
   </w:style>
-  <w:style w:type="paragraph" w:styleId="BalloonText">
+  <w:style w:type="paragraph" w:styleId="Sprechblasentext">
     <w:name w:val="Balloon Text"/>
-    <w:basedOn w:val="Normal"/>
-    <w:link w:val="BalloonTextChar"/>
+    <w:basedOn w:val="Standard"/>
+    <w:link w:val="SprechblasentextZchn"/>
     <w:uiPriority w:val="99"/>
     <w:semiHidden/>
     <w:unhideWhenUsed/>
@@ -7226,10 +7418,10 @@
       <w:szCs w:val="18"/>
     </w:rPr>
   </w:style>
-  <w:style w:type="character" w:customStyle="1" w:styleId="BalloonTextChar">
-    <w:name w:val="Balloon Text Char"/>
-    <w:basedOn w:val="DefaultParagraphFont"/>
-    <w:link w:val="BalloonText"/>
+  <w:style w:type="character" w:customStyle="1" w:styleId="SprechblasentextZchn">
+    <w:name w:val="Sprechblasentext Zchn"/>
+    <w:basedOn w:val="Absatz-Standardschriftart"/>
+    <w:link w:val="Sprechblasentext"/>
     <w:uiPriority w:val="99"/>
     <w:semiHidden/>
     <w:rsid w:val="00826BC3"/>
@@ -7239,10 +7431,10 @@
       <w:szCs w:val="18"/>
     </w:rPr>
   </w:style>
-  <w:style w:type="paragraph" w:styleId="Caption">
+  <w:style w:type="paragraph" w:styleId="Beschriftung">
     <w:name w:val="caption"/>
-    <w:basedOn w:val="Normal"/>
-    <w:next w:val="Normal"/>
+    <w:basedOn w:val="Standard"/>
+    <w:next w:val="Standard"/>
     <w:uiPriority w:val="35"/>
     <w:unhideWhenUsed/>
     <w:qFormat/>
@@ -7258,9 +7450,9 @@
       <w:szCs w:val="18"/>
     </w:rPr>
   </w:style>
-  <w:style w:type="table" w:styleId="TableGrid">
+  <w:style w:type="table" w:styleId="Tabellenraster">
     <w:name w:val="Table Grid"/>
-    <w:basedOn w:val="TableNormal"/>
+    <w:basedOn w:val="NormaleTabelle"/>
     <w:uiPriority w:val="39"/>
     <w:rsid w:val="00F81533"/>
     <w:rPr>
@@ -7277,6 +7469,29 @@
         <w:insideV w:val="single" w:sz="4" w:space="0" w:color="auto"/>
       </w:tblBorders>
     </w:tblPr>
+  </w:style>
+  <w:style w:type="character" w:styleId="Hyperlink">
+    <w:name w:val="Hyperlink"/>
+    <w:basedOn w:val="Absatz-Standardschriftart"/>
+    <w:uiPriority w:val="99"/>
+    <w:unhideWhenUsed/>
+    <w:rsid w:val="00286224"/>
+    <w:rPr>
+      <w:color w:val="0563C1" w:themeColor="hyperlink"/>
+      <w:u w:val="single"/>
+    </w:rPr>
+  </w:style>
+  <w:style w:type="character" w:styleId="NichtaufgelsteErwhnung">
+    <w:name w:val="Unresolved Mention"/>
+    <w:basedOn w:val="Absatz-Standardschriftart"/>
+    <w:uiPriority w:val="99"/>
+    <w:semiHidden/>
+    <w:unhideWhenUsed/>
+    <w:rsid w:val="00286224"/>
+    <w:rPr>
+      <w:color w:val="605E5C"/>
+      <w:shd w:val="clear" w:color="auto" w:fill="E1DFDD"/>
+    </w:rPr>
   </w:style>
 </w:styles>
 </file>
@@ -7581,7 +7796,7 @@
 </file>
 
 <file path=customXml/itemProps1.xml><?xml version="1.0" encoding="utf-8"?>
-<ds:datastoreItem xmlns:ds="http://schemas.openxmlformats.org/officeDocument/2006/customXml" ds:itemID="{2512C6AE-AA1F-409F-ACFF-BE7C05A78C36}">
+<ds:datastoreItem xmlns:ds="http://schemas.openxmlformats.org/officeDocument/2006/customXml" ds:itemID="{64D8E52B-7D7A-4C45-BCAE-67A9A916DE64}">
   <ds:schemaRefs>
     <ds:schemaRef ds:uri="http://schemas.openxmlformats.org/officeDocument/2006/bibliography"/>
   </ds:schemaRefs>

</xml_diff>